<commit_message>
Fourth laba on Fundamentals of professional activity has complited
</commit_message>
<xml_diff>
--- a/Second sem/Fundamentals of professional activity/Lab4/Report.docx
+++ b/Second sem/Fundamentals of professional activity/Lab4/Report.docx
@@ -1,6 +1,6 @@
 
 <file path=word/document.xml><?xml version="1.0" encoding="utf-8"?>
-<w:document xmlns:wpc="http://schemas.microsoft.com/office/word/2010/wordprocessingCanvas" xmlns:cx="http://schemas.microsoft.com/office/drawing/2014/chartex" xmlns:cx1="http://schemas.microsoft.com/office/drawing/2015/9/8/chartex" xmlns:cx2="http://schemas.microsoft.com/office/drawing/2015/10/21/chartex" xmlns:cx3="http://schemas.microsoft.com/office/drawing/2016/5/9/chartex" xmlns:cx4="http://schemas.microsoft.com/office/drawing/2016/5/10/chartex" xmlns:cx5="http://schemas.microsoft.com/office/drawing/2016/5/11/chartex" xmlns:cx6="http://schemas.microsoft.com/office/drawing/2016/5/12/chartex" xmlns:cx7="http://schemas.microsoft.com/office/drawing/2016/5/13/chartex" xmlns:cx8="http://schemas.microsoft.com/office/drawing/2016/5/14/chartex" xmlns:mc="http://schemas.openxmlformats.org/markup-compatibility/2006" xmlns:aink="http://schemas.microsoft.com/office/drawing/2016/ink" xmlns:am3d="http://schemas.microsoft.com/office/drawing/2017/model3d" xmlns:o="urn:schemas-microsoft-com:office:office" xmlns:oel="http://schemas.microsoft.com/office/2019/extlst" xmlns:r="http://schemas.openxmlformats.org/officeDocument/2006/relationships" xmlns:m="http://schemas.openxmlformats.org/officeDocument/2006/math" xmlns:v="urn:schemas-microsoft-com:vml" xmlns:wp14="http://schemas.microsoft.com/office/word/2010/wordprocessingDrawing" xmlns:wp="http://schemas.openxmlformats.org/drawingml/2006/wordprocessingDrawing" xmlns:w10="urn:schemas-microsoft-com:office:word" xmlns:w="http://schemas.openxmlformats.org/wordprocessingml/2006/main" xmlns:w14="http://schemas.microsoft.com/office/word/2010/wordml" xmlns:w15="http://schemas.microsoft.com/office/word/2012/wordml" xmlns:w16cex="http://schemas.microsoft.com/office/word/2018/wordml/cex" xmlns:w16cid="http://schemas.microsoft.com/office/word/2016/wordml/cid" xmlns:w16="http://schemas.microsoft.com/office/word/2018/wordml" xmlns:w16sdtdh="http://schemas.microsoft.com/office/word/2020/wordml/sdtdatahash" xmlns:w16se="http://schemas.microsoft.com/office/word/2015/wordml/symex" xmlns:wpg="http://schemas.microsoft.com/office/word/2010/wordprocessingGroup" xmlns:wpi="http://schemas.microsoft.com/office/word/2010/wordprocessingInk" xmlns:wne="http://schemas.microsoft.com/office/word/2006/wordml" xmlns:wps="http://schemas.microsoft.com/office/word/2010/wordprocessingShape" mc:Ignorable="w14 w15 w16se w16cid w16 w16cex w16sdtdh wp14">
+<w:document xmlns:wpc="http://schemas.microsoft.com/office/word/2010/wordprocessingCanvas" xmlns:cx="http://schemas.microsoft.com/office/drawing/2014/chartex" xmlns:cx1="http://schemas.microsoft.com/office/drawing/2015/9/8/chartex" xmlns:cx2="http://schemas.microsoft.com/office/drawing/2015/10/21/chartex" xmlns:cx3="http://schemas.microsoft.com/office/drawing/2016/5/9/chartex" xmlns:cx4="http://schemas.microsoft.com/office/drawing/2016/5/10/chartex" xmlns:cx5="http://schemas.microsoft.com/office/drawing/2016/5/11/chartex" xmlns:cx6="http://schemas.microsoft.com/office/drawing/2016/5/12/chartex" xmlns:cx7="http://schemas.microsoft.com/office/drawing/2016/5/13/chartex" xmlns:cx8="http://schemas.microsoft.com/office/drawing/2016/5/14/chartex" xmlns:mc="http://schemas.openxmlformats.org/markup-compatibility/2006" xmlns:aink="http://schemas.microsoft.com/office/drawing/2016/ink" xmlns:am3d="http://schemas.microsoft.com/office/drawing/2017/model3d" xmlns:o="urn:schemas-microsoft-com:office:office" xmlns:oel="http://schemas.microsoft.com/office/2019/extlst" xmlns:r="http://schemas.openxmlformats.org/officeDocument/2006/relationships" xmlns:m="http://schemas.openxmlformats.org/officeDocument/2006/math" xmlns:v="urn:schemas-microsoft-com:vml" xmlns:wp14="http://schemas.microsoft.com/office/word/2010/wordprocessingDrawing" xmlns:wp="http://schemas.openxmlformats.org/drawingml/2006/wordprocessingDrawing" xmlns:w10="urn:schemas-microsoft-com:office:word" xmlns:w="http://schemas.openxmlformats.org/wordprocessingml/2006/main" xmlns:w14="http://schemas.microsoft.com/office/word/2010/wordml" xmlns:w15="http://schemas.microsoft.com/office/word/2012/wordml" xmlns:w16cex="http://schemas.microsoft.com/office/word/2018/wordml/cex" xmlns:w16cid="http://schemas.microsoft.com/office/word/2016/wordml/cid" xmlns:w16="http://schemas.microsoft.com/office/word/2018/wordml" xmlns:w16du="http://schemas.microsoft.com/office/word/2023/wordml/word16du" xmlns:w16sdtdh="http://schemas.microsoft.com/office/word/2020/wordml/sdtdatahash" xmlns:w16se="http://schemas.microsoft.com/office/word/2015/wordml/symex" xmlns:wpg="http://schemas.microsoft.com/office/word/2010/wordprocessingGroup" xmlns:wpi="http://schemas.microsoft.com/office/word/2010/wordprocessingInk" xmlns:wne="http://schemas.microsoft.com/office/word/2006/wordml" xmlns:wps="http://schemas.microsoft.com/office/word/2010/wordprocessingShape" mc:Ignorable="w14 w15 w16se w16cid w16 w16cex w16sdtdh wp14">
   <w:body>
     <w:p>
       <w:pPr>
@@ -645,7 +645,7 @@
             </w:rPr>
             <w:fldChar w:fldCharType="separate"/>
           </w:r>
-          <w:hyperlink w:anchor="_Toc131127652" w:history="1">
+          <w:hyperlink w:anchor="_Toc132285006" w:history="1">
             <w:r>
               <w:rPr>
                 <w:rStyle w:val="a5"/>
@@ -685,7 +685,7 @@
                 <w:sz w:val="28"/>
                 <w:szCs w:val="28"/>
               </w:rPr>
-              <w:instrText xml:space="preserve"> PAGEREF _Toc131127652 \h </w:instrText>
+              <w:instrText xml:space="preserve"> PAGEREF _Toc132285006 \h </w:instrText>
             </w:r>
             <w:r>
               <w:rPr>
@@ -741,7 +741,7 @@
               <w:szCs w:val="28"/>
             </w:rPr>
           </w:pPr>
-          <w:hyperlink w:anchor="_Toc131127653" w:history="1">
+          <w:hyperlink w:anchor="_Toc132285007" w:history="1">
             <w:r>
               <w:rPr>
                 <w:rStyle w:val="a5"/>
@@ -781,7 +781,7 @@
                 <w:sz w:val="28"/>
                 <w:szCs w:val="28"/>
               </w:rPr>
-              <w:instrText xml:space="preserve"> PAGEREF _Toc131127653 \h </w:instrText>
+              <w:instrText xml:space="preserve"> PAGEREF _Toc132285007 \h </w:instrText>
             </w:r>
             <w:r>
               <w:rPr>
@@ -837,7 +837,7 @@
               <w:szCs w:val="28"/>
             </w:rPr>
           </w:pPr>
-          <w:hyperlink w:anchor="_Toc131127654" w:history="1">
+          <w:hyperlink w:anchor="_Toc132285008" w:history="1">
             <w:r>
               <w:rPr>
                 <w:rStyle w:val="a5"/>
@@ -877,7 +877,7 @@
                 <w:sz w:val="28"/>
                 <w:szCs w:val="28"/>
               </w:rPr>
-              <w:instrText xml:space="preserve"> PAGEREF _Toc131127654 \h </w:instrText>
+              <w:instrText xml:space="preserve"> PAGEREF _Toc132285008 \h </w:instrText>
             </w:r>
             <w:r>
               <w:rPr>
@@ -933,7 +933,7 @@
               <w:szCs w:val="28"/>
             </w:rPr>
           </w:pPr>
-          <w:hyperlink w:anchor="_Toc131127655" w:history="1">
+          <w:hyperlink w:anchor="_Toc132285009" w:history="1">
             <w:r>
               <w:rPr>
                 <w:rStyle w:val="a5"/>
@@ -973,7 +973,7 @@
                 <w:sz w:val="28"/>
                 <w:szCs w:val="28"/>
               </w:rPr>
-              <w:instrText xml:space="preserve"> PAGEREF _Toc131127655 \h </w:instrText>
+              <w:instrText xml:space="preserve"> PAGEREF _Toc132285009 \h </w:instrText>
             </w:r>
             <w:r>
               <w:rPr>
@@ -1029,7 +1029,7 @@
               <w:szCs w:val="28"/>
             </w:rPr>
           </w:pPr>
-          <w:hyperlink w:anchor="_Toc131127656" w:history="1">
+          <w:hyperlink w:anchor="_Toc132285010" w:history="1">
             <w:r>
               <w:rPr>
                 <w:rStyle w:val="a5"/>
@@ -1069,7 +1069,7 @@
                 <w:sz w:val="28"/>
                 <w:szCs w:val="28"/>
               </w:rPr>
-              <w:instrText xml:space="preserve"> PAGEREF _Toc131127656 \h </w:instrText>
+              <w:instrText xml:space="preserve"> PAGEREF _Toc132285010 \h </w:instrText>
             </w:r>
             <w:r>
               <w:rPr>
@@ -1125,7 +1125,7 @@
               <w:szCs w:val="28"/>
             </w:rPr>
           </w:pPr>
-          <w:hyperlink w:anchor="_Toc131127657" w:history="1">
+          <w:hyperlink w:anchor="_Toc132285011" w:history="1">
             <w:r>
               <w:rPr>
                 <w:rStyle w:val="a5"/>
@@ -1165,7 +1165,7 @@
                 <w:sz w:val="28"/>
                 <w:szCs w:val="28"/>
               </w:rPr>
-              <w:instrText xml:space="preserve"> PAGEREF _Toc131127657 \h </w:instrText>
+              <w:instrText xml:space="preserve"> PAGEREF _Toc132285011 \h </w:instrText>
             </w:r>
             <w:r>
               <w:rPr>
@@ -1194,7 +1194,7 @@
                 <w:sz w:val="28"/>
                 <w:szCs w:val="28"/>
               </w:rPr>
-              <w:t>8</w:t>
+              <w:t>7</w:t>
             </w:r>
             <w:r>
               <w:rPr>
@@ -1221,7 +1221,7 @@
               <w:szCs w:val="28"/>
             </w:rPr>
           </w:pPr>
-          <w:hyperlink w:anchor="_Toc131127658" w:history="1">
+          <w:hyperlink w:anchor="_Toc132285012" w:history="1">
             <w:r>
               <w:rPr>
                 <w:rStyle w:val="a5"/>
@@ -1261,7 +1261,7 @@
                 <w:sz w:val="28"/>
                 <w:szCs w:val="28"/>
               </w:rPr>
-              <w:instrText xml:space="preserve"> PAGEREF _Toc131127658 \h </w:instrText>
+              <w:instrText xml:space="preserve"> PAGEREF _Toc132285012 \h </w:instrText>
             </w:r>
             <w:r>
               <w:rPr>
@@ -1290,7 +1290,7 @@
                 <w:sz w:val="28"/>
                 <w:szCs w:val="28"/>
               </w:rPr>
-              <w:t>9</w:t>
+              <w:t>8</w:t>
             </w:r>
             <w:r>
               <w:rPr>
@@ -1317,7 +1317,7 @@
               <w:szCs w:val="28"/>
             </w:rPr>
           </w:pPr>
-          <w:hyperlink w:anchor="_Toc131127659" w:history="1">
+          <w:hyperlink w:anchor="_Toc132285013" w:history="1">
             <w:r>
               <w:rPr>
                 <w:rStyle w:val="a5"/>
@@ -1327,29 +1327,7 @@
                 <w:szCs w:val="28"/>
                 <w:lang w:val="ru-RU"/>
               </w:rPr>
-              <w:t>Трасс</w:t>
-            </w:r>
-            <w:r>
-              <w:rPr>
-                <w:rStyle w:val="a5"/>
-                <w:rFonts w:ascii="Times New Roman" w:hAnsi="Times New Roman" w:cs="Times New Roman"/>
-                <w:noProof/>
-                <w:sz w:val="28"/>
-                <w:szCs w:val="28"/>
-                <w:lang w:val="ru-RU"/>
-              </w:rPr>
-              <w:t>и</w:t>
-            </w:r>
-            <w:r>
-              <w:rPr>
-                <w:rStyle w:val="a5"/>
-                <w:rFonts w:ascii="Times New Roman" w:hAnsi="Times New Roman" w:cs="Times New Roman"/>
-                <w:noProof/>
-                <w:sz w:val="28"/>
-                <w:szCs w:val="28"/>
-                <w:lang w:val="ru-RU"/>
-              </w:rPr>
-              <w:t>ровка</w:t>
+              <w:t>Трассировка</w:t>
             </w:r>
             <w:r>
               <w:rPr>
@@ -1379,7 +1357,103 @@
                 <w:sz w:val="28"/>
                 <w:szCs w:val="28"/>
               </w:rPr>
-              <w:instrText xml:space="preserve"> PAGEREF _Toc131127659 \h </w:instrText>
+              <w:instrText xml:space="preserve"> PAGEREF _Toc132285013 \h </w:instrText>
+            </w:r>
+            <w:r>
+              <w:rPr>
+                <w:rFonts w:ascii="Times New Roman" w:hAnsi="Times New Roman" w:cs="Times New Roman"/>
+                <w:noProof/>
+                <w:webHidden/>
+                <w:sz w:val="28"/>
+                <w:szCs w:val="28"/>
+              </w:rPr>
+            </w:r>
+            <w:r>
+              <w:rPr>
+                <w:rFonts w:ascii="Times New Roman" w:hAnsi="Times New Roman" w:cs="Times New Roman"/>
+                <w:noProof/>
+                <w:webHidden/>
+                <w:sz w:val="28"/>
+                <w:szCs w:val="28"/>
+              </w:rPr>
+              <w:fldChar w:fldCharType="separate"/>
+            </w:r>
+            <w:r>
+              <w:rPr>
+                <w:rFonts w:ascii="Times New Roman" w:hAnsi="Times New Roman" w:cs="Times New Roman"/>
+                <w:noProof/>
+                <w:webHidden/>
+                <w:sz w:val="28"/>
+                <w:szCs w:val="28"/>
+              </w:rPr>
+              <w:t>9</w:t>
+            </w:r>
+            <w:r>
+              <w:rPr>
+                <w:rFonts w:ascii="Times New Roman" w:hAnsi="Times New Roman" w:cs="Times New Roman"/>
+                <w:noProof/>
+                <w:webHidden/>
+                <w:sz w:val="28"/>
+                <w:szCs w:val="28"/>
+              </w:rPr>
+              <w:fldChar w:fldCharType="end"/>
+            </w:r>
+          </w:hyperlink>
+        </w:p>
+        <w:p>
+          <w:pPr>
+            <w:pStyle w:val="21"/>
+            <w:tabs>
+              <w:tab w:val="right" w:leader="dot" w:pos="10337"/>
+            </w:tabs>
+            <w:rPr>
+              <w:rFonts w:ascii="Times New Roman" w:eastAsiaTheme="minorEastAsia" w:hAnsi="Times New Roman" w:cs="Times New Roman"/>
+              <w:noProof/>
+              <w:sz w:val="28"/>
+              <w:szCs w:val="28"/>
+            </w:rPr>
+          </w:pPr>
+          <w:hyperlink w:anchor="_Toc132285014" w:history="1">
+            <w:r>
+              <w:rPr>
+                <w:rStyle w:val="a5"/>
+                <w:rFonts w:ascii="Times New Roman" w:hAnsi="Times New Roman" w:cs="Times New Roman"/>
+                <w:noProof/>
+                <w:sz w:val="28"/>
+                <w:szCs w:val="28"/>
+                <w:lang w:val="ru-RU"/>
+              </w:rPr>
+              <w:t>Проверка программы</w:t>
+            </w:r>
+            <w:r>
+              <w:rPr>
+                <w:rFonts w:ascii="Times New Roman" w:hAnsi="Times New Roman" w:cs="Times New Roman"/>
+                <w:noProof/>
+                <w:webHidden/>
+                <w:sz w:val="28"/>
+                <w:szCs w:val="28"/>
+              </w:rPr>
+              <w:tab/>
+            </w:r>
+            <w:r>
+              <w:rPr>
+                <w:rFonts w:ascii="Times New Roman" w:hAnsi="Times New Roman" w:cs="Times New Roman"/>
+                <w:noProof/>
+                <w:webHidden/>
+                <w:sz w:val="28"/>
+                <w:szCs w:val="28"/>
+              </w:rPr>
+              <w:fldChar w:fldCharType="begin"/>
+            </w:r>
+            <w:r>
+              <w:rPr>
+                <w:rFonts w:ascii="Times New Roman" w:hAnsi="Times New Roman" w:cs="Times New Roman"/>
+                <w:noProof/>
+                <w:webHidden/>
+                <w:sz w:val="28"/>
+                <w:szCs w:val="28"/>
+              </w:rPr>
+              <w:instrText xml:space="preserve"> PAGEREF _Toc132285014 \h </w:instrText>
             </w:r>
             <w:r>
               <w:rPr>
@@ -1435,7 +1509,7 @@
               <w:szCs w:val="28"/>
             </w:rPr>
           </w:pPr>
-          <w:hyperlink w:anchor="_Toc131127660" w:history="1">
+          <w:hyperlink w:anchor="_Toc132285015" w:history="1">
             <w:r>
               <w:rPr>
                 <w:rStyle w:val="a5"/>
@@ -1475,7 +1549,7 @@
                 <w:sz w:val="28"/>
                 <w:szCs w:val="28"/>
               </w:rPr>
-              <w:instrText xml:space="preserve"> PAGEREF _Toc131127660 \h </w:instrText>
+              <w:instrText xml:space="preserve"> PAGEREF _Toc132285015 \h </w:instrText>
             </w:r>
             <w:r>
               <w:rPr>
@@ -1504,7 +1578,7 @@
                 <w:sz w:val="28"/>
                 <w:szCs w:val="28"/>
               </w:rPr>
-              <w:t>12</w:t>
+              <w:t>11</w:t>
             </w:r>
             <w:r>
               <w:rPr>
@@ -1561,7 +1635,7 @@
           <w:lang w:val="ru-RU"/>
         </w:rPr>
       </w:pPr>
-      <w:bookmarkStart w:id="0" w:name="_Toc131127652"/>
+      <w:bookmarkStart w:id="0" w:name="_Toc132285006"/>
       <w:r>
         <w:rPr>
           <w:lang w:val="ru-RU"/>
@@ -1693,7 +1767,7 @@
           <w:lang w:val="ru-RU"/>
         </w:rPr>
       </w:pPr>
-      <w:bookmarkStart w:id="1" w:name="_Toc131127653"/>
+      <w:bookmarkStart w:id="1" w:name="_Toc132285007"/>
       <w:r>
         <w:rPr>
           <w:lang w:val="ru-RU"/>
@@ -1715,7 +1789,7 @@
           <w:lang w:val="ru-RU"/>
         </w:rPr>
       </w:pPr>
-      <w:bookmarkStart w:id="2" w:name="_Toc131127654"/>
+      <w:bookmarkStart w:id="2" w:name="_Toc132285008"/>
       <w:r>
         <w:rPr>
           <w:lang w:val="ru-RU"/>
@@ -5019,7 +5093,7 @@
           <w:lang w:val="ru-RU"/>
         </w:rPr>
       </w:pPr>
-      <w:bookmarkStart w:id="3" w:name="_Toc131127655"/>
+      <w:bookmarkStart w:id="3" w:name="_Toc132285009"/>
       <w:r>
         <w:rPr>
           <w:lang w:val="ru-RU"/>
@@ -5605,25 +5679,23 @@
                 <w:sz w:val="28"/>
                 <w:szCs w:val="28"/>
               </w:rPr>
+              <w:t xml:space="preserve">G: </w:t>
+            </w:r>
+            <w:r>
+              <w:rPr>
+                <w:rFonts w:ascii="Times New Roman" w:hAnsi="Times New Roman" w:cs="Times New Roman"/>
+                <w:sz w:val="28"/>
+                <w:szCs w:val="28"/>
+              </w:rPr>
               <w:t xml:space="preserve">SUB </w:t>
             </w:r>
-            <w:proofErr w:type="gramStart"/>
-            <w:r>
-              <w:rPr>
-                <w:rFonts w:ascii="Times New Roman" w:hAnsi="Times New Roman" w:cs="Times New Roman"/>
-                <w:sz w:val="28"/>
-                <w:szCs w:val="28"/>
-              </w:rPr>
-              <w:t>A;</w:t>
-            </w:r>
-            <w:proofErr w:type="gramEnd"/>
-            <w:r>
-              <w:rPr>
-                <w:rFonts w:ascii="Times New Roman" w:hAnsi="Times New Roman" w:cs="Times New Roman"/>
-                <w:sz w:val="28"/>
-                <w:szCs w:val="28"/>
-              </w:rPr>
-              <w:t xml:space="preserve"> - this is </w:t>
+            <w:r>
+              <w:rPr>
+                <w:rFonts w:ascii="Times New Roman" w:hAnsi="Times New Roman" w:cs="Times New Roman"/>
+                <w:sz w:val="28"/>
+                <w:szCs w:val="28"/>
+              </w:rPr>
+              <w:t xml:space="preserve">A; - this is </w:t>
             </w:r>
             <w:r>
               <w:rPr>
@@ -5994,6 +6066,14 @@
                 <w:sz w:val="28"/>
                 <w:szCs w:val="28"/>
               </w:rPr>
+              <w:t xml:space="preserve">D: </w:t>
+            </w:r>
+            <w:r>
+              <w:rPr>
+                <w:rFonts w:ascii="Times New Roman" w:hAnsi="Times New Roman" w:cs="Times New Roman"/>
+                <w:sz w:val="28"/>
+                <w:szCs w:val="28"/>
+              </w:rPr>
               <w:t xml:space="preserve">ADD </w:t>
             </w:r>
             <w:r>
@@ -6097,6 +6177,14 @@
                 <w:sz w:val="28"/>
                 <w:szCs w:val="28"/>
               </w:rPr>
+              <w:t xml:space="preserve">C: </w:t>
+            </w:r>
+            <w:r>
+              <w:rPr>
+                <w:rFonts w:ascii="Times New Roman" w:hAnsi="Times New Roman" w:cs="Times New Roman"/>
+                <w:sz w:val="28"/>
+                <w:szCs w:val="28"/>
+              </w:rPr>
               <w:t>ADD &amp;1</w:t>
             </w:r>
             <w:r>
@@ -6608,25 +6696,7 @@
                 <w:sz w:val="28"/>
                 <w:szCs w:val="28"/>
               </w:rPr>
-              <w:t xml:space="preserve">LD </w:t>
-            </w:r>
-            <w:proofErr w:type="gramStart"/>
-            <w:r>
-              <w:rPr>
-                <w:rFonts w:ascii="Times New Roman" w:hAnsi="Times New Roman" w:cs="Times New Roman"/>
-                <w:sz w:val="28"/>
-                <w:szCs w:val="28"/>
-              </w:rPr>
-              <w:t>B;</w:t>
-            </w:r>
-            <w:proofErr w:type="gramEnd"/>
-            <w:r>
-              <w:rPr>
-                <w:rFonts w:ascii="Times New Roman" w:hAnsi="Times New Roman" w:cs="Times New Roman"/>
-                <w:sz w:val="28"/>
-                <w:szCs w:val="28"/>
-              </w:rPr>
-              <w:t xml:space="preserve"> - this is F</w:t>
+              <w:t>LD B; - this is F</w:t>
             </w:r>
           </w:p>
         </w:tc>
@@ -7148,7 +7218,7 @@
           <w:lang w:val="ru-RU"/>
         </w:rPr>
       </w:pPr>
-      <w:bookmarkStart w:id="4" w:name="_Toc131127656"/>
+      <w:bookmarkStart w:id="4" w:name="_Toc132285010"/>
       <w:r>
         <w:rPr>
           <w:lang w:val="ru-RU"/>
@@ -7248,496 +7318,6 @@
           <w:szCs w:val="28"/>
         </w:rPr>
         <w:t>=0</w:t>
-      </w:r>
-    </w:p>
-    <w:p>
-      <w:pPr>
-        <w:rPr>
-          <w:rFonts w:ascii="Times New Roman" w:hAnsi="Times New Roman" w:cs="Times New Roman"/>
-          <w:sz w:val="28"/>
-          <w:szCs w:val="28"/>
-        </w:rPr>
-      </w:pPr>
-      <w:r>
-        <w:rPr>
-          <w:rFonts w:ascii="Times New Roman" w:hAnsi="Times New Roman" w:cs="Times New Roman"/>
-          <w:sz w:val="28"/>
-          <w:szCs w:val="28"/>
-        </w:rPr>
-        <w:t>### Fir variant ###</w:t>
-      </w:r>
-    </w:p>
-    <w:p>
-      <w:pPr>
-        <w:rPr>
-          <w:rFonts w:ascii="Times New Roman" w:hAnsi="Times New Roman" w:cs="Times New Roman"/>
-          <w:sz w:val="28"/>
-          <w:szCs w:val="28"/>
-        </w:rPr>
-      </w:pPr>
-      <w:r>
-        <w:rPr>
-          <w:rFonts w:ascii="Times New Roman" w:hAnsi="Times New Roman" w:cs="Times New Roman"/>
-          <w:sz w:val="28"/>
-          <w:szCs w:val="28"/>
-        </w:rPr>
-        <w:t>Def func(I)</w:t>
-      </w:r>
-      <w:r>
-        <w:rPr>
-          <w:rFonts w:ascii="Times New Roman" w:hAnsi="Times New Roman" w:cs="Times New Roman"/>
-          <w:sz w:val="28"/>
-          <w:szCs w:val="28"/>
-        </w:rPr>
-        <w:t>:</w:t>
-      </w:r>
-    </w:p>
-    <w:p>
-      <w:pPr>
-        <w:rPr>
-          <w:rFonts w:ascii="Times New Roman" w:hAnsi="Times New Roman" w:cs="Times New Roman"/>
-          <w:sz w:val="28"/>
-          <w:szCs w:val="28"/>
-        </w:rPr>
-      </w:pPr>
-      <w:r>
-        <w:rPr>
-          <w:rFonts w:ascii="Times New Roman" w:hAnsi="Times New Roman" w:cs="Times New Roman"/>
-          <w:sz w:val="28"/>
-          <w:szCs w:val="28"/>
-        </w:rPr>
-        <w:tab/>
-        <w:t>If I == 0:</w:t>
-      </w:r>
-    </w:p>
-    <w:p>
-      <w:pPr>
-        <w:rPr>
-          <w:rFonts w:ascii="Times New Roman" w:hAnsi="Times New Roman" w:cs="Times New Roman"/>
-          <w:sz w:val="28"/>
-          <w:szCs w:val="28"/>
-        </w:rPr>
-      </w:pPr>
-      <w:r>
-        <w:rPr>
-          <w:rFonts w:ascii="Times New Roman" w:hAnsi="Times New Roman" w:cs="Times New Roman"/>
-          <w:sz w:val="28"/>
-          <w:szCs w:val="28"/>
-        </w:rPr>
-        <w:tab/>
-      </w:r>
-      <w:r>
-        <w:rPr>
-          <w:rFonts w:ascii="Times New Roman" w:hAnsi="Times New Roman" w:cs="Times New Roman"/>
-          <w:sz w:val="28"/>
-          <w:szCs w:val="28"/>
-        </w:rPr>
-        <w:tab/>
-        <w:t xml:space="preserve">R </w:t>
-      </w:r>
-      <w:r>
-        <w:rPr>
-          <w:rFonts w:ascii="Times New Roman" w:hAnsi="Times New Roman" w:cs="Times New Roman"/>
-          <w:sz w:val="28"/>
-          <w:szCs w:val="28"/>
-        </w:rPr>
-        <w:t>+</w:t>
-      </w:r>
-      <w:r>
-        <w:rPr>
-          <w:rFonts w:ascii="Times New Roman" w:hAnsi="Times New Roman" w:cs="Times New Roman"/>
-          <w:sz w:val="28"/>
-          <w:szCs w:val="28"/>
-        </w:rPr>
-        <w:t>= A</w:t>
-      </w:r>
-    </w:p>
-    <w:p>
-      <w:pPr>
-        <w:rPr>
-          <w:rFonts w:ascii="Times New Roman" w:hAnsi="Times New Roman" w:cs="Times New Roman"/>
-          <w:sz w:val="28"/>
-          <w:szCs w:val="28"/>
-        </w:rPr>
-      </w:pPr>
-      <w:r>
-        <w:rPr>
-          <w:rFonts w:ascii="Times New Roman" w:hAnsi="Times New Roman" w:cs="Times New Roman"/>
-          <w:sz w:val="28"/>
-          <w:szCs w:val="28"/>
-        </w:rPr>
-        <w:tab/>
-        <w:t>Else:</w:t>
-      </w:r>
-    </w:p>
-    <w:p>
-      <w:pPr>
-        <w:rPr>
-          <w:rFonts w:ascii="Times New Roman" w:hAnsi="Times New Roman" w:cs="Times New Roman"/>
-          <w:sz w:val="28"/>
-          <w:szCs w:val="28"/>
-        </w:rPr>
-      </w:pPr>
-      <w:r>
-        <w:rPr>
-          <w:rFonts w:ascii="Times New Roman" w:hAnsi="Times New Roman" w:cs="Times New Roman"/>
-          <w:sz w:val="28"/>
-          <w:szCs w:val="28"/>
-        </w:rPr>
-        <w:tab/>
-      </w:r>
-      <w:r>
-        <w:rPr>
-          <w:rFonts w:ascii="Times New Roman" w:hAnsi="Times New Roman" w:cs="Times New Roman"/>
-          <w:sz w:val="28"/>
-          <w:szCs w:val="28"/>
-        </w:rPr>
-        <w:tab/>
-        <w:t>If I &gt; 0:</w:t>
-      </w:r>
-    </w:p>
-    <w:p>
-      <w:pPr>
-        <w:rPr>
-          <w:rFonts w:ascii="Times New Roman" w:hAnsi="Times New Roman" w:cs="Times New Roman"/>
-          <w:sz w:val="28"/>
-          <w:szCs w:val="28"/>
-        </w:rPr>
-      </w:pPr>
-      <w:r>
-        <w:rPr>
-          <w:rFonts w:ascii="Times New Roman" w:hAnsi="Times New Roman" w:cs="Times New Roman"/>
-          <w:sz w:val="28"/>
-          <w:szCs w:val="28"/>
-        </w:rPr>
-        <w:tab/>
-      </w:r>
-      <w:r>
-        <w:rPr>
-          <w:rFonts w:ascii="Times New Roman" w:hAnsi="Times New Roman" w:cs="Times New Roman"/>
-          <w:sz w:val="28"/>
-          <w:szCs w:val="28"/>
-        </w:rPr>
-        <w:tab/>
-      </w:r>
-      <w:r>
-        <w:rPr>
-          <w:rFonts w:ascii="Times New Roman" w:hAnsi="Times New Roman" w:cs="Times New Roman"/>
-          <w:sz w:val="28"/>
-          <w:szCs w:val="28"/>
-        </w:rPr>
-        <w:tab/>
-        <w:t>R</w:t>
-      </w:r>
-      <w:r>
-        <w:rPr>
-          <w:rFonts w:ascii="Times New Roman" w:hAnsi="Times New Roman" w:cs="Times New Roman"/>
-          <w:sz w:val="28"/>
-          <w:szCs w:val="28"/>
-        </w:rPr>
-        <w:t xml:space="preserve"> +</w:t>
-      </w:r>
-      <w:r>
-        <w:rPr>
-          <w:rFonts w:ascii="Times New Roman" w:hAnsi="Times New Roman" w:cs="Times New Roman"/>
-          <w:sz w:val="28"/>
-          <w:szCs w:val="28"/>
-        </w:rPr>
-        <w:t>= 4*I + B</w:t>
-      </w:r>
-    </w:p>
-    <w:p>
-      <w:pPr>
-        <w:rPr>
-          <w:rFonts w:ascii="Times New Roman" w:hAnsi="Times New Roman" w:cs="Times New Roman"/>
-          <w:sz w:val="28"/>
-          <w:szCs w:val="28"/>
-        </w:rPr>
-      </w:pPr>
-      <w:r>
-        <w:rPr>
-          <w:rFonts w:ascii="Times New Roman" w:hAnsi="Times New Roman" w:cs="Times New Roman"/>
-          <w:sz w:val="28"/>
-          <w:szCs w:val="28"/>
-        </w:rPr>
-        <w:tab/>
-      </w:r>
-      <w:r>
-        <w:rPr>
-          <w:rFonts w:ascii="Times New Roman" w:hAnsi="Times New Roman" w:cs="Times New Roman"/>
-          <w:sz w:val="28"/>
-          <w:szCs w:val="28"/>
-        </w:rPr>
-        <w:tab/>
-        <w:t>Else:</w:t>
-      </w:r>
-    </w:p>
-    <w:p>
-      <w:pPr>
-        <w:rPr>
-          <w:rFonts w:ascii="Times New Roman" w:hAnsi="Times New Roman" w:cs="Times New Roman"/>
-          <w:sz w:val="28"/>
-          <w:szCs w:val="28"/>
-        </w:rPr>
-      </w:pPr>
-      <w:r>
-        <w:rPr>
-          <w:rFonts w:ascii="Times New Roman" w:hAnsi="Times New Roman" w:cs="Times New Roman"/>
-          <w:sz w:val="28"/>
-          <w:szCs w:val="28"/>
-        </w:rPr>
-        <w:tab/>
-      </w:r>
-      <w:r>
-        <w:rPr>
-          <w:rFonts w:ascii="Times New Roman" w:hAnsi="Times New Roman" w:cs="Times New Roman"/>
-          <w:sz w:val="28"/>
-          <w:szCs w:val="28"/>
-        </w:rPr>
-        <w:tab/>
-      </w:r>
-      <w:r>
-        <w:rPr>
-          <w:rFonts w:ascii="Times New Roman" w:hAnsi="Times New Roman" w:cs="Times New Roman"/>
-          <w:sz w:val="28"/>
-          <w:szCs w:val="28"/>
-        </w:rPr>
-        <w:tab/>
-        <w:t xml:space="preserve">I -= </w:t>
-      </w:r>
-      <w:r>
-        <w:rPr>
-          <w:rFonts w:ascii="Times New Roman" w:hAnsi="Times New Roman" w:cs="Times New Roman"/>
-          <w:sz w:val="28"/>
-          <w:szCs w:val="28"/>
-        </w:rPr>
-        <w:t>A</w:t>
-      </w:r>
-    </w:p>
-    <w:p>
-      <w:pPr>
-        <w:rPr>
-          <w:rFonts w:ascii="Times New Roman" w:hAnsi="Times New Roman" w:cs="Times New Roman"/>
-          <w:sz w:val="28"/>
-          <w:szCs w:val="28"/>
-        </w:rPr>
-      </w:pPr>
-      <w:r>
-        <w:rPr>
-          <w:rFonts w:ascii="Times New Roman" w:hAnsi="Times New Roman" w:cs="Times New Roman"/>
-          <w:sz w:val="28"/>
-          <w:szCs w:val="28"/>
-        </w:rPr>
-        <w:tab/>
-      </w:r>
-      <w:r>
-        <w:rPr>
-          <w:rFonts w:ascii="Times New Roman" w:hAnsi="Times New Roman" w:cs="Times New Roman"/>
-          <w:sz w:val="28"/>
-          <w:szCs w:val="28"/>
-        </w:rPr>
-        <w:tab/>
-      </w:r>
-      <w:r>
-        <w:rPr>
-          <w:rFonts w:ascii="Times New Roman" w:hAnsi="Times New Roman" w:cs="Times New Roman"/>
-          <w:sz w:val="28"/>
-          <w:szCs w:val="28"/>
-        </w:rPr>
-        <w:tab/>
-        <w:t>If I &lt; 0:</w:t>
-      </w:r>
-    </w:p>
-    <w:p>
-      <w:pPr>
-        <w:rPr>
-          <w:rFonts w:ascii="Times New Roman" w:hAnsi="Times New Roman" w:cs="Times New Roman"/>
-          <w:sz w:val="28"/>
-          <w:szCs w:val="28"/>
-        </w:rPr>
-      </w:pPr>
-      <w:r>
-        <w:rPr>
-          <w:rFonts w:ascii="Times New Roman" w:hAnsi="Times New Roman" w:cs="Times New Roman"/>
-          <w:sz w:val="28"/>
-          <w:szCs w:val="28"/>
-        </w:rPr>
-        <w:tab/>
-      </w:r>
-      <w:r>
-        <w:rPr>
-          <w:rFonts w:ascii="Times New Roman" w:hAnsi="Times New Roman" w:cs="Times New Roman"/>
-          <w:sz w:val="28"/>
-          <w:szCs w:val="28"/>
-        </w:rPr>
-        <w:tab/>
-      </w:r>
-      <w:r>
-        <w:rPr>
-          <w:rFonts w:ascii="Times New Roman" w:hAnsi="Times New Roman" w:cs="Times New Roman"/>
-          <w:sz w:val="28"/>
-          <w:szCs w:val="28"/>
-        </w:rPr>
-        <w:tab/>
-      </w:r>
-      <w:r>
-        <w:rPr>
-          <w:rFonts w:ascii="Times New Roman" w:hAnsi="Times New Roman" w:cs="Times New Roman"/>
-          <w:sz w:val="28"/>
-          <w:szCs w:val="28"/>
-        </w:rPr>
-        <w:tab/>
-        <w:t xml:space="preserve">R </w:t>
-      </w:r>
-      <w:r>
-        <w:rPr>
-          <w:rFonts w:ascii="Times New Roman" w:hAnsi="Times New Roman" w:cs="Times New Roman"/>
-          <w:sz w:val="28"/>
-          <w:szCs w:val="28"/>
-        </w:rPr>
-        <w:t>+</w:t>
-      </w:r>
-      <w:r>
-        <w:rPr>
-          <w:rFonts w:ascii="Times New Roman" w:hAnsi="Times New Roman" w:cs="Times New Roman"/>
-          <w:sz w:val="28"/>
-          <w:szCs w:val="28"/>
-        </w:rPr>
-        <w:t xml:space="preserve">= 4*I + B </w:t>
-      </w:r>
-    </w:p>
-    <w:p>
-      <w:pPr>
-        <w:rPr>
-          <w:rFonts w:ascii="Times New Roman" w:hAnsi="Times New Roman" w:cs="Times New Roman"/>
-          <w:sz w:val="28"/>
-          <w:szCs w:val="28"/>
-        </w:rPr>
-      </w:pPr>
-      <w:r>
-        <w:rPr>
-          <w:rFonts w:ascii="Times New Roman" w:hAnsi="Times New Roman" w:cs="Times New Roman"/>
-          <w:sz w:val="28"/>
-          <w:szCs w:val="28"/>
-        </w:rPr>
-        <w:tab/>
-      </w:r>
-      <w:r>
-        <w:rPr>
-          <w:rFonts w:ascii="Times New Roman" w:hAnsi="Times New Roman" w:cs="Times New Roman"/>
-          <w:sz w:val="28"/>
-          <w:szCs w:val="28"/>
-        </w:rPr>
-        <w:tab/>
-      </w:r>
-      <w:r>
-        <w:rPr>
-          <w:rFonts w:ascii="Times New Roman" w:hAnsi="Times New Roman" w:cs="Times New Roman"/>
-          <w:sz w:val="28"/>
-          <w:szCs w:val="28"/>
-        </w:rPr>
-        <w:tab/>
-        <w:t>Else:</w:t>
-      </w:r>
-    </w:p>
-    <w:p>
-      <w:pPr>
-        <w:rPr>
-          <w:rFonts w:ascii="Times New Roman" w:hAnsi="Times New Roman" w:cs="Times New Roman"/>
-          <w:sz w:val="28"/>
-          <w:szCs w:val="28"/>
-        </w:rPr>
-      </w:pPr>
-      <w:r>
-        <w:rPr>
-          <w:rFonts w:ascii="Times New Roman" w:hAnsi="Times New Roman" w:cs="Times New Roman"/>
-          <w:sz w:val="28"/>
-          <w:szCs w:val="28"/>
-        </w:rPr>
-        <w:tab/>
-      </w:r>
-      <w:r>
-        <w:rPr>
-          <w:rFonts w:ascii="Times New Roman" w:hAnsi="Times New Roman" w:cs="Times New Roman"/>
-          <w:sz w:val="28"/>
-          <w:szCs w:val="28"/>
-        </w:rPr>
-        <w:tab/>
-      </w:r>
-      <w:r>
-        <w:rPr>
-          <w:rFonts w:ascii="Times New Roman" w:hAnsi="Times New Roman" w:cs="Times New Roman"/>
-          <w:sz w:val="28"/>
-          <w:szCs w:val="28"/>
-        </w:rPr>
-        <w:tab/>
-      </w:r>
-      <w:r>
-        <w:rPr>
-          <w:rFonts w:ascii="Times New Roman" w:hAnsi="Times New Roman" w:cs="Times New Roman"/>
-          <w:sz w:val="28"/>
-          <w:szCs w:val="28"/>
-        </w:rPr>
-        <w:tab/>
-        <w:t xml:space="preserve">R </w:t>
-      </w:r>
-      <w:r>
-        <w:rPr>
-          <w:rFonts w:ascii="Times New Roman" w:hAnsi="Times New Roman" w:cs="Times New Roman"/>
-          <w:sz w:val="28"/>
-          <w:szCs w:val="28"/>
-        </w:rPr>
-        <w:t>+</w:t>
-      </w:r>
-      <w:r>
-        <w:rPr>
-          <w:rFonts w:ascii="Times New Roman" w:hAnsi="Times New Roman" w:cs="Times New Roman"/>
-          <w:sz w:val="28"/>
-          <w:szCs w:val="28"/>
-        </w:rPr>
-        <w:t xml:space="preserve">= </w:t>
-      </w:r>
-      <w:r>
-        <w:rPr>
-          <w:rFonts w:ascii="Times New Roman" w:hAnsi="Times New Roman" w:cs="Times New Roman"/>
-          <w:sz w:val="28"/>
-          <w:szCs w:val="28"/>
-        </w:rPr>
-        <w:t>A</w:t>
-      </w:r>
-    </w:p>
-    <w:p>
-      <w:pPr>
-        <w:rPr>
-          <w:rFonts w:ascii="Times New Roman" w:hAnsi="Times New Roman" w:cs="Times New Roman"/>
-          <w:sz w:val="28"/>
-          <w:szCs w:val="28"/>
-        </w:rPr>
-      </w:pPr>
-      <w:r>
-        <w:rPr>
-          <w:rFonts w:ascii="Times New Roman" w:hAnsi="Times New Roman" w:cs="Times New Roman"/>
-          <w:sz w:val="28"/>
-          <w:szCs w:val="28"/>
-        </w:rPr>
-        <w:t>################</w:t>
-      </w:r>
-    </w:p>
-    <w:p>
-      <w:pPr>
-        <w:rPr>
-          <w:rFonts w:ascii="Times New Roman" w:hAnsi="Times New Roman" w:cs="Times New Roman"/>
-          <w:sz w:val="28"/>
-          <w:szCs w:val="28"/>
-        </w:rPr>
-      </w:pPr>
-      <w:r>
-        <w:rPr>
-          <w:rFonts w:ascii="Times New Roman" w:hAnsi="Times New Roman" w:cs="Times New Roman"/>
-          <w:sz w:val="28"/>
-          <w:szCs w:val="28"/>
-        </w:rPr>
-        <w:t>### Sec Variant ###</w:t>
       </w:r>
     </w:p>
     <w:p>
@@ -7972,39 +7552,7 @@
           <w:sz w:val="28"/>
           <w:szCs w:val="28"/>
         </w:rPr>
-        <w:t xml:space="preserve">If I </w:t>
-      </w:r>
-      <w:r>
-        <w:rPr>
-          <w:rFonts w:ascii="Times New Roman" w:hAnsi="Times New Roman" w:cs="Times New Roman"/>
-          <w:sz w:val="28"/>
-          <w:szCs w:val="28"/>
-        </w:rPr>
-        <w:t>&gt;</w:t>
-      </w:r>
-      <w:r>
-        <w:rPr>
-          <w:rFonts w:ascii="Times New Roman" w:hAnsi="Times New Roman" w:cs="Times New Roman"/>
-          <w:sz w:val="28"/>
-          <w:szCs w:val="28"/>
-        </w:rPr>
-        <w:t xml:space="preserve"> </w:t>
-      </w:r>
-      <w:r>
-        <w:rPr>
-          <w:rFonts w:ascii="Times New Roman" w:hAnsi="Times New Roman" w:cs="Times New Roman"/>
-          <w:sz w:val="28"/>
-          <w:szCs w:val="28"/>
-        </w:rPr>
-        <w:t>0</w:t>
-      </w:r>
-      <w:r>
-        <w:rPr>
-          <w:rFonts w:ascii="Times New Roman" w:hAnsi="Times New Roman" w:cs="Times New Roman"/>
-          <w:sz w:val="28"/>
-          <w:szCs w:val="28"/>
-        </w:rPr>
-        <w:t>:</w:t>
+        <w:t>If I &gt; 0:</w:t>
       </w:r>
     </w:p>
     <w:p>
@@ -8040,33 +7588,6 @@
         </w:rPr>
         <w:t>= 4*I + B</w:t>
       </w:r>
-    </w:p>
-    <w:p>
-      <w:pPr>
-        <w:rPr>
-          <w:rFonts w:ascii="Times New Roman" w:hAnsi="Times New Roman" w:cs="Times New Roman"/>
-          <w:sz w:val="28"/>
-          <w:szCs w:val="28"/>
-        </w:rPr>
-      </w:pPr>
-      <w:r>
-        <w:rPr>
-          <w:rFonts w:ascii="Times New Roman" w:hAnsi="Times New Roman" w:cs="Times New Roman"/>
-          <w:sz w:val="28"/>
-          <w:szCs w:val="28"/>
-        </w:rPr>
-        <w:t>################</w:t>
-      </w:r>
-    </w:p>
-    <w:p>
-      <w:pPr>
-        <w:ind w:left="720" w:firstLine="720"/>
-        <w:rPr>
-          <w:rFonts w:ascii="Times New Roman" w:hAnsi="Times New Roman" w:cs="Times New Roman"/>
-          <w:sz w:val="28"/>
-          <w:szCs w:val="28"/>
-        </w:rPr>
-      </w:pPr>
     </w:p>
     <w:p>
       <w:pPr>
@@ -8204,7 +7725,7 @@
           <w:lang w:val="ru-RU"/>
         </w:rPr>
       </w:pPr>
-      <w:bookmarkStart w:id="5" w:name="_Toc131127657"/>
+      <w:bookmarkStart w:id="5" w:name="_Toc132285011"/>
       <w:r>
         <w:rPr>
           <w:lang w:val="ru-RU"/>
@@ -9335,9 +8856,10 @@
           <w:lang w:val="ru-RU"/>
         </w:rPr>
       </w:pPr>
-      <w:bookmarkStart w:id="6" w:name="_Toc131127658"/>
+      <w:bookmarkStart w:id="6" w:name="_Toc132285012"/>
       <w:r>
         <w:rPr>
+          <w:noProof/>
           <w:lang w:val="ru-RU"/>
         </w:rPr>
         <w:lastRenderedPageBreak/>
@@ -9424,7 +8946,7 @@
           <w:lang w:val="ru-RU"/>
         </w:rPr>
       </w:pPr>
-      <w:bookmarkStart w:id="7" w:name="_Toc131127659"/>
+      <w:bookmarkStart w:id="7" w:name="_Toc132285013"/>
       <w:r>
         <w:rPr>
           <w:lang w:val="ru-RU"/>
@@ -9545,6 +9067,7 @@
           <w:sz w:val="32"/>
           <w:szCs w:val="32"/>
           <w:vertAlign w:val="subscript"/>
+          <w:lang w:val="ru-RU"/>
         </w:rPr>
       </w:pPr>
       <w:r>
@@ -9572,14 +9095,6 @@
           <w:lang w:val="ru-RU"/>
         </w:rPr>
         <w:tab/>
-      </w:r>
-      <w:r>
-        <w:rPr>
-          <w:rFonts w:ascii="Times New Roman" w:hAnsi="Times New Roman" w:cs="Times New Roman"/>
-          <w:sz w:val="32"/>
-          <w:szCs w:val="32"/>
-          <w:lang w:val="ru-RU"/>
-        </w:rPr>
         <w:t>-26</w:t>
       </w:r>
       <w:r>
@@ -9609,7 +9124,30 @@
           <w:bdr w:val="none" w:sz="0" w:space="0" w:color="auto" w:frame="1"/>
           <w:shd w:val="clear" w:color="auto" w:fill="FFFFFF"/>
         </w:rPr>
-        <w:t>FFE6</w:t>
+        <w:t>FFE</w:t>
+      </w:r>
+      <w:r>
+        <w:rPr>
+          <w:rFonts w:ascii="Times New Roman" w:hAnsi="Times New Roman" w:cs="Times New Roman"/>
+          <w:sz w:val="32"/>
+          <w:szCs w:val="32"/>
+          <w:bdr w:val="none" w:sz="0" w:space="0" w:color="auto" w:frame="1"/>
+          <w:shd w:val="clear" w:color="auto" w:fill="FFFFFF"/>
+          <w:lang w:val="ru-RU"/>
+        </w:rPr>
+        <w:t>6</w:t>
+      </w:r>
+      <w:r>
+        <w:rPr>
+          <w:rFonts w:ascii="Times New Roman" w:hAnsi="Times New Roman" w:cs="Times New Roman"/>
+          <w:sz w:val="32"/>
+          <w:szCs w:val="32"/>
+          <w:bdr w:val="none" w:sz="0" w:space="0" w:color="auto" w:frame="1"/>
+          <w:shd w:val="clear" w:color="auto" w:fill="FFFFFF"/>
+          <w:vertAlign w:val="subscript"/>
+          <w:lang w:val="ru-RU"/>
+        </w:rPr>
+        <w:t>16</w:t>
       </w:r>
     </w:p>
     <w:p>
@@ -9650,14 +9188,6 @@
           <w:lang w:val="ru-RU"/>
         </w:rPr>
         <w:tab/>
-      </w:r>
-      <w:r>
-        <w:rPr>
-          <w:rFonts w:ascii="Times New Roman" w:hAnsi="Times New Roman" w:cs="Times New Roman"/>
-          <w:sz w:val="32"/>
-          <w:szCs w:val="32"/>
-          <w:lang w:val="ru-RU"/>
-        </w:rPr>
         <w:t>347</w:t>
       </w:r>
       <w:r>
@@ -9704,7 +9234,7 @@
     </w:p>
     <w:tbl>
       <w:tblPr>
-        <w:tblW w:w="10319" w:type="dxa"/>
+        <w:tblW w:w="10201" w:type="dxa"/>
         <w:tblLook w:val="04A0" w:firstRow="1" w:lastRow="0" w:firstColumn="1" w:lastColumn="0" w:noHBand="0" w:noVBand="1"/>
       </w:tblPr>
       <w:tblGrid>
@@ -9720,7 +9250,7 @@
         <w:gridCol w:w="576"/>
         <w:gridCol w:w="913"/>
         <w:gridCol w:w="632"/>
-        <w:gridCol w:w="875"/>
+        <w:gridCol w:w="843"/>
       </w:tblGrid>
       <w:tr>
         <w:trPr>
@@ -9768,7 +9298,7 @@
         </w:tc>
         <w:tc>
           <w:tcPr>
-            <w:tcW w:w="6772" w:type="dxa"/>
+            <w:tcW w:w="6778" w:type="dxa"/>
             <w:gridSpan w:val="9"/>
             <w:tcBorders>
               <w:top w:val="single" w:sz="4" w:space="0" w:color="auto"/>
@@ -9811,7 +9341,7 @@
         </w:tc>
         <w:tc>
           <w:tcPr>
-            <w:tcW w:w="1506" w:type="dxa"/>
+            <w:tcW w:w="1382" w:type="dxa"/>
             <w:gridSpan w:val="2"/>
             <w:tcBorders>
               <w:top w:val="single" w:sz="4" w:space="0" w:color="auto"/>
@@ -9928,7 +9458,7 @@
         </w:tc>
         <w:tc>
           <w:tcPr>
-            <w:tcW w:w="642" w:type="dxa"/>
+            <w:tcW w:w="643" w:type="dxa"/>
             <w:tcBorders>
               <w:top w:val="nil"/>
               <w:left w:val="nil"/>
@@ -10000,7 +9530,7 @@
         </w:tc>
         <w:tc>
           <w:tcPr>
-            <w:tcW w:w="628" w:type="dxa"/>
+            <w:tcW w:w="630" w:type="dxa"/>
             <w:tcBorders>
               <w:top w:val="nil"/>
               <w:left w:val="nil"/>
@@ -10072,7 +9602,7 @@
         </w:tc>
         <w:tc>
           <w:tcPr>
-            <w:tcW w:w="614" w:type="dxa"/>
+            <w:tcW w:w="617" w:type="dxa"/>
             <w:tcBorders>
               <w:top w:val="nil"/>
               <w:left w:val="nil"/>
@@ -10180,7 +9710,7 @@
         </w:tc>
         <w:tc>
           <w:tcPr>
-            <w:tcW w:w="571" w:type="dxa"/>
+            <w:tcW w:w="576" w:type="dxa"/>
             <w:tcBorders>
               <w:top w:val="nil"/>
               <w:left w:val="nil"/>
@@ -10252,7 +9782,7 @@
         </w:tc>
         <w:tc>
           <w:tcPr>
-            <w:tcW w:w="630" w:type="dxa"/>
+            <w:tcW w:w="632" w:type="dxa"/>
             <w:tcBorders>
               <w:top w:val="nil"/>
               <w:left w:val="nil"/>
@@ -10288,7 +9818,7 @@
         </w:tc>
         <w:tc>
           <w:tcPr>
-            <w:tcW w:w="875" w:type="dxa"/>
+            <w:tcW w:w="750" w:type="dxa"/>
             <w:tcBorders>
               <w:top w:val="nil"/>
               <w:left w:val="nil"/>
@@ -10401,7 +9931,7 @@
         </w:tc>
         <w:tc>
           <w:tcPr>
-            <w:tcW w:w="642" w:type="dxa"/>
+            <w:tcW w:w="643" w:type="dxa"/>
             <w:tcBorders>
               <w:top w:val="nil"/>
               <w:left w:val="nil"/>
@@ -10473,7 +10003,7 @@
         </w:tc>
         <w:tc>
           <w:tcPr>
-            <w:tcW w:w="628" w:type="dxa"/>
+            <w:tcW w:w="630" w:type="dxa"/>
             <w:tcBorders>
               <w:top w:val="nil"/>
               <w:left w:val="nil"/>
@@ -10545,7 +10075,7 @@
         </w:tc>
         <w:tc>
           <w:tcPr>
-            <w:tcW w:w="614" w:type="dxa"/>
+            <w:tcW w:w="617" w:type="dxa"/>
             <w:tcBorders>
               <w:top w:val="nil"/>
               <w:left w:val="nil"/>
@@ -10653,7 +10183,7 @@
         </w:tc>
         <w:tc>
           <w:tcPr>
-            <w:tcW w:w="571" w:type="dxa"/>
+            <w:tcW w:w="576" w:type="dxa"/>
             <w:tcBorders>
               <w:top w:val="nil"/>
               <w:left w:val="nil"/>
@@ -10725,7 +10255,7 @@
         </w:tc>
         <w:tc>
           <w:tcPr>
-            <w:tcW w:w="630" w:type="dxa"/>
+            <w:tcW w:w="632" w:type="dxa"/>
             <w:tcBorders>
               <w:top w:val="nil"/>
               <w:left w:val="nil"/>
@@ -10761,7 +10291,7 @@
         </w:tc>
         <w:tc>
           <w:tcPr>
-            <w:tcW w:w="875" w:type="dxa"/>
+            <w:tcW w:w="750" w:type="dxa"/>
             <w:tcBorders>
               <w:top w:val="nil"/>
               <w:left w:val="nil"/>
@@ -10874,7 +10404,7 @@
         </w:tc>
         <w:tc>
           <w:tcPr>
-            <w:tcW w:w="642" w:type="dxa"/>
+            <w:tcW w:w="643" w:type="dxa"/>
             <w:tcBorders>
               <w:top w:val="nil"/>
               <w:left w:val="nil"/>
@@ -10946,7 +10476,7 @@
         </w:tc>
         <w:tc>
           <w:tcPr>
-            <w:tcW w:w="628" w:type="dxa"/>
+            <w:tcW w:w="630" w:type="dxa"/>
             <w:tcBorders>
               <w:top w:val="nil"/>
               <w:left w:val="nil"/>
@@ -11018,7 +10548,7 @@
         </w:tc>
         <w:tc>
           <w:tcPr>
-            <w:tcW w:w="614" w:type="dxa"/>
+            <w:tcW w:w="617" w:type="dxa"/>
             <w:tcBorders>
               <w:top w:val="nil"/>
               <w:left w:val="nil"/>
@@ -11126,7 +10656,7 @@
         </w:tc>
         <w:tc>
           <w:tcPr>
-            <w:tcW w:w="571" w:type="dxa"/>
+            <w:tcW w:w="576" w:type="dxa"/>
             <w:tcBorders>
               <w:top w:val="nil"/>
               <w:left w:val="nil"/>
@@ -11198,7 +10728,7 @@
         </w:tc>
         <w:tc>
           <w:tcPr>
-            <w:tcW w:w="630" w:type="dxa"/>
+            <w:tcW w:w="632" w:type="dxa"/>
             <w:tcBorders>
               <w:top w:val="nil"/>
               <w:left w:val="nil"/>
@@ -11234,7 +10764,7 @@
         </w:tc>
         <w:tc>
           <w:tcPr>
-            <w:tcW w:w="875" w:type="dxa"/>
+            <w:tcW w:w="750" w:type="dxa"/>
             <w:tcBorders>
               <w:top w:val="nil"/>
               <w:left w:val="nil"/>
@@ -11347,7 +10877,7 @@
         </w:tc>
         <w:tc>
           <w:tcPr>
-            <w:tcW w:w="642" w:type="dxa"/>
+            <w:tcW w:w="643" w:type="dxa"/>
             <w:tcBorders>
               <w:top w:val="nil"/>
               <w:left w:val="nil"/>
@@ -11419,7 +10949,7 @@
         </w:tc>
         <w:tc>
           <w:tcPr>
-            <w:tcW w:w="628" w:type="dxa"/>
+            <w:tcW w:w="630" w:type="dxa"/>
             <w:tcBorders>
               <w:top w:val="nil"/>
               <w:left w:val="nil"/>
@@ -11491,7 +11021,7 @@
         </w:tc>
         <w:tc>
           <w:tcPr>
-            <w:tcW w:w="614" w:type="dxa"/>
+            <w:tcW w:w="617" w:type="dxa"/>
             <w:tcBorders>
               <w:top w:val="nil"/>
               <w:left w:val="nil"/>
@@ -11599,7 +11129,7 @@
         </w:tc>
         <w:tc>
           <w:tcPr>
-            <w:tcW w:w="571" w:type="dxa"/>
+            <w:tcW w:w="576" w:type="dxa"/>
             <w:tcBorders>
               <w:top w:val="nil"/>
               <w:left w:val="nil"/>
@@ -11671,7 +11201,7 @@
         </w:tc>
         <w:tc>
           <w:tcPr>
-            <w:tcW w:w="630" w:type="dxa"/>
+            <w:tcW w:w="632" w:type="dxa"/>
             <w:tcBorders>
               <w:top w:val="nil"/>
               <w:left w:val="nil"/>
@@ -11707,7 +11237,7 @@
         </w:tc>
         <w:tc>
           <w:tcPr>
-            <w:tcW w:w="875" w:type="dxa"/>
+            <w:tcW w:w="750" w:type="dxa"/>
             <w:tcBorders>
               <w:top w:val="nil"/>
               <w:left w:val="nil"/>
@@ -11820,7 +11350,7 @@
         </w:tc>
         <w:tc>
           <w:tcPr>
-            <w:tcW w:w="642" w:type="dxa"/>
+            <w:tcW w:w="643" w:type="dxa"/>
             <w:tcBorders>
               <w:top w:val="nil"/>
               <w:left w:val="nil"/>
@@ -11892,7 +11422,7 @@
         </w:tc>
         <w:tc>
           <w:tcPr>
-            <w:tcW w:w="628" w:type="dxa"/>
+            <w:tcW w:w="630" w:type="dxa"/>
             <w:tcBorders>
               <w:top w:val="nil"/>
               <w:left w:val="nil"/>
@@ -11964,7 +11494,7 @@
         </w:tc>
         <w:tc>
           <w:tcPr>
-            <w:tcW w:w="614" w:type="dxa"/>
+            <w:tcW w:w="617" w:type="dxa"/>
             <w:tcBorders>
               <w:top w:val="nil"/>
               <w:left w:val="nil"/>
@@ -12072,7 +11602,7 @@
         </w:tc>
         <w:tc>
           <w:tcPr>
-            <w:tcW w:w="571" w:type="dxa"/>
+            <w:tcW w:w="576" w:type="dxa"/>
             <w:tcBorders>
               <w:top w:val="nil"/>
               <w:left w:val="nil"/>
@@ -12144,7 +11674,7 @@
         </w:tc>
         <w:tc>
           <w:tcPr>
-            <w:tcW w:w="630" w:type="dxa"/>
+            <w:tcW w:w="632" w:type="dxa"/>
             <w:tcBorders>
               <w:top w:val="nil"/>
               <w:left w:val="nil"/>
@@ -12180,7 +11710,7 @@
         </w:tc>
         <w:tc>
           <w:tcPr>
-            <w:tcW w:w="875" w:type="dxa"/>
+            <w:tcW w:w="750" w:type="dxa"/>
             <w:tcBorders>
               <w:top w:val="nil"/>
               <w:left w:val="nil"/>
@@ -12293,7 +11823,7 @@
         </w:tc>
         <w:tc>
           <w:tcPr>
-            <w:tcW w:w="642" w:type="dxa"/>
+            <w:tcW w:w="643" w:type="dxa"/>
             <w:tcBorders>
               <w:top w:val="nil"/>
               <w:left w:val="nil"/>
@@ -12365,7 +11895,7 @@
         </w:tc>
         <w:tc>
           <w:tcPr>
-            <w:tcW w:w="628" w:type="dxa"/>
+            <w:tcW w:w="630" w:type="dxa"/>
             <w:tcBorders>
               <w:top w:val="nil"/>
               <w:left w:val="nil"/>
@@ -12437,7 +11967,7 @@
         </w:tc>
         <w:tc>
           <w:tcPr>
-            <w:tcW w:w="614" w:type="dxa"/>
+            <w:tcW w:w="617" w:type="dxa"/>
             <w:tcBorders>
               <w:top w:val="nil"/>
               <w:left w:val="nil"/>
@@ -12545,7 +12075,7 @@
         </w:tc>
         <w:tc>
           <w:tcPr>
-            <w:tcW w:w="571" w:type="dxa"/>
+            <w:tcW w:w="576" w:type="dxa"/>
             <w:tcBorders>
               <w:top w:val="nil"/>
               <w:left w:val="nil"/>
@@ -12617,7 +12147,7 @@
         </w:tc>
         <w:tc>
           <w:tcPr>
-            <w:tcW w:w="630" w:type="dxa"/>
+            <w:tcW w:w="632" w:type="dxa"/>
             <w:tcBorders>
               <w:top w:val="nil"/>
               <w:left w:val="nil"/>
@@ -12653,7 +12183,7 @@
         </w:tc>
         <w:tc>
           <w:tcPr>
-            <w:tcW w:w="875" w:type="dxa"/>
+            <w:tcW w:w="750" w:type="dxa"/>
             <w:tcBorders>
               <w:top w:val="nil"/>
               <w:left w:val="nil"/>
@@ -12766,7 +12296,7 @@
         </w:tc>
         <w:tc>
           <w:tcPr>
-            <w:tcW w:w="642" w:type="dxa"/>
+            <w:tcW w:w="643" w:type="dxa"/>
             <w:tcBorders>
               <w:top w:val="nil"/>
               <w:left w:val="nil"/>
@@ -12838,7 +12368,7 @@
         </w:tc>
         <w:tc>
           <w:tcPr>
-            <w:tcW w:w="628" w:type="dxa"/>
+            <w:tcW w:w="630" w:type="dxa"/>
             <w:tcBorders>
               <w:top w:val="nil"/>
               <w:left w:val="nil"/>
@@ -12910,7 +12440,7 @@
         </w:tc>
         <w:tc>
           <w:tcPr>
-            <w:tcW w:w="614" w:type="dxa"/>
+            <w:tcW w:w="617" w:type="dxa"/>
             <w:tcBorders>
               <w:top w:val="nil"/>
               <w:left w:val="nil"/>
@@ -13018,7 +12548,7 @@
         </w:tc>
         <w:tc>
           <w:tcPr>
-            <w:tcW w:w="571" w:type="dxa"/>
+            <w:tcW w:w="576" w:type="dxa"/>
             <w:tcBorders>
               <w:top w:val="nil"/>
               <w:left w:val="nil"/>
@@ -13090,7 +12620,7 @@
         </w:tc>
         <w:tc>
           <w:tcPr>
-            <w:tcW w:w="630" w:type="dxa"/>
+            <w:tcW w:w="632" w:type="dxa"/>
             <w:tcBorders>
               <w:top w:val="nil"/>
               <w:left w:val="nil"/>
@@ -13126,7 +12656,7 @@
         </w:tc>
         <w:tc>
           <w:tcPr>
-            <w:tcW w:w="875" w:type="dxa"/>
+            <w:tcW w:w="750" w:type="dxa"/>
             <w:tcBorders>
               <w:top w:val="nil"/>
               <w:left w:val="nil"/>
@@ -13239,7 +12769,7 @@
         </w:tc>
         <w:tc>
           <w:tcPr>
-            <w:tcW w:w="642" w:type="dxa"/>
+            <w:tcW w:w="643" w:type="dxa"/>
             <w:tcBorders>
               <w:top w:val="nil"/>
               <w:left w:val="nil"/>
@@ -13311,7 +12841,7 @@
         </w:tc>
         <w:tc>
           <w:tcPr>
-            <w:tcW w:w="628" w:type="dxa"/>
+            <w:tcW w:w="630" w:type="dxa"/>
             <w:tcBorders>
               <w:top w:val="nil"/>
               <w:left w:val="nil"/>
@@ -13383,7 +12913,7 @@
         </w:tc>
         <w:tc>
           <w:tcPr>
-            <w:tcW w:w="614" w:type="dxa"/>
+            <w:tcW w:w="617" w:type="dxa"/>
             <w:tcBorders>
               <w:top w:val="nil"/>
               <w:left w:val="nil"/>
@@ -13491,7 +13021,7 @@
         </w:tc>
         <w:tc>
           <w:tcPr>
-            <w:tcW w:w="571" w:type="dxa"/>
+            <w:tcW w:w="576" w:type="dxa"/>
             <w:tcBorders>
               <w:top w:val="nil"/>
               <w:left w:val="nil"/>
@@ -13563,7 +13093,7 @@
         </w:tc>
         <w:tc>
           <w:tcPr>
-            <w:tcW w:w="630" w:type="dxa"/>
+            <w:tcW w:w="632" w:type="dxa"/>
             <w:tcBorders>
               <w:top w:val="nil"/>
               <w:left w:val="nil"/>
@@ -13599,7 +13129,7 @@
         </w:tc>
         <w:tc>
           <w:tcPr>
-            <w:tcW w:w="875" w:type="dxa"/>
+            <w:tcW w:w="750" w:type="dxa"/>
             <w:tcBorders>
               <w:top w:val="nil"/>
               <w:left w:val="nil"/>
@@ -13712,7 +13242,7 @@
         </w:tc>
         <w:tc>
           <w:tcPr>
-            <w:tcW w:w="642" w:type="dxa"/>
+            <w:tcW w:w="643" w:type="dxa"/>
             <w:tcBorders>
               <w:top w:val="nil"/>
               <w:left w:val="nil"/>
@@ -13784,7 +13314,7 @@
         </w:tc>
         <w:tc>
           <w:tcPr>
-            <w:tcW w:w="628" w:type="dxa"/>
+            <w:tcW w:w="630" w:type="dxa"/>
             <w:tcBorders>
               <w:top w:val="nil"/>
               <w:left w:val="nil"/>
@@ -13856,7 +13386,7 @@
         </w:tc>
         <w:tc>
           <w:tcPr>
-            <w:tcW w:w="614" w:type="dxa"/>
+            <w:tcW w:w="617" w:type="dxa"/>
             <w:tcBorders>
               <w:top w:val="nil"/>
               <w:left w:val="nil"/>
@@ -13964,7 +13494,7 @@
         </w:tc>
         <w:tc>
           <w:tcPr>
-            <w:tcW w:w="571" w:type="dxa"/>
+            <w:tcW w:w="576" w:type="dxa"/>
             <w:tcBorders>
               <w:top w:val="nil"/>
               <w:left w:val="nil"/>
@@ -14036,7 +13566,7 @@
         </w:tc>
         <w:tc>
           <w:tcPr>
-            <w:tcW w:w="630" w:type="dxa"/>
+            <w:tcW w:w="632" w:type="dxa"/>
             <w:tcBorders>
               <w:top w:val="nil"/>
               <w:left w:val="nil"/>
@@ -14072,7 +13602,7 @@
         </w:tc>
         <w:tc>
           <w:tcPr>
-            <w:tcW w:w="875" w:type="dxa"/>
+            <w:tcW w:w="750" w:type="dxa"/>
             <w:tcBorders>
               <w:top w:val="nil"/>
               <w:left w:val="nil"/>
@@ -14185,7 +13715,7 @@
         </w:tc>
         <w:tc>
           <w:tcPr>
-            <w:tcW w:w="642" w:type="dxa"/>
+            <w:tcW w:w="643" w:type="dxa"/>
             <w:tcBorders>
               <w:top w:val="nil"/>
               <w:left w:val="nil"/>
@@ -14257,7 +13787,7 @@
         </w:tc>
         <w:tc>
           <w:tcPr>
-            <w:tcW w:w="628" w:type="dxa"/>
+            <w:tcW w:w="630" w:type="dxa"/>
             <w:tcBorders>
               <w:top w:val="nil"/>
               <w:left w:val="nil"/>
@@ -14329,7 +13859,7 @@
         </w:tc>
         <w:tc>
           <w:tcPr>
-            <w:tcW w:w="614" w:type="dxa"/>
+            <w:tcW w:w="617" w:type="dxa"/>
             <w:tcBorders>
               <w:top w:val="nil"/>
               <w:left w:val="nil"/>
@@ -14437,7 +13967,7 @@
         </w:tc>
         <w:tc>
           <w:tcPr>
-            <w:tcW w:w="571" w:type="dxa"/>
+            <w:tcW w:w="576" w:type="dxa"/>
             <w:tcBorders>
               <w:top w:val="nil"/>
               <w:left w:val="nil"/>
@@ -14509,7 +14039,7 @@
         </w:tc>
         <w:tc>
           <w:tcPr>
-            <w:tcW w:w="630" w:type="dxa"/>
+            <w:tcW w:w="632" w:type="dxa"/>
             <w:tcBorders>
               <w:top w:val="nil"/>
               <w:left w:val="nil"/>
@@ -14545,7 +14075,7 @@
         </w:tc>
         <w:tc>
           <w:tcPr>
-            <w:tcW w:w="875" w:type="dxa"/>
+            <w:tcW w:w="750" w:type="dxa"/>
             <w:tcBorders>
               <w:top w:val="nil"/>
               <w:left w:val="nil"/>
@@ -14658,7 +14188,7 @@
         </w:tc>
         <w:tc>
           <w:tcPr>
-            <w:tcW w:w="642" w:type="dxa"/>
+            <w:tcW w:w="643" w:type="dxa"/>
             <w:tcBorders>
               <w:top w:val="nil"/>
               <w:left w:val="nil"/>
@@ -14730,7 +14260,7 @@
         </w:tc>
         <w:tc>
           <w:tcPr>
-            <w:tcW w:w="628" w:type="dxa"/>
+            <w:tcW w:w="630" w:type="dxa"/>
             <w:tcBorders>
               <w:top w:val="nil"/>
               <w:left w:val="nil"/>
@@ -14802,7 +14332,7 @@
         </w:tc>
         <w:tc>
           <w:tcPr>
-            <w:tcW w:w="614" w:type="dxa"/>
+            <w:tcW w:w="617" w:type="dxa"/>
             <w:tcBorders>
               <w:top w:val="nil"/>
               <w:left w:val="nil"/>
@@ -14910,7 +14440,7 @@
         </w:tc>
         <w:tc>
           <w:tcPr>
-            <w:tcW w:w="571" w:type="dxa"/>
+            <w:tcW w:w="576" w:type="dxa"/>
             <w:tcBorders>
               <w:top w:val="nil"/>
               <w:left w:val="nil"/>
@@ -14982,7 +14512,7 @@
         </w:tc>
         <w:tc>
           <w:tcPr>
-            <w:tcW w:w="630" w:type="dxa"/>
+            <w:tcW w:w="632" w:type="dxa"/>
             <w:tcBorders>
               <w:top w:val="nil"/>
               <w:left w:val="nil"/>
@@ -15018,7 +14548,7 @@
         </w:tc>
         <w:tc>
           <w:tcPr>
-            <w:tcW w:w="875" w:type="dxa"/>
+            <w:tcW w:w="750" w:type="dxa"/>
             <w:tcBorders>
               <w:top w:val="nil"/>
               <w:left w:val="nil"/>
@@ -15131,7 +14661,7 @@
         </w:tc>
         <w:tc>
           <w:tcPr>
-            <w:tcW w:w="642" w:type="dxa"/>
+            <w:tcW w:w="643" w:type="dxa"/>
             <w:tcBorders>
               <w:top w:val="nil"/>
               <w:left w:val="nil"/>
@@ -15203,7 +14733,7 @@
         </w:tc>
         <w:tc>
           <w:tcPr>
-            <w:tcW w:w="628" w:type="dxa"/>
+            <w:tcW w:w="630" w:type="dxa"/>
             <w:tcBorders>
               <w:top w:val="nil"/>
               <w:left w:val="nil"/>
@@ -15275,7 +14805,7 @@
         </w:tc>
         <w:tc>
           <w:tcPr>
-            <w:tcW w:w="614" w:type="dxa"/>
+            <w:tcW w:w="617" w:type="dxa"/>
             <w:tcBorders>
               <w:top w:val="nil"/>
               <w:left w:val="nil"/>
@@ -15383,7 +14913,7 @@
         </w:tc>
         <w:tc>
           <w:tcPr>
-            <w:tcW w:w="571" w:type="dxa"/>
+            <w:tcW w:w="576" w:type="dxa"/>
             <w:tcBorders>
               <w:top w:val="nil"/>
               <w:left w:val="nil"/>
@@ -15455,7 +14985,7 @@
         </w:tc>
         <w:tc>
           <w:tcPr>
-            <w:tcW w:w="630" w:type="dxa"/>
+            <w:tcW w:w="632" w:type="dxa"/>
             <w:tcBorders>
               <w:top w:val="nil"/>
               <w:left w:val="nil"/>
@@ -15491,7 +15021,7 @@
         </w:tc>
         <w:tc>
           <w:tcPr>
-            <w:tcW w:w="875" w:type="dxa"/>
+            <w:tcW w:w="750" w:type="dxa"/>
             <w:tcBorders>
               <w:top w:val="nil"/>
               <w:left w:val="nil"/>
@@ -15604,7 +15134,7 @@
         </w:tc>
         <w:tc>
           <w:tcPr>
-            <w:tcW w:w="642" w:type="dxa"/>
+            <w:tcW w:w="643" w:type="dxa"/>
             <w:tcBorders>
               <w:top w:val="nil"/>
               <w:left w:val="nil"/>
@@ -15676,7 +15206,7 @@
         </w:tc>
         <w:tc>
           <w:tcPr>
-            <w:tcW w:w="628" w:type="dxa"/>
+            <w:tcW w:w="630" w:type="dxa"/>
             <w:tcBorders>
               <w:top w:val="nil"/>
               <w:left w:val="nil"/>
@@ -15748,7 +15278,7 @@
         </w:tc>
         <w:tc>
           <w:tcPr>
-            <w:tcW w:w="614" w:type="dxa"/>
+            <w:tcW w:w="617" w:type="dxa"/>
             <w:tcBorders>
               <w:top w:val="nil"/>
               <w:left w:val="nil"/>
@@ -15856,7 +15386,7 @@
         </w:tc>
         <w:tc>
           <w:tcPr>
-            <w:tcW w:w="571" w:type="dxa"/>
+            <w:tcW w:w="576" w:type="dxa"/>
             <w:tcBorders>
               <w:top w:val="nil"/>
               <w:left w:val="nil"/>
@@ -15928,7 +15458,7 @@
         </w:tc>
         <w:tc>
           <w:tcPr>
-            <w:tcW w:w="630" w:type="dxa"/>
+            <w:tcW w:w="632" w:type="dxa"/>
             <w:tcBorders>
               <w:top w:val="nil"/>
               <w:left w:val="nil"/>
@@ -15964,7 +15494,7 @@
         </w:tc>
         <w:tc>
           <w:tcPr>
-            <w:tcW w:w="875" w:type="dxa"/>
+            <w:tcW w:w="750" w:type="dxa"/>
             <w:tcBorders>
               <w:top w:val="nil"/>
               <w:left w:val="nil"/>
@@ -16077,7 +15607,7 @@
         </w:tc>
         <w:tc>
           <w:tcPr>
-            <w:tcW w:w="642" w:type="dxa"/>
+            <w:tcW w:w="643" w:type="dxa"/>
             <w:tcBorders>
               <w:top w:val="nil"/>
               <w:left w:val="nil"/>
@@ -16149,7 +15679,7 @@
         </w:tc>
         <w:tc>
           <w:tcPr>
-            <w:tcW w:w="628" w:type="dxa"/>
+            <w:tcW w:w="630" w:type="dxa"/>
             <w:tcBorders>
               <w:top w:val="nil"/>
               <w:left w:val="nil"/>
@@ -16221,7 +15751,7 @@
         </w:tc>
         <w:tc>
           <w:tcPr>
-            <w:tcW w:w="614" w:type="dxa"/>
+            <w:tcW w:w="617" w:type="dxa"/>
             <w:tcBorders>
               <w:top w:val="nil"/>
               <w:left w:val="nil"/>
@@ -16329,7 +15859,7 @@
         </w:tc>
         <w:tc>
           <w:tcPr>
-            <w:tcW w:w="571" w:type="dxa"/>
+            <w:tcW w:w="576" w:type="dxa"/>
             <w:tcBorders>
               <w:top w:val="nil"/>
               <w:left w:val="nil"/>
@@ -16401,7 +15931,7 @@
         </w:tc>
         <w:tc>
           <w:tcPr>
-            <w:tcW w:w="630" w:type="dxa"/>
+            <w:tcW w:w="632" w:type="dxa"/>
             <w:tcBorders>
               <w:top w:val="nil"/>
               <w:left w:val="nil"/>
@@ -16437,7 +15967,7 @@
         </w:tc>
         <w:tc>
           <w:tcPr>
-            <w:tcW w:w="875" w:type="dxa"/>
+            <w:tcW w:w="750" w:type="dxa"/>
             <w:tcBorders>
               <w:top w:val="nil"/>
               <w:left w:val="nil"/>
@@ -16550,7 +16080,7 @@
         </w:tc>
         <w:tc>
           <w:tcPr>
-            <w:tcW w:w="642" w:type="dxa"/>
+            <w:tcW w:w="643" w:type="dxa"/>
             <w:tcBorders>
               <w:top w:val="nil"/>
               <w:left w:val="nil"/>
@@ -16622,7 +16152,7 @@
         </w:tc>
         <w:tc>
           <w:tcPr>
-            <w:tcW w:w="628" w:type="dxa"/>
+            <w:tcW w:w="630" w:type="dxa"/>
             <w:tcBorders>
               <w:top w:val="nil"/>
               <w:left w:val="nil"/>
@@ -16694,7 +16224,7 @@
         </w:tc>
         <w:tc>
           <w:tcPr>
-            <w:tcW w:w="614" w:type="dxa"/>
+            <w:tcW w:w="617" w:type="dxa"/>
             <w:tcBorders>
               <w:top w:val="nil"/>
               <w:left w:val="nil"/>
@@ -16802,7 +16332,7 @@
         </w:tc>
         <w:tc>
           <w:tcPr>
-            <w:tcW w:w="571" w:type="dxa"/>
+            <w:tcW w:w="576" w:type="dxa"/>
             <w:tcBorders>
               <w:top w:val="nil"/>
               <w:left w:val="nil"/>
@@ -16874,7 +16404,7 @@
         </w:tc>
         <w:tc>
           <w:tcPr>
-            <w:tcW w:w="630" w:type="dxa"/>
+            <w:tcW w:w="632" w:type="dxa"/>
             <w:tcBorders>
               <w:top w:val="nil"/>
               <w:left w:val="nil"/>
@@ -16910,7 +16440,7 @@
         </w:tc>
         <w:tc>
           <w:tcPr>
-            <w:tcW w:w="875" w:type="dxa"/>
+            <w:tcW w:w="750" w:type="dxa"/>
             <w:tcBorders>
               <w:top w:val="nil"/>
               <w:left w:val="nil"/>
@@ -17023,7 +16553,7 @@
         </w:tc>
         <w:tc>
           <w:tcPr>
-            <w:tcW w:w="642" w:type="dxa"/>
+            <w:tcW w:w="643" w:type="dxa"/>
             <w:tcBorders>
               <w:top w:val="nil"/>
               <w:left w:val="nil"/>
@@ -17095,7 +16625,7 @@
         </w:tc>
         <w:tc>
           <w:tcPr>
-            <w:tcW w:w="628" w:type="dxa"/>
+            <w:tcW w:w="630" w:type="dxa"/>
             <w:tcBorders>
               <w:top w:val="nil"/>
               <w:left w:val="nil"/>
@@ -17167,7 +16697,7 @@
         </w:tc>
         <w:tc>
           <w:tcPr>
-            <w:tcW w:w="614" w:type="dxa"/>
+            <w:tcW w:w="617" w:type="dxa"/>
             <w:tcBorders>
               <w:top w:val="nil"/>
               <w:left w:val="nil"/>
@@ -17275,7 +16805,7 @@
         </w:tc>
         <w:tc>
           <w:tcPr>
-            <w:tcW w:w="571" w:type="dxa"/>
+            <w:tcW w:w="576" w:type="dxa"/>
             <w:tcBorders>
               <w:top w:val="nil"/>
               <w:left w:val="nil"/>
@@ -17347,7 +16877,7 @@
         </w:tc>
         <w:tc>
           <w:tcPr>
-            <w:tcW w:w="630" w:type="dxa"/>
+            <w:tcW w:w="632" w:type="dxa"/>
             <w:tcBorders>
               <w:top w:val="nil"/>
               <w:left w:val="nil"/>
@@ -17383,7 +16913,7 @@
         </w:tc>
         <w:tc>
           <w:tcPr>
-            <w:tcW w:w="875" w:type="dxa"/>
+            <w:tcW w:w="750" w:type="dxa"/>
             <w:tcBorders>
               <w:top w:val="nil"/>
               <w:left w:val="nil"/>
@@ -17496,7 +17026,7 @@
         </w:tc>
         <w:tc>
           <w:tcPr>
-            <w:tcW w:w="642" w:type="dxa"/>
+            <w:tcW w:w="643" w:type="dxa"/>
             <w:tcBorders>
               <w:top w:val="nil"/>
               <w:left w:val="nil"/>
@@ -17568,7 +17098,7 @@
         </w:tc>
         <w:tc>
           <w:tcPr>
-            <w:tcW w:w="628" w:type="dxa"/>
+            <w:tcW w:w="630" w:type="dxa"/>
             <w:tcBorders>
               <w:top w:val="nil"/>
               <w:left w:val="nil"/>
@@ -17640,7 +17170,7 @@
         </w:tc>
         <w:tc>
           <w:tcPr>
-            <w:tcW w:w="614" w:type="dxa"/>
+            <w:tcW w:w="617" w:type="dxa"/>
             <w:tcBorders>
               <w:top w:val="nil"/>
               <w:left w:val="nil"/>
@@ -17748,7 +17278,7 @@
         </w:tc>
         <w:tc>
           <w:tcPr>
-            <w:tcW w:w="571" w:type="dxa"/>
+            <w:tcW w:w="576" w:type="dxa"/>
             <w:tcBorders>
               <w:top w:val="nil"/>
               <w:left w:val="nil"/>
@@ -17820,7 +17350,7 @@
         </w:tc>
         <w:tc>
           <w:tcPr>
-            <w:tcW w:w="630" w:type="dxa"/>
+            <w:tcW w:w="632" w:type="dxa"/>
             <w:tcBorders>
               <w:top w:val="nil"/>
               <w:left w:val="nil"/>
@@ -17856,7 +17386,7 @@
         </w:tc>
         <w:tc>
           <w:tcPr>
-            <w:tcW w:w="875" w:type="dxa"/>
+            <w:tcW w:w="750" w:type="dxa"/>
             <w:tcBorders>
               <w:top w:val="nil"/>
               <w:left w:val="nil"/>
@@ -17969,7 +17499,7 @@
         </w:tc>
         <w:tc>
           <w:tcPr>
-            <w:tcW w:w="642" w:type="dxa"/>
+            <w:tcW w:w="643" w:type="dxa"/>
             <w:tcBorders>
               <w:top w:val="nil"/>
               <w:left w:val="nil"/>
@@ -18041,7 +17571,7 @@
         </w:tc>
         <w:tc>
           <w:tcPr>
-            <w:tcW w:w="628" w:type="dxa"/>
+            <w:tcW w:w="630" w:type="dxa"/>
             <w:tcBorders>
               <w:top w:val="nil"/>
               <w:left w:val="nil"/>
@@ -18113,7 +17643,7 @@
         </w:tc>
         <w:tc>
           <w:tcPr>
-            <w:tcW w:w="614" w:type="dxa"/>
+            <w:tcW w:w="617" w:type="dxa"/>
             <w:tcBorders>
               <w:top w:val="nil"/>
               <w:left w:val="nil"/>
@@ -18221,7 +17751,7 @@
         </w:tc>
         <w:tc>
           <w:tcPr>
-            <w:tcW w:w="571" w:type="dxa"/>
+            <w:tcW w:w="576" w:type="dxa"/>
             <w:tcBorders>
               <w:top w:val="nil"/>
               <w:left w:val="nil"/>
@@ -18293,7 +17823,7 @@
         </w:tc>
         <w:tc>
           <w:tcPr>
-            <w:tcW w:w="630" w:type="dxa"/>
+            <w:tcW w:w="632" w:type="dxa"/>
             <w:tcBorders>
               <w:top w:val="nil"/>
               <w:left w:val="nil"/>
@@ -18329,7 +17859,7 @@
         </w:tc>
         <w:tc>
           <w:tcPr>
-            <w:tcW w:w="875" w:type="dxa"/>
+            <w:tcW w:w="750" w:type="dxa"/>
             <w:tcBorders>
               <w:top w:val="nil"/>
               <w:left w:val="nil"/>
@@ -18442,7 +17972,7 @@
         </w:tc>
         <w:tc>
           <w:tcPr>
-            <w:tcW w:w="642" w:type="dxa"/>
+            <w:tcW w:w="643" w:type="dxa"/>
             <w:tcBorders>
               <w:top w:val="nil"/>
               <w:left w:val="nil"/>
@@ -18514,7 +18044,7 @@
         </w:tc>
         <w:tc>
           <w:tcPr>
-            <w:tcW w:w="628" w:type="dxa"/>
+            <w:tcW w:w="630" w:type="dxa"/>
             <w:tcBorders>
               <w:top w:val="nil"/>
               <w:left w:val="nil"/>
@@ -18586,7 +18116,7 @@
         </w:tc>
         <w:tc>
           <w:tcPr>
-            <w:tcW w:w="614" w:type="dxa"/>
+            <w:tcW w:w="617" w:type="dxa"/>
             <w:tcBorders>
               <w:top w:val="nil"/>
               <w:left w:val="nil"/>
@@ -18694,7 +18224,7 @@
         </w:tc>
         <w:tc>
           <w:tcPr>
-            <w:tcW w:w="571" w:type="dxa"/>
+            <w:tcW w:w="576" w:type="dxa"/>
             <w:tcBorders>
               <w:top w:val="nil"/>
               <w:left w:val="nil"/>
@@ -18766,7 +18296,7 @@
         </w:tc>
         <w:tc>
           <w:tcPr>
-            <w:tcW w:w="630" w:type="dxa"/>
+            <w:tcW w:w="632" w:type="dxa"/>
             <w:tcBorders>
               <w:top w:val="nil"/>
               <w:left w:val="nil"/>
@@ -18802,7 +18332,7 @@
         </w:tc>
         <w:tc>
           <w:tcPr>
-            <w:tcW w:w="875" w:type="dxa"/>
+            <w:tcW w:w="750" w:type="dxa"/>
             <w:tcBorders>
               <w:top w:val="nil"/>
               <w:left w:val="nil"/>
@@ -18915,7 +18445,7 @@
         </w:tc>
         <w:tc>
           <w:tcPr>
-            <w:tcW w:w="642" w:type="dxa"/>
+            <w:tcW w:w="643" w:type="dxa"/>
             <w:tcBorders>
               <w:top w:val="nil"/>
               <w:left w:val="nil"/>
@@ -18987,7 +18517,7 @@
         </w:tc>
         <w:tc>
           <w:tcPr>
-            <w:tcW w:w="628" w:type="dxa"/>
+            <w:tcW w:w="630" w:type="dxa"/>
             <w:tcBorders>
               <w:top w:val="nil"/>
               <w:left w:val="nil"/>
@@ -19059,7 +18589,7 @@
         </w:tc>
         <w:tc>
           <w:tcPr>
-            <w:tcW w:w="614" w:type="dxa"/>
+            <w:tcW w:w="617" w:type="dxa"/>
             <w:tcBorders>
               <w:top w:val="nil"/>
               <w:left w:val="nil"/>
@@ -19167,7 +18697,7 @@
         </w:tc>
         <w:tc>
           <w:tcPr>
-            <w:tcW w:w="571" w:type="dxa"/>
+            <w:tcW w:w="576" w:type="dxa"/>
             <w:tcBorders>
               <w:top w:val="nil"/>
               <w:left w:val="nil"/>
@@ -19239,7 +18769,7 @@
         </w:tc>
         <w:tc>
           <w:tcPr>
-            <w:tcW w:w="630" w:type="dxa"/>
+            <w:tcW w:w="632" w:type="dxa"/>
             <w:tcBorders>
               <w:top w:val="nil"/>
               <w:left w:val="nil"/>
@@ -19275,7 +18805,7 @@
         </w:tc>
         <w:tc>
           <w:tcPr>
-            <w:tcW w:w="875" w:type="dxa"/>
+            <w:tcW w:w="750" w:type="dxa"/>
             <w:tcBorders>
               <w:top w:val="nil"/>
               <w:left w:val="nil"/>
@@ -19388,7 +18918,7 @@
         </w:tc>
         <w:tc>
           <w:tcPr>
-            <w:tcW w:w="642" w:type="dxa"/>
+            <w:tcW w:w="643" w:type="dxa"/>
             <w:tcBorders>
               <w:top w:val="nil"/>
               <w:left w:val="nil"/>
@@ -19460,7 +18990,7 @@
         </w:tc>
         <w:tc>
           <w:tcPr>
-            <w:tcW w:w="628" w:type="dxa"/>
+            <w:tcW w:w="630" w:type="dxa"/>
             <w:tcBorders>
               <w:top w:val="nil"/>
               <w:left w:val="nil"/>
@@ -19532,7 +19062,7 @@
         </w:tc>
         <w:tc>
           <w:tcPr>
-            <w:tcW w:w="614" w:type="dxa"/>
+            <w:tcW w:w="617" w:type="dxa"/>
             <w:tcBorders>
               <w:top w:val="nil"/>
               <w:left w:val="nil"/>
@@ -19640,7 +19170,7 @@
         </w:tc>
         <w:tc>
           <w:tcPr>
-            <w:tcW w:w="571" w:type="dxa"/>
+            <w:tcW w:w="576" w:type="dxa"/>
             <w:tcBorders>
               <w:top w:val="nil"/>
               <w:left w:val="nil"/>
@@ -19712,7 +19242,7 @@
         </w:tc>
         <w:tc>
           <w:tcPr>
-            <w:tcW w:w="630" w:type="dxa"/>
+            <w:tcW w:w="632" w:type="dxa"/>
             <w:tcBorders>
               <w:top w:val="nil"/>
               <w:left w:val="nil"/>
@@ -19748,7 +19278,7 @@
         </w:tc>
         <w:tc>
           <w:tcPr>
-            <w:tcW w:w="875" w:type="dxa"/>
+            <w:tcW w:w="750" w:type="dxa"/>
             <w:tcBorders>
               <w:top w:val="nil"/>
               <w:left w:val="nil"/>
@@ -19861,7 +19391,7 @@
         </w:tc>
         <w:tc>
           <w:tcPr>
-            <w:tcW w:w="642" w:type="dxa"/>
+            <w:tcW w:w="643" w:type="dxa"/>
             <w:tcBorders>
               <w:top w:val="nil"/>
               <w:left w:val="nil"/>
@@ -19933,7 +19463,7 @@
         </w:tc>
         <w:tc>
           <w:tcPr>
-            <w:tcW w:w="628" w:type="dxa"/>
+            <w:tcW w:w="630" w:type="dxa"/>
             <w:tcBorders>
               <w:top w:val="nil"/>
               <w:left w:val="nil"/>
@@ -20005,7 +19535,7 @@
         </w:tc>
         <w:tc>
           <w:tcPr>
-            <w:tcW w:w="614" w:type="dxa"/>
+            <w:tcW w:w="617" w:type="dxa"/>
             <w:tcBorders>
               <w:top w:val="nil"/>
               <w:left w:val="nil"/>
@@ -20113,7 +19643,7 @@
         </w:tc>
         <w:tc>
           <w:tcPr>
-            <w:tcW w:w="571" w:type="dxa"/>
+            <w:tcW w:w="576" w:type="dxa"/>
             <w:tcBorders>
               <w:top w:val="nil"/>
               <w:left w:val="nil"/>
@@ -20185,7 +19715,7 @@
         </w:tc>
         <w:tc>
           <w:tcPr>
-            <w:tcW w:w="630" w:type="dxa"/>
+            <w:tcW w:w="632" w:type="dxa"/>
             <w:tcBorders>
               <w:top w:val="nil"/>
               <w:left w:val="nil"/>
@@ -20221,7 +19751,7 @@
         </w:tc>
         <w:tc>
           <w:tcPr>
-            <w:tcW w:w="875" w:type="dxa"/>
+            <w:tcW w:w="750" w:type="dxa"/>
             <w:tcBorders>
               <w:top w:val="nil"/>
               <w:left w:val="nil"/>
@@ -20334,7 +19864,7 @@
         </w:tc>
         <w:tc>
           <w:tcPr>
-            <w:tcW w:w="642" w:type="dxa"/>
+            <w:tcW w:w="643" w:type="dxa"/>
             <w:tcBorders>
               <w:top w:val="nil"/>
               <w:left w:val="nil"/>
@@ -20406,7 +19936,7 @@
         </w:tc>
         <w:tc>
           <w:tcPr>
-            <w:tcW w:w="628" w:type="dxa"/>
+            <w:tcW w:w="630" w:type="dxa"/>
             <w:tcBorders>
               <w:top w:val="nil"/>
               <w:left w:val="nil"/>
@@ -20478,7 +20008,7 @@
         </w:tc>
         <w:tc>
           <w:tcPr>
-            <w:tcW w:w="614" w:type="dxa"/>
+            <w:tcW w:w="617" w:type="dxa"/>
             <w:tcBorders>
               <w:top w:val="nil"/>
               <w:left w:val="nil"/>
@@ -20586,7 +20116,7 @@
         </w:tc>
         <w:tc>
           <w:tcPr>
-            <w:tcW w:w="571" w:type="dxa"/>
+            <w:tcW w:w="576" w:type="dxa"/>
             <w:tcBorders>
               <w:top w:val="nil"/>
               <w:left w:val="nil"/>
@@ -20658,7 +20188,7 @@
         </w:tc>
         <w:tc>
           <w:tcPr>
-            <w:tcW w:w="630" w:type="dxa"/>
+            <w:tcW w:w="632" w:type="dxa"/>
             <w:tcBorders>
               <w:top w:val="nil"/>
               <w:left w:val="nil"/>
@@ -20694,7 +20224,7 @@
         </w:tc>
         <w:tc>
           <w:tcPr>
-            <w:tcW w:w="875" w:type="dxa"/>
+            <w:tcW w:w="750" w:type="dxa"/>
             <w:tcBorders>
               <w:top w:val="nil"/>
               <w:left w:val="nil"/>
@@ -20807,7 +20337,7 @@
         </w:tc>
         <w:tc>
           <w:tcPr>
-            <w:tcW w:w="642" w:type="dxa"/>
+            <w:tcW w:w="643" w:type="dxa"/>
             <w:tcBorders>
               <w:top w:val="nil"/>
               <w:left w:val="nil"/>
@@ -20879,7 +20409,7 @@
         </w:tc>
         <w:tc>
           <w:tcPr>
-            <w:tcW w:w="628" w:type="dxa"/>
+            <w:tcW w:w="630" w:type="dxa"/>
             <w:tcBorders>
               <w:top w:val="nil"/>
               <w:left w:val="nil"/>
@@ -20951,7 +20481,7 @@
         </w:tc>
         <w:tc>
           <w:tcPr>
-            <w:tcW w:w="614" w:type="dxa"/>
+            <w:tcW w:w="617" w:type="dxa"/>
             <w:tcBorders>
               <w:top w:val="nil"/>
               <w:left w:val="nil"/>
@@ -21059,7 +20589,7 @@
         </w:tc>
         <w:tc>
           <w:tcPr>
-            <w:tcW w:w="571" w:type="dxa"/>
+            <w:tcW w:w="576" w:type="dxa"/>
             <w:tcBorders>
               <w:top w:val="nil"/>
               <w:left w:val="nil"/>
@@ -21131,7 +20661,7 @@
         </w:tc>
         <w:tc>
           <w:tcPr>
-            <w:tcW w:w="630" w:type="dxa"/>
+            <w:tcW w:w="632" w:type="dxa"/>
             <w:tcBorders>
               <w:top w:val="nil"/>
               <w:left w:val="nil"/>
@@ -21167,7 +20697,7 @@
         </w:tc>
         <w:tc>
           <w:tcPr>
-            <w:tcW w:w="875" w:type="dxa"/>
+            <w:tcW w:w="750" w:type="dxa"/>
             <w:tcBorders>
               <w:top w:val="nil"/>
               <w:left w:val="nil"/>
@@ -21280,7 +20810,7 @@
         </w:tc>
         <w:tc>
           <w:tcPr>
-            <w:tcW w:w="642" w:type="dxa"/>
+            <w:tcW w:w="643" w:type="dxa"/>
             <w:tcBorders>
               <w:top w:val="nil"/>
               <w:left w:val="nil"/>
@@ -21352,7 +20882,7 @@
         </w:tc>
         <w:tc>
           <w:tcPr>
-            <w:tcW w:w="628" w:type="dxa"/>
+            <w:tcW w:w="630" w:type="dxa"/>
             <w:tcBorders>
               <w:top w:val="nil"/>
               <w:left w:val="nil"/>
@@ -21424,7 +20954,7 @@
         </w:tc>
         <w:tc>
           <w:tcPr>
-            <w:tcW w:w="614" w:type="dxa"/>
+            <w:tcW w:w="617" w:type="dxa"/>
             <w:tcBorders>
               <w:top w:val="nil"/>
               <w:left w:val="nil"/>
@@ -21532,7 +21062,7 @@
         </w:tc>
         <w:tc>
           <w:tcPr>
-            <w:tcW w:w="571" w:type="dxa"/>
+            <w:tcW w:w="576" w:type="dxa"/>
             <w:tcBorders>
               <w:top w:val="nil"/>
               <w:left w:val="nil"/>
@@ -21604,7 +21134,7 @@
         </w:tc>
         <w:tc>
           <w:tcPr>
-            <w:tcW w:w="630" w:type="dxa"/>
+            <w:tcW w:w="632" w:type="dxa"/>
             <w:tcBorders>
               <w:top w:val="nil"/>
               <w:left w:val="nil"/>
@@ -21640,7 +21170,7 @@
         </w:tc>
         <w:tc>
           <w:tcPr>
-            <w:tcW w:w="875" w:type="dxa"/>
+            <w:tcW w:w="750" w:type="dxa"/>
             <w:tcBorders>
               <w:top w:val="nil"/>
               <w:left w:val="nil"/>
@@ -21753,7 +21283,7 @@
         </w:tc>
         <w:tc>
           <w:tcPr>
-            <w:tcW w:w="642" w:type="dxa"/>
+            <w:tcW w:w="643" w:type="dxa"/>
             <w:tcBorders>
               <w:top w:val="nil"/>
               <w:left w:val="nil"/>
@@ -21825,7 +21355,7 @@
         </w:tc>
         <w:tc>
           <w:tcPr>
-            <w:tcW w:w="628" w:type="dxa"/>
+            <w:tcW w:w="630" w:type="dxa"/>
             <w:tcBorders>
               <w:top w:val="nil"/>
               <w:left w:val="nil"/>
@@ -21897,7 +21427,7 @@
         </w:tc>
         <w:tc>
           <w:tcPr>
-            <w:tcW w:w="614" w:type="dxa"/>
+            <w:tcW w:w="617" w:type="dxa"/>
             <w:tcBorders>
               <w:top w:val="nil"/>
               <w:left w:val="nil"/>
@@ -22005,7 +21535,7 @@
         </w:tc>
         <w:tc>
           <w:tcPr>
-            <w:tcW w:w="571" w:type="dxa"/>
+            <w:tcW w:w="576" w:type="dxa"/>
             <w:tcBorders>
               <w:top w:val="nil"/>
               <w:left w:val="nil"/>
@@ -22077,7 +21607,7 @@
         </w:tc>
         <w:tc>
           <w:tcPr>
-            <w:tcW w:w="630" w:type="dxa"/>
+            <w:tcW w:w="632" w:type="dxa"/>
             <w:tcBorders>
               <w:top w:val="nil"/>
               <w:left w:val="nil"/>
@@ -22113,7 +21643,7 @@
         </w:tc>
         <w:tc>
           <w:tcPr>
-            <w:tcW w:w="875" w:type="dxa"/>
+            <w:tcW w:w="750" w:type="dxa"/>
             <w:tcBorders>
               <w:top w:val="nil"/>
               <w:left w:val="nil"/>
@@ -22226,7 +21756,7 @@
         </w:tc>
         <w:tc>
           <w:tcPr>
-            <w:tcW w:w="642" w:type="dxa"/>
+            <w:tcW w:w="643" w:type="dxa"/>
             <w:tcBorders>
               <w:top w:val="nil"/>
               <w:left w:val="nil"/>
@@ -22298,7 +21828,7 @@
         </w:tc>
         <w:tc>
           <w:tcPr>
-            <w:tcW w:w="628" w:type="dxa"/>
+            <w:tcW w:w="630" w:type="dxa"/>
             <w:tcBorders>
               <w:top w:val="nil"/>
               <w:left w:val="nil"/>
@@ -22370,7 +21900,7 @@
         </w:tc>
         <w:tc>
           <w:tcPr>
-            <w:tcW w:w="614" w:type="dxa"/>
+            <w:tcW w:w="617" w:type="dxa"/>
             <w:tcBorders>
               <w:top w:val="nil"/>
               <w:left w:val="nil"/>
@@ -22478,7 +22008,7 @@
         </w:tc>
         <w:tc>
           <w:tcPr>
-            <w:tcW w:w="571" w:type="dxa"/>
+            <w:tcW w:w="576" w:type="dxa"/>
             <w:tcBorders>
               <w:top w:val="nil"/>
               <w:left w:val="nil"/>
@@ -22550,7 +22080,7 @@
         </w:tc>
         <w:tc>
           <w:tcPr>
-            <w:tcW w:w="630" w:type="dxa"/>
+            <w:tcW w:w="632" w:type="dxa"/>
             <w:tcBorders>
               <w:top w:val="nil"/>
               <w:left w:val="nil"/>
@@ -22586,7 +22116,7 @@
         </w:tc>
         <w:tc>
           <w:tcPr>
-            <w:tcW w:w="875" w:type="dxa"/>
+            <w:tcW w:w="750" w:type="dxa"/>
             <w:tcBorders>
               <w:top w:val="nil"/>
               <w:left w:val="nil"/>
@@ -22699,7 +22229,7 @@
         </w:tc>
         <w:tc>
           <w:tcPr>
-            <w:tcW w:w="642" w:type="dxa"/>
+            <w:tcW w:w="643" w:type="dxa"/>
             <w:tcBorders>
               <w:top w:val="nil"/>
               <w:left w:val="nil"/>
@@ -22771,7 +22301,7 @@
         </w:tc>
         <w:tc>
           <w:tcPr>
-            <w:tcW w:w="628" w:type="dxa"/>
+            <w:tcW w:w="630" w:type="dxa"/>
             <w:tcBorders>
               <w:top w:val="nil"/>
               <w:left w:val="nil"/>
@@ -22843,7 +22373,7 @@
         </w:tc>
         <w:tc>
           <w:tcPr>
-            <w:tcW w:w="614" w:type="dxa"/>
+            <w:tcW w:w="617" w:type="dxa"/>
             <w:tcBorders>
               <w:top w:val="nil"/>
               <w:left w:val="nil"/>
@@ -22951,7 +22481,7 @@
         </w:tc>
         <w:tc>
           <w:tcPr>
-            <w:tcW w:w="571" w:type="dxa"/>
+            <w:tcW w:w="576" w:type="dxa"/>
             <w:tcBorders>
               <w:top w:val="nil"/>
               <w:left w:val="nil"/>
@@ -23023,7 +22553,7 @@
         </w:tc>
         <w:tc>
           <w:tcPr>
-            <w:tcW w:w="630" w:type="dxa"/>
+            <w:tcW w:w="632" w:type="dxa"/>
             <w:tcBorders>
               <w:top w:val="nil"/>
               <w:left w:val="nil"/>
@@ -23059,7 +22589,7 @@
         </w:tc>
         <w:tc>
           <w:tcPr>
-            <w:tcW w:w="875" w:type="dxa"/>
+            <w:tcW w:w="750" w:type="dxa"/>
             <w:tcBorders>
               <w:top w:val="nil"/>
               <w:left w:val="nil"/>
@@ -23172,7 +22702,7 @@
         </w:tc>
         <w:tc>
           <w:tcPr>
-            <w:tcW w:w="642" w:type="dxa"/>
+            <w:tcW w:w="643" w:type="dxa"/>
             <w:tcBorders>
               <w:top w:val="nil"/>
               <w:left w:val="nil"/>
@@ -23244,7 +22774,7 @@
         </w:tc>
         <w:tc>
           <w:tcPr>
-            <w:tcW w:w="628" w:type="dxa"/>
+            <w:tcW w:w="630" w:type="dxa"/>
             <w:tcBorders>
               <w:top w:val="nil"/>
               <w:left w:val="nil"/>
@@ -23316,7 +22846,7 @@
         </w:tc>
         <w:tc>
           <w:tcPr>
-            <w:tcW w:w="614" w:type="dxa"/>
+            <w:tcW w:w="617" w:type="dxa"/>
             <w:tcBorders>
               <w:top w:val="nil"/>
               <w:left w:val="nil"/>
@@ -23424,7 +22954,7 @@
         </w:tc>
         <w:tc>
           <w:tcPr>
-            <w:tcW w:w="571" w:type="dxa"/>
+            <w:tcW w:w="576" w:type="dxa"/>
             <w:tcBorders>
               <w:top w:val="nil"/>
               <w:left w:val="nil"/>
@@ -23496,7 +23026,7 @@
         </w:tc>
         <w:tc>
           <w:tcPr>
-            <w:tcW w:w="630" w:type="dxa"/>
+            <w:tcW w:w="632" w:type="dxa"/>
             <w:tcBorders>
               <w:top w:val="nil"/>
               <w:left w:val="nil"/>
@@ -23532,7 +23062,7 @@
         </w:tc>
         <w:tc>
           <w:tcPr>
-            <w:tcW w:w="875" w:type="dxa"/>
+            <w:tcW w:w="750" w:type="dxa"/>
             <w:tcBorders>
               <w:top w:val="nil"/>
               <w:left w:val="nil"/>
@@ -23645,7 +23175,7 @@
         </w:tc>
         <w:tc>
           <w:tcPr>
-            <w:tcW w:w="642" w:type="dxa"/>
+            <w:tcW w:w="643" w:type="dxa"/>
             <w:tcBorders>
               <w:top w:val="nil"/>
               <w:left w:val="nil"/>
@@ -23717,7 +23247,7 @@
         </w:tc>
         <w:tc>
           <w:tcPr>
-            <w:tcW w:w="628" w:type="dxa"/>
+            <w:tcW w:w="630" w:type="dxa"/>
             <w:tcBorders>
               <w:top w:val="nil"/>
               <w:left w:val="nil"/>
@@ -23789,7 +23319,7 @@
         </w:tc>
         <w:tc>
           <w:tcPr>
-            <w:tcW w:w="614" w:type="dxa"/>
+            <w:tcW w:w="617" w:type="dxa"/>
             <w:tcBorders>
               <w:top w:val="nil"/>
               <w:left w:val="nil"/>
@@ -23897,7 +23427,7 @@
         </w:tc>
         <w:tc>
           <w:tcPr>
-            <w:tcW w:w="571" w:type="dxa"/>
+            <w:tcW w:w="576" w:type="dxa"/>
             <w:tcBorders>
               <w:top w:val="nil"/>
               <w:left w:val="nil"/>
@@ -23969,7 +23499,7 @@
         </w:tc>
         <w:tc>
           <w:tcPr>
-            <w:tcW w:w="630" w:type="dxa"/>
+            <w:tcW w:w="632" w:type="dxa"/>
             <w:tcBorders>
               <w:top w:val="nil"/>
               <w:left w:val="nil"/>
@@ -24005,7 +23535,7 @@
         </w:tc>
         <w:tc>
           <w:tcPr>
-            <w:tcW w:w="875" w:type="dxa"/>
+            <w:tcW w:w="750" w:type="dxa"/>
             <w:tcBorders>
               <w:top w:val="nil"/>
               <w:left w:val="nil"/>
@@ -24118,7 +23648,7 @@
         </w:tc>
         <w:tc>
           <w:tcPr>
-            <w:tcW w:w="642" w:type="dxa"/>
+            <w:tcW w:w="643" w:type="dxa"/>
             <w:tcBorders>
               <w:top w:val="nil"/>
               <w:left w:val="nil"/>
@@ -24190,7 +23720,7 @@
         </w:tc>
         <w:tc>
           <w:tcPr>
-            <w:tcW w:w="628" w:type="dxa"/>
+            <w:tcW w:w="630" w:type="dxa"/>
             <w:tcBorders>
               <w:top w:val="nil"/>
               <w:left w:val="nil"/>
@@ -24262,7 +23792,7 @@
         </w:tc>
         <w:tc>
           <w:tcPr>
-            <w:tcW w:w="614" w:type="dxa"/>
+            <w:tcW w:w="617" w:type="dxa"/>
             <w:tcBorders>
               <w:top w:val="nil"/>
               <w:left w:val="nil"/>
@@ -24370,7 +23900,7 @@
         </w:tc>
         <w:tc>
           <w:tcPr>
-            <w:tcW w:w="571" w:type="dxa"/>
+            <w:tcW w:w="576" w:type="dxa"/>
             <w:tcBorders>
               <w:top w:val="nil"/>
               <w:left w:val="nil"/>
@@ -24442,7 +23972,7 @@
         </w:tc>
         <w:tc>
           <w:tcPr>
-            <w:tcW w:w="630" w:type="dxa"/>
+            <w:tcW w:w="632" w:type="dxa"/>
             <w:tcBorders>
               <w:top w:val="nil"/>
               <w:left w:val="nil"/>
@@ -24478,7 +24008,7 @@
         </w:tc>
         <w:tc>
           <w:tcPr>
-            <w:tcW w:w="875" w:type="dxa"/>
+            <w:tcW w:w="750" w:type="dxa"/>
             <w:tcBorders>
               <w:top w:val="nil"/>
               <w:left w:val="nil"/>
@@ -24591,7 +24121,7 @@
         </w:tc>
         <w:tc>
           <w:tcPr>
-            <w:tcW w:w="642" w:type="dxa"/>
+            <w:tcW w:w="643" w:type="dxa"/>
             <w:tcBorders>
               <w:top w:val="nil"/>
               <w:left w:val="nil"/>
@@ -24663,7 +24193,7 @@
         </w:tc>
         <w:tc>
           <w:tcPr>
-            <w:tcW w:w="628" w:type="dxa"/>
+            <w:tcW w:w="630" w:type="dxa"/>
             <w:tcBorders>
               <w:top w:val="nil"/>
               <w:left w:val="nil"/>
@@ -24735,7 +24265,7 @@
         </w:tc>
         <w:tc>
           <w:tcPr>
-            <w:tcW w:w="614" w:type="dxa"/>
+            <w:tcW w:w="617" w:type="dxa"/>
             <w:tcBorders>
               <w:top w:val="nil"/>
               <w:left w:val="nil"/>
@@ -24843,7 +24373,7 @@
         </w:tc>
         <w:tc>
           <w:tcPr>
-            <w:tcW w:w="571" w:type="dxa"/>
+            <w:tcW w:w="576" w:type="dxa"/>
             <w:tcBorders>
               <w:top w:val="nil"/>
               <w:left w:val="nil"/>
@@ -24915,7 +24445,7 @@
         </w:tc>
         <w:tc>
           <w:tcPr>
-            <w:tcW w:w="630" w:type="dxa"/>
+            <w:tcW w:w="632" w:type="dxa"/>
             <w:tcBorders>
               <w:top w:val="nil"/>
               <w:left w:val="nil"/>
@@ -24951,7 +24481,7 @@
         </w:tc>
         <w:tc>
           <w:tcPr>
-            <w:tcW w:w="875" w:type="dxa"/>
+            <w:tcW w:w="750" w:type="dxa"/>
             <w:tcBorders>
               <w:top w:val="nil"/>
               <w:left w:val="nil"/>
@@ -25065,7 +24595,7 @@
         </w:tc>
         <w:tc>
           <w:tcPr>
-            <w:tcW w:w="642" w:type="dxa"/>
+            <w:tcW w:w="643" w:type="dxa"/>
             <w:tcBorders>
               <w:top w:val="nil"/>
               <w:left w:val="nil"/>
@@ -25137,7 +24667,7 @@
         </w:tc>
         <w:tc>
           <w:tcPr>
-            <w:tcW w:w="628" w:type="dxa"/>
+            <w:tcW w:w="630" w:type="dxa"/>
             <w:tcBorders>
               <w:top w:val="nil"/>
               <w:left w:val="nil"/>
@@ -25209,7 +24739,7 @@
         </w:tc>
         <w:tc>
           <w:tcPr>
-            <w:tcW w:w="614" w:type="dxa"/>
+            <w:tcW w:w="617" w:type="dxa"/>
             <w:tcBorders>
               <w:top w:val="nil"/>
               <w:left w:val="nil"/>
@@ -25317,7 +24847,7 @@
         </w:tc>
         <w:tc>
           <w:tcPr>
-            <w:tcW w:w="571" w:type="dxa"/>
+            <w:tcW w:w="576" w:type="dxa"/>
             <w:tcBorders>
               <w:top w:val="nil"/>
               <w:left w:val="nil"/>
@@ -25389,7 +24919,7 @@
         </w:tc>
         <w:tc>
           <w:tcPr>
-            <w:tcW w:w="630" w:type="dxa"/>
+            <w:tcW w:w="632" w:type="dxa"/>
             <w:tcBorders>
               <w:top w:val="nil"/>
               <w:left w:val="nil"/>
@@ -25425,7 +24955,7 @@
         </w:tc>
         <w:tc>
           <w:tcPr>
-            <w:tcW w:w="875" w:type="dxa"/>
+            <w:tcW w:w="750" w:type="dxa"/>
             <w:tcBorders>
               <w:top w:val="nil"/>
               <w:left w:val="nil"/>
@@ -25538,7 +25068,7 @@
         </w:tc>
         <w:tc>
           <w:tcPr>
-            <w:tcW w:w="642" w:type="dxa"/>
+            <w:tcW w:w="643" w:type="dxa"/>
             <w:tcBorders>
               <w:top w:val="nil"/>
               <w:left w:val="nil"/>
@@ -25610,7 +25140,7 @@
         </w:tc>
         <w:tc>
           <w:tcPr>
-            <w:tcW w:w="628" w:type="dxa"/>
+            <w:tcW w:w="630" w:type="dxa"/>
             <w:tcBorders>
               <w:top w:val="nil"/>
               <w:left w:val="nil"/>
@@ -25682,7 +25212,7 @@
         </w:tc>
         <w:tc>
           <w:tcPr>
-            <w:tcW w:w="614" w:type="dxa"/>
+            <w:tcW w:w="617" w:type="dxa"/>
             <w:tcBorders>
               <w:top w:val="nil"/>
               <w:left w:val="nil"/>
@@ -25790,7 +25320,7 @@
         </w:tc>
         <w:tc>
           <w:tcPr>
-            <w:tcW w:w="571" w:type="dxa"/>
+            <w:tcW w:w="576" w:type="dxa"/>
             <w:tcBorders>
               <w:top w:val="nil"/>
               <w:left w:val="nil"/>
@@ -25862,7 +25392,7 @@
         </w:tc>
         <w:tc>
           <w:tcPr>
-            <w:tcW w:w="630" w:type="dxa"/>
+            <w:tcW w:w="632" w:type="dxa"/>
             <w:tcBorders>
               <w:top w:val="nil"/>
               <w:left w:val="nil"/>
@@ -25898,7 +25428,7 @@
         </w:tc>
         <w:tc>
           <w:tcPr>
-            <w:tcW w:w="875" w:type="dxa"/>
+            <w:tcW w:w="750" w:type="dxa"/>
             <w:tcBorders>
               <w:top w:val="nil"/>
               <w:left w:val="nil"/>
@@ -26011,7 +25541,7 @@
         </w:tc>
         <w:tc>
           <w:tcPr>
-            <w:tcW w:w="642" w:type="dxa"/>
+            <w:tcW w:w="643" w:type="dxa"/>
             <w:tcBorders>
               <w:top w:val="nil"/>
               <w:left w:val="nil"/>
@@ -26083,7 +25613,7 @@
         </w:tc>
         <w:tc>
           <w:tcPr>
-            <w:tcW w:w="628" w:type="dxa"/>
+            <w:tcW w:w="630" w:type="dxa"/>
             <w:tcBorders>
               <w:top w:val="nil"/>
               <w:left w:val="nil"/>
@@ -26155,7 +25685,7 @@
         </w:tc>
         <w:tc>
           <w:tcPr>
-            <w:tcW w:w="614" w:type="dxa"/>
+            <w:tcW w:w="617" w:type="dxa"/>
             <w:tcBorders>
               <w:top w:val="nil"/>
               <w:left w:val="nil"/>
@@ -26263,7 +25793,7 @@
         </w:tc>
         <w:tc>
           <w:tcPr>
-            <w:tcW w:w="571" w:type="dxa"/>
+            <w:tcW w:w="576" w:type="dxa"/>
             <w:tcBorders>
               <w:top w:val="nil"/>
               <w:left w:val="nil"/>
@@ -26335,7 +25865,7 @@
         </w:tc>
         <w:tc>
           <w:tcPr>
-            <w:tcW w:w="630" w:type="dxa"/>
+            <w:tcW w:w="632" w:type="dxa"/>
             <w:tcBorders>
               <w:top w:val="nil"/>
               <w:left w:val="nil"/>
@@ -26371,7 +25901,7 @@
         </w:tc>
         <w:tc>
           <w:tcPr>
-            <w:tcW w:w="875" w:type="dxa"/>
+            <w:tcW w:w="750" w:type="dxa"/>
             <w:tcBorders>
               <w:top w:val="nil"/>
               <w:left w:val="nil"/>
@@ -26484,7 +26014,7 @@
         </w:tc>
         <w:tc>
           <w:tcPr>
-            <w:tcW w:w="642" w:type="dxa"/>
+            <w:tcW w:w="643" w:type="dxa"/>
             <w:tcBorders>
               <w:top w:val="nil"/>
               <w:left w:val="nil"/>
@@ -26556,7 +26086,7 @@
         </w:tc>
         <w:tc>
           <w:tcPr>
-            <w:tcW w:w="628" w:type="dxa"/>
+            <w:tcW w:w="630" w:type="dxa"/>
             <w:tcBorders>
               <w:top w:val="nil"/>
               <w:left w:val="nil"/>
@@ -26628,7 +26158,7 @@
         </w:tc>
         <w:tc>
           <w:tcPr>
-            <w:tcW w:w="614" w:type="dxa"/>
+            <w:tcW w:w="617" w:type="dxa"/>
             <w:tcBorders>
               <w:top w:val="nil"/>
               <w:left w:val="nil"/>
@@ -26736,7 +26266,7 @@
         </w:tc>
         <w:tc>
           <w:tcPr>
-            <w:tcW w:w="571" w:type="dxa"/>
+            <w:tcW w:w="576" w:type="dxa"/>
             <w:tcBorders>
               <w:top w:val="nil"/>
               <w:left w:val="nil"/>
@@ -26808,7 +26338,7 @@
         </w:tc>
         <w:tc>
           <w:tcPr>
-            <w:tcW w:w="630" w:type="dxa"/>
+            <w:tcW w:w="632" w:type="dxa"/>
             <w:tcBorders>
               <w:top w:val="nil"/>
               <w:left w:val="nil"/>
@@ -26844,7 +26374,7 @@
         </w:tc>
         <w:tc>
           <w:tcPr>
-            <w:tcW w:w="875" w:type="dxa"/>
+            <w:tcW w:w="750" w:type="dxa"/>
             <w:tcBorders>
               <w:top w:val="nil"/>
               <w:left w:val="nil"/>
@@ -26957,7 +26487,7 @@
         </w:tc>
         <w:tc>
           <w:tcPr>
-            <w:tcW w:w="642" w:type="dxa"/>
+            <w:tcW w:w="643" w:type="dxa"/>
             <w:tcBorders>
               <w:top w:val="nil"/>
               <w:left w:val="nil"/>
@@ -27029,7 +26559,7 @@
         </w:tc>
         <w:tc>
           <w:tcPr>
-            <w:tcW w:w="628" w:type="dxa"/>
+            <w:tcW w:w="630" w:type="dxa"/>
             <w:tcBorders>
               <w:top w:val="nil"/>
               <w:left w:val="nil"/>
@@ -27101,7 +26631,7 @@
         </w:tc>
         <w:tc>
           <w:tcPr>
-            <w:tcW w:w="614" w:type="dxa"/>
+            <w:tcW w:w="617" w:type="dxa"/>
             <w:tcBorders>
               <w:top w:val="nil"/>
               <w:left w:val="nil"/>
@@ -27209,7 +26739,7 @@
         </w:tc>
         <w:tc>
           <w:tcPr>
-            <w:tcW w:w="571" w:type="dxa"/>
+            <w:tcW w:w="576" w:type="dxa"/>
             <w:tcBorders>
               <w:top w:val="nil"/>
               <w:left w:val="nil"/>
@@ -27281,7 +26811,7 @@
         </w:tc>
         <w:tc>
           <w:tcPr>
-            <w:tcW w:w="630" w:type="dxa"/>
+            <w:tcW w:w="632" w:type="dxa"/>
             <w:tcBorders>
               <w:top w:val="nil"/>
               <w:left w:val="nil"/>
@@ -27317,7 +26847,7 @@
         </w:tc>
         <w:tc>
           <w:tcPr>
-            <w:tcW w:w="875" w:type="dxa"/>
+            <w:tcW w:w="750" w:type="dxa"/>
             <w:tcBorders>
               <w:top w:val="nil"/>
               <w:left w:val="nil"/>
@@ -27430,7 +26960,7 @@
         </w:tc>
         <w:tc>
           <w:tcPr>
-            <w:tcW w:w="642" w:type="dxa"/>
+            <w:tcW w:w="643" w:type="dxa"/>
             <w:tcBorders>
               <w:top w:val="nil"/>
               <w:left w:val="nil"/>
@@ -27502,7 +27032,7 @@
         </w:tc>
         <w:tc>
           <w:tcPr>
-            <w:tcW w:w="628" w:type="dxa"/>
+            <w:tcW w:w="630" w:type="dxa"/>
             <w:tcBorders>
               <w:top w:val="nil"/>
               <w:left w:val="nil"/>
@@ -27574,7 +27104,7 @@
         </w:tc>
         <w:tc>
           <w:tcPr>
-            <w:tcW w:w="614" w:type="dxa"/>
+            <w:tcW w:w="617" w:type="dxa"/>
             <w:tcBorders>
               <w:top w:val="nil"/>
               <w:left w:val="nil"/>
@@ -27682,7 +27212,7 @@
         </w:tc>
         <w:tc>
           <w:tcPr>
-            <w:tcW w:w="571" w:type="dxa"/>
+            <w:tcW w:w="576" w:type="dxa"/>
             <w:tcBorders>
               <w:top w:val="nil"/>
               <w:left w:val="nil"/>
@@ -27754,7 +27284,7 @@
         </w:tc>
         <w:tc>
           <w:tcPr>
-            <w:tcW w:w="630" w:type="dxa"/>
+            <w:tcW w:w="632" w:type="dxa"/>
             <w:tcBorders>
               <w:top w:val="nil"/>
               <w:left w:val="nil"/>
@@ -27790,7 +27320,7 @@
         </w:tc>
         <w:tc>
           <w:tcPr>
-            <w:tcW w:w="875" w:type="dxa"/>
+            <w:tcW w:w="750" w:type="dxa"/>
             <w:tcBorders>
               <w:top w:val="nil"/>
               <w:left w:val="nil"/>
@@ -27903,7 +27433,7 @@
         </w:tc>
         <w:tc>
           <w:tcPr>
-            <w:tcW w:w="642" w:type="dxa"/>
+            <w:tcW w:w="643" w:type="dxa"/>
             <w:tcBorders>
               <w:top w:val="nil"/>
               <w:left w:val="nil"/>
@@ -27975,7 +27505,7 @@
         </w:tc>
         <w:tc>
           <w:tcPr>
-            <w:tcW w:w="628" w:type="dxa"/>
+            <w:tcW w:w="630" w:type="dxa"/>
             <w:tcBorders>
               <w:top w:val="nil"/>
               <w:left w:val="nil"/>
@@ -28047,7 +27577,7 @@
         </w:tc>
         <w:tc>
           <w:tcPr>
-            <w:tcW w:w="614" w:type="dxa"/>
+            <w:tcW w:w="617" w:type="dxa"/>
             <w:tcBorders>
               <w:top w:val="nil"/>
               <w:left w:val="nil"/>
@@ -28155,7 +27685,7 @@
         </w:tc>
         <w:tc>
           <w:tcPr>
-            <w:tcW w:w="571" w:type="dxa"/>
+            <w:tcW w:w="576" w:type="dxa"/>
             <w:tcBorders>
               <w:top w:val="nil"/>
               <w:left w:val="nil"/>
@@ -28227,7 +27757,7 @@
         </w:tc>
         <w:tc>
           <w:tcPr>
-            <w:tcW w:w="630" w:type="dxa"/>
+            <w:tcW w:w="632" w:type="dxa"/>
             <w:tcBorders>
               <w:top w:val="nil"/>
               <w:left w:val="nil"/>
@@ -28263,7 +27793,7 @@
         </w:tc>
         <w:tc>
           <w:tcPr>
-            <w:tcW w:w="875" w:type="dxa"/>
+            <w:tcW w:w="750" w:type="dxa"/>
             <w:tcBorders>
               <w:top w:val="nil"/>
               <w:left w:val="nil"/>
@@ -28376,7 +27906,7 @@
         </w:tc>
         <w:tc>
           <w:tcPr>
-            <w:tcW w:w="642" w:type="dxa"/>
+            <w:tcW w:w="643" w:type="dxa"/>
             <w:tcBorders>
               <w:top w:val="nil"/>
               <w:left w:val="nil"/>
@@ -28448,7 +27978,7 @@
         </w:tc>
         <w:tc>
           <w:tcPr>
-            <w:tcW w:w="628" w:type="dxa"/>
+            <w:tcW w:w="630" w:type="dxa"/>
             <w:tcBorders>
               <w:top w:val="nil"/>
               <w:left w:val="nil"/>
@@ -28520,7 +28050,7 @@
         </w:tc>
         <w:tc>
           <w:tcPr>
-            <w:tcW w:w="614" w:type="dxa"/>
+            <w:tcW w:w="617" w:type="dxa"/>
             <w:tcBorders>
               <w:top w:val="nil"/>
               <w:left w:val="nil"/>
@@ -28628,7 +28158,7 @@
         </w:tc>
         <w:tc>
           <w:tcPr>
-            <w:tcW w:w="571" w:type="dxa"/>
+            <w:tcW w:w="576" w:type="dxa"/>
             <w:tcBorders>
               <w:top w:val="nil"/>
               <w:left w:val="nil"/>
@@ -28700,7 +28230,7 @@
         </w:tc>
         <w:tc>
           <w:tcPr>
-            <w:tcW w:w="630" w:type="dxa"/>
+            <w:tcW w:w="632" w:type="dxa"/>
             <w:tcBorders>
               <w:top w:val="nil"/>
               <w:left w:val="nil"/>
@@ -28736,7 +28266,7 @@
         </w:tc>
         <w:tc>
           <w:tcPr>
-            <w:tcW w:w="875" w:type="dxa"/>
+            <w:tcW w:w="750" w:type="dxa"/>
             <w:tcBorders>
               <w:top w:val="nil"/>
               <w:left w:val="nil"/>
@@ -28849,7 +28379,7 @@
         </w:tc>
         <w:tc>
           <w:tcPr>
-            <w:tcW w:w="642" w:type="dxa"/>
+            <w:tcW w:w="643" w:type="dxa"/>
             <w:tcBorders>
               <w:top w:val="nil"/>
               <w:left w:val="nil"/>
@@ -28921,7 +28451,7 @@
         </w:tc>
         <w:tc>
           <w:tcPr>
-            <w:tcW w:w="628" w:type="dxa"/>
+            <w:tcW w:w="630" w:type="dxa"/>
             <w:tcBorders>
               <w:top w:val="nil"/>
               <w:left w:val="nil"/>
@@ -28993,7 +28523,7 @@
         </w:tc>
         <w:tc>
           <w:tcPr>
-            <w:tcW w:w="614" w:type="dxa"/>
+            <w:tcW w:w="617" w:type="dxa"/>
             <w:tcBorders>
               <w:top w:val="nil"/>
               <w:left w:val="nil"/>
@@ -29101,7 +28631,7 @@
         </w:tc>
         <w:tc>
           <w:tcPr>
-            <w:tcW w:w="571" w:type="dxa"/>
+            <w:tcW w:w="576" w:type="dxa"/>
             <w:tcBorders>
               <w:top w:val="nil"/>
               <w:left w:val="nil"/>
@@ -29173,7 +28703,7 @@
         </w:tc>
         <w:tc>
           <w:tcPr>
-            <w:tcW w:w="630" w:type="dxa"/>
+            <w:tcW w:w="632" w:type="dxa"/>
             <w:tcBorders>
               <w:top w:val="nil"/>
               <w:left w:val="nil"/>
@@ -29209,7 +28739,7 @@
         </w:tc>
         <w:tc>
           <w:tcPr>
-            <w:tcW w:w="875" w:type="dxa"/>
+            <w:tcW w:w="750" w:type="dxa"/>
             <w:tcBorders>
               <w:top w:val="nil"/>
               <w:left w:val="nil"/>
@@ -29322,7 +28852,7 @@
         </w:tc>
         <w:tc>
           <w:tcPr>
-            <w:tcW w:w="642" w:type="dxa"/>
+            <w:tcW w:w="643" w:type="dxa"/>
             <w:tcBorders>
               <w:top w:val="nil"/>
               <w:left w:val="nil"/>
@@ -29394,7 +28924,7 @@
         </w:tc>
         <w:tc>
           <w:tcPr>
-            <w:tcW w:w="628" w:type="dxa"/>
+            <w:tcW w:w="630" w:type="dxa"/>
             <w:tcBorders>
               <w:top w:val="nil"/>
               <w:left w:val="nil"/>
@@ -29466,7 +28996,7 @@
         </w:tc>
         <w:tc>
           <w:tcPr>
-            <w:tcW w:w="614" w:type="dxa"/>
+            <w:tcW w:w="617" w:type="dxa"/>
             <w:tcBorders>
               <w:top w:val="nil"/>
               <w:left w:val="nil"/>
@@ -29574,7 +29104,7 @@
         </w:tc>
         <w:tc>
           <w:tcPr>
-            <w:tcW w:w="571" w:type="dxa"/>
+            <w:tcW w:w="576" w:type="dxa"/>
             <w:tcBorders>
               <w:top w:val="nil"/>
               <w:left w:val="nil"/>
@@ -29646,7 +29176,7 @@
         </w:tc>
         <w:tc>
           <w:tcPr>
-            <w:tcW w:w="630" w:type="dxa"/>
+            <w:tcW w:w="632" w:type="dxa"/>
             <w:tcBorders>
               <w:top w:val="nil"/>
               <w:left w:val="nil"/>
@@ -29682,7 +29212,7 @@
         </w:tc>
         <w:tc>
           <w:tcPr>
-            <w:tcW w:w="875" w:type="dxa"/>
+            <w:tcW w:w="750" w:type="dxa"/>
             <w:tcBorders>
               <w:top w:val="nil"/>
               <w:left w:val="nil"/>
@@ -29795,7 +29325,7 @@
         </w:tc>
         <w:tc>
           <w:tcPr>
-            <w:tcW w:w="642" w:type="dxa"/>
+            <w:tcW w:w="643" w:type="dxa"/>
             <w:tcBorders>
               <w:top w:val="nil"/>
               <w:left w:val="nil"/>
@@ -29867,7 +29397,7 @@
         </w:tc>
         <w:tc>
           <w:tcPr>
-            <w:tcW w:w="628" w:type="dxa"/>
+            <w:tcW w:w="630" w:type="dxa"/>
             <w:tcBorders>
               <w:top w:val="nil"/>
               <w:left w:val="nil"/>
@@ -29939,7 +29469,7 @@
         </w:tc>
         <w:tc>
           <w:tcPr>
-            <w:tcW w:w="614" w:type="dxa"/>
+            <w:tcW w:w="617" w:type="dxa"/>
             <w:tcBorders>
               <w:top w:val="nil"/>
               <w:left w:val="nil"/>
@@ -30047,7 +29577,7 @@
         </w:tc>
         <w:tc>
           <w:tcPr>
-            <w:tcW w:w="571" w:type="dxa"/>
+            <w:tcW w:w="576" w:type="dxa"/>
             <w:tcBorders>
               <w:top w:val="nil"/>
               <w:left w:val="nil"/>
@@ -30119,7 +29649,7 @@
         </w:tc>
         <w:tc>
           <w:tcPr>
-            <w:tcW w:w="630" w:type="dxa"/>
+            <w:tcW w:w="632" w:type="dxa"/>
             <w:tcBorders>
               <w:top w:val="nil"/>
               <w:left w:val="nil"/>
@@ -30155,7 +29685,7 @@
         </w:tc>
         <w:tc>
           <w:tcPr>
-            <w:tcW w:w="875" w:type="dxa"/>
+            <w:tcW w:w="750" w:type="dxa"/>
             <w:tcBorders>
               <w:top w:val="nil"/>
               <w:left w:val="nil"/>
@@ -30268,7 +29798,7 @@
         </w:tc>
         <w:tc>
           <w:tcPr>
-            <w:tcW w:w="642" w:type="dxa"/>
+            <w:tcW w:w="643" w:type="dxa"/>
             <w:tcBorders>
               <w:top w:val="nil"/>
               <w:left w:val="nil"/>
@@ -30340,7 +29870,7 @@
         </w:tc>
         <w:tc>
           <w:tcPr>
-            <w:tcW w:w="628" w:type="dxa"/>
+            <w:tcW w:w="630" w:type="dxa"/>
             <w:tcBorders>
               <w:top w:val="nil"/>
               <w:left w:val="nil"/>
@@ -30412,7 +29942,7 @@
         </w:tc>
         <w:tc>
           <w:tcPr>
-            <w:tcW w:w="614" w:type="dxa"/>
+            <w:tcW w:w="617" w:type="dxa"/>
             <w:tcBorders>
               <w:top w:val="nil"/>
               <w:left w:val="nil"/>
@@ -30520,7 +30050,7 @@
         </w:tc>
         <w:tc>
           <w:tcPr>
-            <w:tcW w:w="571" w:type="dxa"/>
+            <w:tcW w:w="576" w:type="dxa"/>
             <w:tcBorders>
               <w:top w:val="nil"/>
               <w:left w:val="nil"/>
@@ -30592,7 +30122,7 @@
         </w:tc>
         <w:tc>
           <w:tcPr>
-            <w:tcW w:w="630" w:type="dxa"/>
+            <w:tcW w:w="632" w:type="dxa"/>
             <w:tcBorders>
               <w:top w:val="nil"/>
               <w:left w:val="nil"/>
@@ -30628,7 +30158,7 @@
         </w:tc>
         <w:tc>
           <w:tcPr>
-            <w:tcW w:w="875" w:type="dxa"/>
+            <w:tcW w:w="750" w:type="dxa"/>
             <w:tcBorders>
               <w:top w:val="nil"/>
               <w:left w:val="nil"/>
@@ -30741,7 +30271,7 @@
         </w:tc>
         <w:tc>
           <w:tcPr>
-            <w:tcW w:w="642" w:type="dxa"/>
+            <w:tcW w:w="643" w:type="dxa"/>
             <w:tcBorders>
               <w:top w:val="nil"/>
               <w:left w:val="nil"/>
@@ -30813,7 +30343,7 @@
         </w:tc>
         <w:tc>
           <w:tcPr>
-            <w:tcW w:w="628" w:type="dxa"/>
+            <w:tcW w:w="630" w:type="dxa"/>
             <w:tcBorders>
               <w:top w:val="nil"/>
               <w:left w:val="nil"/>
@@ -30885,7 +30415,7 @@
         </w:tc>
         <w:tc>
           <w:tcPr>
-            <w:tcW w:w="614" w:type="dxa"/>
+            <w:tcW w:w="617" w:type="dxa"/>
             <w:tcBorders>
               <w:top w:val="nil"/>
               <w:left w:val="nil"/>
@@ -30993,7 +30523,7 @@
         </w:tc>
         <w:tc>
           <w:tcPr>
-            <w:tcW w:w="571" w:type="dxa"/>
+            <w:tcW w:w="576" w:type="dxa"/>
             <w:tcBorders>
               <w:top w:val="nil"/>
               <w:left w:val="nil"/>
@@ -31065,7 +30595,7 @@
         </w:tc>
         <w:tc>
           <w:tcPr>
-            <w:tcW w:w="630" w:type="dxa"/>
+            <w:tcW w:w="632" w:type="dxa"/>
             <w:tcBorders>
               <w:top w:val="nil"/>
               <w:left w:val="nil"/>
@@ -31101,7 +30631,7 @@
         </w:tc>
         <w:tc>
           <w:tcPr>
-            <w:tcW w:w="875" w:type="dxa"/>
+            <w:tcW w:w="750" w:type="dxa"/>
             <w:tcBorders>
               <w:top w:val="nil"/>
               <w:left w:val="nil"/>
@@ -31214,7 +30744,7 @@
         </w:tc>
         <w:tc>
           <w:tcPr>
-            <w:tcW w:w="642" w:type="dxa"/>
+            <w:tcW w:w="643" w:type="dxa"/>
             <w:tcBorders>
               <w:top w:val="nil"/>
               <w:left w:val="nil"/>
@@ -31286,7 +30816,7 @@
         </w:tc>
         <w:tc>
           <w:tcPr>
-            <w:tcW w:w="628" w:type="dxa"/>
+            <w:tcW w:w="630" w:type="dxa"/>
             <w:tcBorders>
               <w:top w:val="nil"/>
               <w:left w:val="nil"/>
@@ -31358,7 +30888,7 @@
         </w:tc>
         <w:tc>
           <w:tcPr>
-            <w:tcW w:w="614" w:type="dxa"/>
+            <w:tcW w:w="617" w:type="dxa"/>
             <w:tcBorders>
               <w:top w:val="nil"/>
               <w:left w:val="nil"/>
@@ -31466,7 +30996,7 @@
         </w:tc>
         <w:tc>
           <w:tcPr>
-            <w:tcW w:w="571" w:type="dxa"/>
+            <w:tcW w:w="576" w:type="dxa"/>
             <w:tcBorders>
               <w:top w:val="nil"/>
               <w:left w:val="nil"/>
@@ -31538,7 +31068,7 @@
         </w:tc>
         <w:tc>
           <w:tcPr>
-            <w:tcW w:w="630" w:type="dxa"/>
+            <w:tcW w:w="632" w:type="dxa"/>
             <w:tcBorders>
               <w:top w:val="nil"/>
               <w:left w:val="nil"/>
@@ -31574,7 +31104,7 @@
         </w:tc>
         <w:tc>
           <w:tcPr>
-            <w:tcW w:w="875" w:type="dxa"/>
+            <w:tcW w:w="750" w:type="dxa"/>
             <w:tcBorders>
               <w:top w:val="nil"/>
               <w:left w:val="nil"/>
@@ -31687,7 +31217,7 @@
         </w:tc>
         <w:tc>
           <w:tcPr>
-            <w:tcW w:w="642" w:type="dxa"/>
+            <w:tcW w:w="643" w:type="dxa"/>
             <w:tcBorders>
               <w:top w:val="nil"/>
               <w:left w:val="nil"/>
@@ -31759,7 +31289,7 @@
         </w:tc>
         <w:tc>
           <w:tcPr>
-            <w:tcW w:w="628" w:type="dxa"/>
+            <w:tcW w:w="630" w:type="dxa"/>
             <w:tcBorders>
               <w:top w:val="nil"/>
               <w:left w:val="nil"/>
@@ -31831,7 +31361,7 @@
         </w:tc>
         <w:tc>
           <w:tcPr>
-            <w:tcW w:w="614" w:type="dxa"/>
+            <w:tcW w:w="617" w:type="dxa"/>
             <w:tcBorders>
               <w:top w:val="nil"/>
               <w:left w:val="nil"/>
@@ -31939,7 +31469,7 @@
         </w:tc>
         <w:tc>
           <w:tcPr>
-            <w:tcW w:w="571" w:type="dxa"/>
+            <w:tcW w:w="576" w:type="dxa"/>
             <w:tcBorders>
               <w:top w:val="nil"/>
               <w:left w:val="nil"/>
@@ -32011,7 +31541,7 @@
         </w:tc>
         <w:tc>
           <w:tcPr>
-            <w:tcW w:w="630" w:type="dxa"/>
+            <w:tcW w:w="632" w:type="dxa"/>
             <w:tcBorders>
               <w:top w:val="nil"/>
               <w:left w:val="nil"/>
@@ -32047,7 +31577,7 @@
         </w:tc>
         <w:tc>
           <w:tcPr>
-            <w:tcW w:w="875" w:type="dxa"/>
+            <w:tcW w:w="750" w:type="dxa"/>
             <w:tcBorders>
               <w:top w:val="nil"/>
               <w:left w:val="nil"/>
@@ -32160,7 +31690,7 @@
         </w:tc>
         <w:tc>
           <w:tcPr>
-            <w:tcW w:w="642" w:type="dxa"/>
+            <w:tcW w:w="643" w:type="dxa"/>
             <w:tcBorders>
               <w:top w:val="nil"/>
               <w:left w:val="nil"/>
@@ -32232,7 +31762,7 @@
         </w:tc>
         <w:tc>
           <w:tcPr>
-            <w:tcW w:w="628" w:type="dxa"/>
+            <w:tcW w:w="630" w:type="dxa"/>
             <w:tcBorders>
               <w:top w:val="nil"/>
               <w:left w:val="nil"/>
@@ -32304,7 +31834,7 @@
         </w:tc>
         <w:tc>
           <w:tcPr>
-            <w:tcW w:w="614" w:type="dxa"/>
+            <w:tcW w:w="617" w:type="dxa"/>
             <w:tcBorders>
               <w:top w:val="nil"/>
               <w:left w:val="nil"/>
@@ -32412,7 +31942,7 @@
         </w:tc>
         <w:tc>
           <w:tcPr>
-            <w:tcW w:w="571" w:type="dxa"/>
+            <w:tcW w:w="576" w:type="dxa"/>
             <w:tcBorders>
               <w:top w:val="nil"/>
               <w:left w:val="nil"/>
@@ -32484,7 +32014,7 @@
         </w:tc>
         <w:tc>
           <w:tcPr>
-            <w:tcW w:w="630" w:type="dxa"/>
+            <w:tcW w:w="632" w:type="dxa"/>
             <w:tcBorders>
               <w:top w:val="nil"/>
               <w:left w:val="nil"/>
@@ -32520,7 +32050,7 @@
         </w:tc>
         <w:tc>
           <w:tcPr>
-            <w:tcW w:w="875" w:type="dxa"/>
+            <w:tcW w:w="750" w:type="dxa"/>
             <w:tcBorders>
               <w:top w:val="nil"/>
               <w:left w:val="nil"/>
@@ -32633,7 +32163,7 @@
         </w:tc>
         <w:tc>
           <w:tcPr>
-            <w:tcW w:w="642" w:type="dxa"/>
+            <w:tcW w:w="643" w:type="dxa"/>
             <w:tcBorders>
               <w:top w:val="nil"/>
               <w:left w:val="nil"/>
@@ -32705,7 +32235,7 @@
         </w:tc>
         <w:tc>
           <w:tcPr>
-            <w:tcW w:w="628" w:type="dxa"/>
+            <w:tcW w:w="630" w:type="dxa"/>
             <w:tcBorders>
               <w:top w:val="nil"/>
               <w:left w:val="nil"/>
@@ -32777,7 +32307,7 @@
         </w:tc>
         <w:tc>
           <w:tcPr>
-            <w:tcW w:w="614" w:type="dxa"/>
+            <w:tcW w:w="617" w:type="dxa"/>
             <w:tcBorders>
               <w:top w:val="nil"/>
               <w:left w:val="nil"/>
@@ -32885,7 +32415,7 @@
         </w:tc>
         <w:tc>
           <w:tcPr>
-            <w:tcW w:w="571" w:type="dxa"/>
+            <w:tcW w:w="576" w:type="dxa"/>
             <w:tcBorders>
               <w:top w:val="nil"/>
               <w:left w:val="nil"/>
@@ -32957,7 +32487,7 @@
         </w:tc>
         <w:tc>
           <w:tcPr>
-            <w:tcW w:w="630" w:type="dxa"/>
+            <w:tcW w:w="632" w:type="dxa"/>
             <w:tcBorders>
               <w:top w:val="nil"/>
               <w:left w:val="nil"/>
@@ -32993,7 +32523,7 @@
         </w:tc>
         <w:tc>
           <w:tcPr>
-            <w:tcW w:w="875" w:type="dxa"/>
+            <w:tcW w:w="750" w:type="dxa"/>
             <w:tcBorders>
               <w:top w:val="nil"/>
               <w:left w:val="nil"/>
@@ -33106,7 +32636,7 @@
         </w:tc>
         <w:tc>
           <w:tcPr>
-            <w:tcW w:w="642" w:type="dxa"/>
+            <w:tcW w:w="643" w:type="dxa"/>
             <w:tcBorders>
               <w:top w:val="nil"/>
               <w:left w:val="nil"/>
@@ -33178,7 +32708,7 @@
         </w:tc>
         <w:tc>
           <w:tcPr>
-            <w:tcW w:w="628" w:type="dxa"/>
+            <w:tcW w:w="630" w:type="dxa"/>
             <w:tcBorders>
               <w:top w:val="nil"/>
               <w:left w:val="nil"/>
@@ -33250,7 +32780,7 @@
         </w:tc>
         <w:tc>
           <w:tcPr>
-            <w:tcW w:w="614" w:type="dxa"/>
+            <w:tcW w:w="617" w:type="dxa"/>
             <w:tcBorders>
               <w:top w:val="nil"/>
               <w:left w:val="nil"/>
@@ -33358,7 +32888,7 @@
         </w:tc>
         <w:tc>
           <w:tcPr>
-            <w:tcW w:w="571" w:type="dxa"/>
+            <w:tcW w:w="576" w:type="dxa"/>
             <w:tcBorders>
               <w:top w:val="nil"/>
               <w:left w:val="nil"/>
@@ -33430,7 +32960,7 @@
         </w:tc>
         <w:tc>
           <w:tcPr>
-            <w:tcW w:w="630" w:type="dxa"/>
+            <w:tcW w:w="632" w:type="dxa"/>
             <w:tcBorders>
               <w:top w:val="nil"/>
               <w:left w:val="nil"/>
@@ -33466,7 +32996,7 @@
         </w:tc>
         <w:tc>
           <w:tcPr>
-            <w:tcW w:w="875" w:type="dxa"/>
+            <w:tcW w:w="750" w:type="dxa"/>
             <w:tcBorders>
               <w:top w:val="nil"/>
               <w:left w:val="nil"/>
@@ -33579,7 +33109,7 @@
         </w:tc>
         <w:tc>
           <w:tcPr>
-            <w:tcW w:w="642" w:type="dxa"/>
+            <w:tcW w:w="643" w:type="dxa"/>
             <w:tcBorders>
               <w:top w:val="nil"/>
               <w:left w:val="nil"/>
@@ -33651,7 +33181,7 @@
         </w:tc>
         <w:tc>
           <w:tcPr>
-            <w:tcW w:w="628" w:type="dxa"/>
+            <w:tcW w:w="630" w:type="dxa"/>
             <w:tcBorders>
               <w:top w:val="nil"/>
               <w:left w:val="nil"/>
@@ -33723,7 +33253,7 @@
         </w:tc>
         <w:tc>
           <w:tcPr>
-            <w:tcW w:w="614" w:type="dxa"/>
+            <w:tcW w:w="617" w:type="dxa"/>
             <w:tcBorders>
               <w:top w:val="nil"/>
               <w:left w:val="nil"/>
@@ -33831,7 +33361,7 @@
         </w:tc>
         <w:tc>
           <w:tcPr>
-            <w:tcW w:w="571" w:type="dxa"/>
+            <w:tcW w:w="576" w:type="dxa"/>
             <w:tcBorders>
               <w:top w:val="nil"/>
               <w:left w:val="nil"/>
@@ -33903,7 +33433,7 @@
         </w:tc>
         <w:tc>
           <w:tcPr>
-            <w:tcW w:w="630" w:type="dxa"/>
+            <w:tcW w:w="632" w:type="dxa"/>
             <w:tcBorders>
               <w:top w:val="nil"/>
               <w:left w:val="nil"/>
@@ -33939,7 +33469,7 @@
         </w:tc>
         <w:tc>
           <w:tcPr>
-            <w:tcW w:w="875" w:type="dxa"/>
+            <w:tcW w:w="750" w:type="dxa"/>
             <w:tcBorders>
               <w:top w:val="nil"/>
               <w:left w:val="nil"/>
@@ -34052,7 +33582,7 @@
         </w:tc>
         <w:tc>
           <w:tcPr>
-            <w:tcW w:w="642" w:type="dxa"/>
+            <w:tcW w:w="643" w:type="dxa"/>
             <w:tcBorders>
               <w:top w:val="nil"/>
               <w:left w:val="nil"/>
@@ -34124,7 +33654,7 @@
         </w:tc>
         <w:tc>
           <w:tcPr>
-            <w:tcW w:w="628" w:type="dxa"/>
+            <w:tcW w:w="630" w:type="dxa"/>
             <w:tcBorders>
               <w:top w:val="nil"/>
               <w:left w:val="nil"/>
@@ -34196,7 +33726,7 @@
         </w:tc>
         <w:tc>
           <w:tcPr>
-            <w:tcW w:w="614" w:type="dxa"/>
+            <w:tcW w:w="617" w:type="dxa"/>
             <w:tcBorders>
               <w:top w:val="nil"/>
               <w:left w:val="nil"/>
@@ -34304,7 +33834,7 @@
         </w:tc>
         <w:tc>
           <w:tcPr>
-            <w:tcW w:w="571" w:type="dxa"/>
+            <w:tcW w:w="576" w:type="dxa"/>
             <w:tcBorders>
               <w:top w:val="nil"/>
               <w:left w:val="nil"/>
@@ -34376,7 +33906,7 @@
         </w:tc>
         <w:tc>
           <w:tcPr>
-            <w:tcW w:w="630" w:type="dxa"/>
+            <w:tcW w:w="632" w:type="dxa"/>
             <w:tcBorders>
               <w:top w:val="nil"/>
               <w:left w:val="nil"/>
@@ -34412,7 +33942,7 @@
         </w:tc>
         <w:tc>
           <w:tcPr>
-            <w:tcW w:w="875" w:type="dxa"/>
+            <w:tcW w:w="750" w:type="dxa"/>
             <w:tcBorders>
               <w:top w:val="nil"/>
               <w:left w:val="nil"/>
@@ -34525,7 +34055,7 @@
         </w:tc>
         <w:tc>
           <w:tcPr>
-            <w:tcW w:w="642" w:type="dxa"/>
+            <w:tcW w:w="643" w:type="dxa"/>
             <w:tcBorders>
               <w:top w:val="nil"/>
               <w:left w:val="nil"/>
@@ -34597,7 +34127,7 @@
         </w:tc>
         <w:tc>
           <w:tcPr>
-            <w:tcW w:w="628" w:type="dxa"/>
+            <w:tcW w:w="630" w:type="dxa"/>
             <w:tcBorders>
               <w:top w:val="nil"/>
               <w:left w:val="nil"/>
@@ -34669,7 +34199,7 @@
         </w:tc>
         <w:tc>
           <w:tcPr>
-            <w:tcW w:w="614" w:type="dxa"/>
+            <w:tcW w:w="617" w:type="dxa"/>
             <w:tcBorders>
               <w:top w:val="nil"/>
               <w:left w:val="nil"/>
@@ -34777,7 +34307,7 @@
         </w:tc>
         <w:tc>
           <w:tcPr>
-            <w:tcW w:w="571" w:type="dxa"/>
+            <w:tcW w:w="576" w:type="dxa"/>
             <w:tcBorders>
               <w:top w:val="nil"/>
               <w:left w:val="nil"/>
@@ -34849,7 +34379,7 @@
         </w:tc>
         <w:tc>
           <w:tcPr>
-            <w:tcW w:w="630" w:type="dxa"/>
+            <w:tcW w:w="632" w:type="dxa"/>
             <w:tcBorders>
               <w:top w:val="nil"/>
               <w:left w:val="nil"/>
@@ -34885,7 +34415,7 @@
         </w:tc>
         <w:tc>
           <w:tcPr>
-            <w:tcW w:w="875" w:type="dxa"/>
+            <w:tcW w:w="750" w:type="dxa"/>
             <w:tcBorders>
               <w:top w:val="nil"/>
               <w:left w:val="nil"/>
@@ -34998,7 +34528,7 @@
         </w:tc>
         <w:tc>
           <w:tcPr>
-            <w:tcW w:w="642" w:type="dxa"/>
+            <w:tcW w:w="643" w:type="dxa"/>
             <w:tcBorders>
               <w:top w:val="nil"/>
               <w:left w:val="nil"/>
@@ -35070,7 +34600,7 @@
         </w:tc>
         <w:tc>
           <w:tcPr>
-            <w:tcW w:w="628" w:type="dxa"/>
+            <w:tcW w:w="630" w:type="dxa"/>
             <w:tcBorders>
               <w:top w:val="nil"/>
               <w:left w:val="nil"/>
@@ -35142,7 +34672,7 @@
         </w:tc>
         <w:tc>
           <w:tcPr>
-            <w:tcW w:w="614" w:type="dxa"/>
+            <w:tcW w:w="617" w:type="dxa"/>
             <w:tcBorders>
               <w:top w:val="nil"/>
               <w:left w:val="nil"/>
@@ -35250,7 +34780,7 @@
         </w:tc>
         <w:tc>
           <w:tcPr>
-            <w:tcW w:w="571" w:type="dxa"/>
+            <w:tcW w:w="576" w:type="dxa"/>
             <w:tcBorders>
               <w:top w:val="nil"/>
               <w:left w:val="nil"/>
@@ -35322,7 +34852,7 @@
         </w:tc>
         <w:tc>
           <w:tcPr>
-            <w:tcW w:w="630" w:type="dxa"/>
+            <w:tcW w:w="632" w:type="dxa"/>
             <w:tcBorders>
               <w:top w:val="nil"/>
               <w:left w:val="nil"/>
@@ -35358,7 +34888,7 @@
         </w:tc>
         <w:tc>
           <w:tcPr>
-            <w:tcW w:w="875" w:type="dxa"/>
+            <w:tcW w:w="750" w:type="dxa"/>
             <w:tcBorders>
               <w:top w:val="nil"/>
               <w:left w:val="nil"/>
@@ -35471,7 +35001,7 @@
         </w:tc>
         <w:tc>
           <w:tcPr>
-            <w:tcW w:w="642" w:type="dxa"/>
+            <w:tcW w:w="643" w:type="dxa"/>
             <w:tcBorders>
               <w:top w:val="nil"/>
               <w:left w:val="nil"/>
@@ -35543,7 +35073,7 @@
         </w:tc>
         <w:tc>
           <w:tcPr>
-            <w:tcW w:w="628" w:type="dxa"/>
+            <w:tcW w:w="630" w:type="dxa"/>
             <w:tcBorders>
               <w:top w:val="nil"/>
               <w:left w:val="nil"/>
@@ -35615,7 +35145,7 @@
         </w:tc>
         <w:tc>
           <w:tcPr>
-            <w:tcW w:w="614" w:type="dxa"/>
+            <w:tcW w:w="617" w:type="dxa"/>
             <w:tcBorders>
               <w:top w:val="nil"/>
               <w:left w:val="nil"/>
@@ -35723,7 +35253,7 @@
         </w:tc>
         <w:tc>
           <w:tcPr>
-            <w:tcW w:w="571" w:type="dxa"/>
+            <w:tcW w:w="576" w:type="dxa"/>
             <w:tcBorders>
               <w:top w:val="nil"/>
               <w:left w:val="nil"/>
@@ -35795,7 +35325,7 @@
         </w:tc>
         <w:tc>
           <w:tcPr>
-            <w:tcW w:w="630" w:type="dxa"/>
+            <w:tcW w:w="632" w:type="dxa"/>
             <w:tcBorders>
               <w:top w:val="nil"/>
               <w:left w:val="nil"/>
@@ -35831,7 +35361,7 @@
         </w:tc>
         <w:tc>
           <w:tcPr>
-            <w:tcW w:w="875" w:type="dxa"/>
+            <w:tcW w:w="750" w:type="dxa"/>
             <w:tcBorders>
               <w:top w:val="nil"/>
               <w:left w:val="nil"/>
@@ -35944,7 +35474,7 @@
         </w:tc>
         <w:tc>
           <w:tcPr>
-            <w:tcW w:w="642" w:type="dxa"/>
+            <w:tcW w:w="643" w:type="dxa"/>
             <w:tcBorders>
               <w:top w:val="nil"/>
               <w:left w:val="nil"/>
@@ -36016,7 +35546,7 @@
         </w:tc>
         <w:tc>
           <w:tcPr>
-            <w:tcW w:w="628" w:type="dxa"/>
+            <w:tcW w:w="630" w:type="dxa"/>
             <w:tcBorders>
               <w:top w:val="nil"/>
               <w:left w:val="nil"/>
@@ -36088,7 +35618,7 @@
         </w:tc>
         <w:tc>
           <w:tcPr>
-            <w:tcW w:w="614" w:type="dxa"/>
+            <w:tcW w:w="617" w:type="dxa"/>
             <w:tcBorders>
               <w:top w:val="nil"/>
               <w:left w:val="nil"/>
@@ -36196,7 +35726,7 @@
         </w:tc>
         <w:tc>
           <w:tcPr>
-            <w:tcW w:w="571" w:type="dxa"/>
+            <w:tcW w:w="576" w:type="dxa"/>
             <w:tcBorders>
               <w:top w:val="nil"/>
               <w:left w:val="nil"/>
@@ -36268,7 +35798,7 @@
         </w:tc>
         <w:tc>
           <w:tcPr>
-            <w:tcW w:w="630" w:type="dxa"/>
+            <w:tcW w:w="632" w:type="dxa"/>
             <w:tcBorders>
               <w:top w:val="nil"/>
               <w:left w:val="nil"/>
@@ -36304,7 +35834,7 @@
         </w:tc>
         <w:tc>
           <w:tcPr>
-            <w:tcW w:w="875" w:type="dxa"/>
+            <w:tcW w:w="750" w:type="dxa"/>
             <w:tcBorders>
               <w:top w:val="nil"/>
               <w:left w:val="nil"/>
@@ -36417,7 +35947,7 @@
         </w:tc>
         <w:tc>
           <w:tcPr>
-            <w:tcW w:w="642" w:type="dxa"/>
+            <w:tcW w:w="643" w:type="dxa"/>
             <w:tcBorders>
               <w:top w:val="nil"/>
               <w:left w:val="nil"/>
@@ -36489,7 +36019,7 @@
         </w:tc>
         <w:tc>
           <w:tcPr>
-            <w:tcW w:w="628" w:type="dxa"/>
+            <w:tcW w:w="630" w:type="dxa"/>
             <w:tcBorders>
               <w:top w:val="nil"/>
               <w:left w:val="nil"/>
@@ -36561,7 +36091,7 @@
         </w:tc>
         <w:tc>
           <w:tcPr>
-            <w:tcW w:w="614" w:type="dxa"/>
+            <w:tcW w:w="617" w:type="dxa"/>
             <w:tcBorders>
               <w:top w:val="nil"/>
               <w:left w:val="nil"/>
@@ -36669,7 +36199,7 @@
         </w:tc>
         <w:tc>
           <w:tcPr>
-            <w:tcW w:w="571" w:type="dxa"/>
+            <w:tcW w:w="576" w:type="dxa"/>
             <w:tcBorders>
               <w:top w:val="nil"/>
               <w:left w:val="nil"/>
@@ -36741,7 +36271,7 @@
         </w:tc>
         <w:tc>
           <w:tcPr>
-            <w:tcW w:w="630" w:type="dxa"/>
+            <w:tcW w:w="632" w:type="dxa"/>
             <w:tcBorders>
               <w:top w:val="nil"/>
               <w:left w:val="nil"/>
@@ -36777,7 +36307,7 @@
         </w:tc>
         <w:tc>
           <w:tcPr>
-            <w:tcW w:w="875" w:type="dxa"/>
+            <w:tcW w:w="750" w:type="dxa"/>
             <w:tcBorders>
               <w:top w:val="nil"/>
               <w:left w:val="nil"/>
@@ -36890,7 +36420,7 @@
         </w:tc>
         <w:tc>
           <w:tcPr>
-            <w:tcW w:w="642" w:type="dxa"/>
+            <w:tcW w:w="643" w:type="dxa"/>
             <w:tcBorders>
               <w:top w:val="nil"/>
               <w:left w:val="nil"/>
@@ -36962,7 +36492,7 @@
         </w:tc>
         <w:tc>
           <w:tcPr>
-            <w:tcW w:w="628" w:type="dxa"/>
+            <w:tcW w:w="630" w:type="dxa"/>
             <w:tcBorders>
               <w:top w:val="nil"/>
               <w:left w:val="nil"/>
@@ -37034,7 +36564,7 @@
         </w:tc>
         <w:tc>
           <w:tcPr>
-            <w:tcW w:w="614" w:type="dxa"/>
+            <w:tcW w:w="617" w:type="dxa"/>
             <w:tcBorders>
               <w:top w:val="nil"/>
               <w:left w:val="nil"/>
@@ -37142,7 +36672,7 @@
         </w:tc>
         <w:tc>
           <w:tcPr>
-            <w:tcW w:w="571" w:type="dxa"/>
+            <w:tcW w:w="576" w:type="dxa"/>
             <w:tcBorders>
               <w:top w:val="nil"/>
               <w:left w:val="nil"/>
@@ -37214,7 +36744,7 @@
         </w:tc>
         <w:tc>
           <w:tcPr>
-            <w:tcW w:w="630" w:type="dxa"/>
+            <w:tcW w:w="632" w:type="dxa"/>
             <w:tcBorders>
               <w:top w:val="nil"/>
               <w:left w:val="nil"/>
@@ -37250,7 +36780,7 @@
         </w:tc>
         <w:tc>
           <w:tcPr>
-            <w:tcW w:w="875" w:type="dxa"/>
+            <w:tcW w:w="750" w:type="dxa"/>
             <w:tcBorders>
               <w:top w:val="nil"/>
               <w:left w:val="nil"/>
@@ -37363,7 +36893,7 @@
         </w:tc>
         <w:tc>
           <w:tcPr>
-            <w:tcW w:w="642" w:type="dxa"/>
+            <w:tcW w:w="643" w:type="dxa"/>
             <w:tcBorders>
               <w:top w:val="nil"/>
               <w:left w:val="nil"/>
@@ -37435,7 +36965,7 @@
         </w:tc>
         <w:tc>
           <w:tcPr>
-            <w:tcW w:w="628" w:type="dxa"/>
+            <w:tcW w:w="630" w:type="dxa"/>
             <w:tcBorders>
               <w:top w:val="nil"/>
               <w:left w:val="nil"/>
@@ -37507,7 +37037,7 @@
         </w:tc>
         <w:tc>
           <w:tcPr>
-            <w:tcW w:w="614" w:type="dxa"/>
+            <w:tcW w:w="617" w:type="dxa"/>
             <w:tcBorders>
               <w:top w:val="nil"/>
               <w:left w:val="nil"/>
@@ -37615,7 +37145,7 @@
         </w:tc>
         <w:tc>
           <w:tcPr>
-            <w:tcW w:w="571" w:type="dxa"/>
+            <w:tcW w:w="576" w:type="dxa"/>
             <w:tcBorders>
               <w:top w:val="nil"/>
               <w:left w:val="nil"/>
@@ -37687,7 +37217,7 @@
         </w:tc>
         <w:tc>
           <w:tcPr>
-            <w:tcW w:w="630" w:type="dxa"/>
+            <w:tcW w:w="632" w:type="dxa"/>
             <w:tcBorders>
               <w:top w:val="nil"/>
               <w:left w:val="nil"/>
@@ -37723,7 +37253,7 @@
         </w:tc>
         <w:tc>
           <w:tcPr>
-            <w:tcW w:w="875" w:type="dxa"/>
+            <w:tcW w:w="750" w:type="dxa"/>
             <w:tcBorders>
               <w:top w:val="nil"/>
               <w:left w:val="nil"/>
@@ -37836,7 +37366,7 @@
         </w:tc>
         <w:tc>
           <w:tcPr>
-            <w:tcW w:w="642" w:type="dxa"/>
+            <w:tcW w:w="643" w:type="dxa"/>
             <w:tcBorders>
               <w:top w:val="nil"/>
               <w:left w:val="nil"/>
@@ -37908,7 +37438,7 @@
         </w:tc>
         <w:tc>
           <w:tcPr>
-            <w:tcW w:w="628" w:type="dxa"/>
+            <w:tcW w:w="630" w:type="dxa"/>
             <w:tcBorders>
               <w:top w:val="nil"/>
               <w:left w:val="nil"/>
@@ -37980,7 +37510,7 @@
         </w:tc>
         <w:tc>
           <w:tcPr>
-            <w:tcW w:w="614" w:type="dxa"/>
+            <w:tcW w:w="617" w:type="dxa"/>
             <w:tcBorders>
               <w:top w:val="nil"/>
               <w:left w:val="nil"/>
@@ -38088,7 +37618,7 @@
         </w:tc>
         <w:tc>
           <w:tcPr>
-            <w:tcW w:w="571" w:type="dxa"/>
+            <w:tcW w:w="576" w:type="dxa"/>
             <w:tcBorders>
               <w:top w:val="nil"/>
               <w:left w:val="nil"/>
@@ -38160,7 +37690,7 @@
         </w:tc>
         <w:tc>
           <w:tcPr>
-            <w:tcW w:w="630" w:type="dxa"/>
+            <w:tcW w:w="632" w:type="dxa"/>
             <w:tcBorders>
               <w:top w:val="nil"/>
               <w:left w:val="nil"/>
@@ -38196,7 +37726,7 @@
         </w:tc>
         <w:tc>
           <w:tcPr>
-            <w:tcW w:w="875" w:type="dxa"/>
+            <w:tcW w:w="750" w:type="dxa"/>
             <w:tcBorders>
               <w:top w:val="nil"/>
               <w:left w:val="nil"/>
@@ -38239,6 +37769,204 @@
           <w:lang w:val="ru-RU"/>
         </w:rPr>
       </w:pPr>
+    </w:p>
+    <w:p>
+      <w:pPr>
+        <w:pStyle w:val="2"/>
+        <w:jc w:val="left"/>
+        <w:rPr>
+          <w:lang w:val="ru-RU"/>
+        </w:rPr>
+      </w:pPr>
+      <w:bookmarkStart w:id="8" w:name="_Toc132285014"/>
+      <w:r>
+        <w:rPr>
+          <w:lang w:val="ru-RU"/>
+        </w:rPr>
+        <w:t>Проверка программы</w:t>
+      </w:r>
+      <w:bookmarkEnd w:id="8"/>
+    </w:p>
+    <w:p>
+      <w:pPr>
+        <w:tabs>
+          <w:tab w:val="left" w:pos="1308"/>
+        </w:tabs>
+        <w:rPr>
+          <w:rFonts w:ascii="Times New Roman" w:hAnsi="Times New Roman" w:cs="Times New Roman"/>
+          <w:sz w:val="28"/>
+          <w:szCs w:val="28"/>
+        </w:rPr>
+      </w:pPr>
+      <w:r>
+        <w:rPr>
+          <w:rFonts w:ascii="Times New Roman" w:hAnsi="Times New Roman" w:cs="Times New Roman"/>
+          <w:sz w:val="28"/>
+          <w:szCs w:val="28"/>
+          <w:lang w:val="ru-RU"/>
+        </w:rPr>
+        <w:br w:type="textWrapping" w:clear="all"/>
+      </w:r>
+      <w:r>
+        <w:rPr>
+          <w:rFonts w:ascii="Times New Roman" w:hAnsi="Times New Roman" w:cs="Times New Roman"/>
+          <w:sz w:val="28"/>
+          <w:szCs w:val="28"/>
+          <w:lang w:val="ru-RU"/>
+        </w:rPr>
+        <w:t>1)</w:t>
+      </w:r>
+      <w:r>
+        <w:rPr>
+          <w:rFonts w:ascii="Times New Roman" w:hAnsi="Times New Roman" w:cs="Times New Roman"/>
+          <w:sz w:val="28"/>
+          <w:szCs w:val="28"/>
+          <w:lang w:val="ru-RU"/>
+        </w:rPr>
+        <w:t xml:space="preserve"> </w:t>
+      </w:r>
+      <w:r>
+        <w:rPr>
+          <w:rFonts w:ascii="Times New Roman" w:hAnsi="Times New Roman" w:cs="Times New Roman"/>
+          <w:sz w:val="28"/>
+          <w:szCs w:val="28"/>
+        </w:rPr>
+        <w:t>Func</w:t>
+      </w:r>
+      <w:r>
+        <w:rPr>
+          <w:rFonts w:ascii="Times New Roman" w:hAnsi="Times New Roman" w:cs="Times New Roman"/>
+          <w:sz w:val="28"/>
+          <w:szCs w:val="28"/>
+          <w:lang w:val="ru-RU"/>
+        </w:rPr>
+        <w:t>(</w:t>
+      </w:r>
+      <w:r>
+        <w:rPr>
+          <w:rFonts w:ascii="Times New Roman" w:hAnsi="Times New Roman" w:cs="Times New Roman"/>
+          <w:sz w:val="28"/>
+          <w:szCs w:val="28"/>
+        </w:rPr>
+        <w:t>X)</w:t>
+      </w:r>
+      <w:r>
+        <w:rPr>
+          <w:rFonts w:ascii="Times New Roman" w:hAnsi="Times New Roman" w:cs="Times New Roman"/>
+          <w:sz w:val="28"/>
+          <w:szCs w:val="28"/>
+          <w:lang w:val="ru-RU"/>
+        </w:rPr>
+        <w:t xml:space="preserve"> </w:t>
+      </w:r>
+      <w:r>
+        <w:rPr>
+          <w:rFonts w:ascii="Times New Roman" w:hAnsi="Times New Roman" w:cs="Times New Roman"/>
+          <w:sz w:val="28"/>
+          <w:szCs w:val="28"/>
+        </w:rPr>
+        <w:t>// R = -10037</w:t>
+      </w:r>
+    </w:p>
+    <w:p>
+      <w:pPr>
+        <w:tabs>
+          <w:tab w:val="left" w:pos="1308"/>
+        </w:tabs>
+        <w:rPr>
+          <w:rFonts w:ascii="Times New Roman" w:hAnsi="Times New Roman" w:cs="Times New Roman"/>
+          <w:sz w:val="28"/>
+          <w:szCs w:val="28"/>
+        </w:rPr>
+      </w:pPr>
+      <w:r>
+        <w:rPr>
+          <w:rFonts w:ascii="Times New Roman" w:hAnsi="Times New Roman" w:cs="Times New Roman"/>
+          <w:sz w:val="28"/>
+          <w:szCs w:val="28"/>
+        </w:rPr>
+        <w:t>2) Func(Y) // R = -8586</w:t>
+      </w:r>
+    </w:p>
+    <w:p>
+      <w:pPr>
+        <w:tabs>
+          <w:tab w:val="left" w:pos="1308"/>
+        </w:tabs>
+        <w:rPr>
+          <w:rFonts w:ascii="Times New Roman" w:hAnsi="Times New Roman" w:cs="Times New Roman"/>
+          <w:sz w:val="28"/>
+          <w:szCs w:val="28"/>
+        </w:rPr>
+      </w:pPr>
+      <w:r>
+        <w:rPr>
+          <w:rFonts w:ascii="Times New Roman" w:hAnsi="Times New Roman" w:cs="Times New Roman"/>
+          <w:sz w:val="28"/>
+          <w:szCs w:val="28"/>
+        </w:rPr>
+        <w:t>3) R -= 1 // R = -8587</w:t>
+      </w:r>
+    </w:p>
+    <w:p>
+      <w:pPr>
+        <w:tabs>
+          <w:tab w:val="left" w:pos="1308"/>
+        </w:tabs>
+        <w:rPr>
+          <w:rFonts w:ascii="Times New Roman" w:hAnsi="Times New Roman" w:cs="Times New Roman"/>
+          <w:sz w:val="28"/>
+          <w:szCs w:val="28"/>
+        </w:rPr>
+      </w:pPr>
+      <w:r>
+        <w:rPr>
+          <w:rFonts w:ascii="Times New Roman" w:hAnsi="Times New Roman" w:cs="Times New Roman"/>
+          <w:sz w:val="28"/>
+          <w:szCs w:val="28"/>
+        </w:rPr>
+        <w:t>4) Func(Z) // R = -10306</w:t>
+      </w:r>
+    </w:p>
+    <w:p>
+      <w:pPr>
+        <w:tabs>
+          <w:tab w:val="left" w:pos="1308"/>
+        </w:tabs>
+        <w:rPr>
+          <w:rFonts w:ascii="Times New Roman" w:hAnsi="Times New Roman" w:cs="Times New Roman"/>
+          <w:sz w:val="28"/>
+          <w:szCs w:val="28"/>
+        </w:rPr>
+      </w:pPr>
+      <w:r>
+        <w:rPr>
+          <w:rFonts w:ascii="Times New Roman" w:hAnsi="Times New Roman" w:cs="Times New Roman"/>
+          <w:sz w:val="28"/>
+          <w:szCs w:val="28"/>
+        </w:rPr>
+        <w:t>5) R -= 1 // R = -10307</w:t>
+      </w:r>
+    </w:p>
+    <w:p>
+      <w:pPr>
+        <w:tabs>
+          <w:tab w:val="left" w:pos="1308"/>
+        </w:tabs>
+        <w:rPr>
+          <w:rFonts w:ascii="Times New Roman" w:hAnsi="Times New Roman" w:cs="Times New Roman"/>
+          <w:sz w:val="28"/>
+          <w:szCs w:val="28"/>
+        </w:rPr>
+      </w:pPr>
+      <w:r>
+        <w:rPr>
+          <w:rFonts w:ascii="Times New Roman" w:hAnsi="Times New Roman" w:cs="Times New Roman"/>
+          <w:sz w:val="28"/>
+          <w:szCs w:val="28"/>
+        </w:rPr>
+        <w:t>D7BD = -10307;</w:t>
+      </w:r>
     </w:p>
     <w:p>
       <w:pPr>
@@ -38268,8 +37996,7 @@
           <w:szCs w:val="28"/>
           <w:lang w:val="ru-RU"/>
         </w:rPr>
-        <w:br w:type="textWrapping" w:clear="all"/>
-        <w:t xml:space="preserve"> </w:t>
+        <w:t>Числа совпадают; программа работает корректно.</w:t>
       </w:r>
       <w:r>
         <w:rPr>
@@ -38283,11 +38010,8 @@
         <w:pStyle w:val="1"/>
         <w:spacing w:after="800" w:afterAutospacing="0"/>
         <w:jc w:val="center"/>
-        <w:rPr>
-          <w:lang w:val="ru-RU"/>
-        </w:rPr>
       </w:pPr>
-      <w:bookmarkStart w:id="8" w:name="_Toc131127660"/>
+      <w:bookmarkStart w:id="9" w:name="_Toc132285015"/>
       <w:r>
         <w:rPr>
           <w:lang w:val="ru-RU"/>
@@ -38295,7 +38019,7 @@
         <w:lastRenderedPageBreak/>
         <w:t>Вывод</w:t>
       </w:r>
-      <w:bookmarkEnd w:id="8"/>
+      <w:bookmarkEnd w:id="9"/>
     </w:p>
     <w:p>
       <w:pPr>
@@ -38326,7 +38050,7 @@
 </file>
 
 <file path=word/endnotes.xml><?xml version="1.0" encoding="utf-8"?>
-<w:endnotes xmlns:wpc="http://schemas.microsoft.com/office/word/2010/wordprocessingCanvas" xmlns:cx="http://schemas.microsoft.com/office/drawing/2014/chartex" xmlns:cx1="http://schemas.microsoft.com/office/drawing/2015/9/8/chartex" xmlns:cx2="http://schemas.microsoft.com/office/drawing/2015/10/21/chartex" xmlns:cx3="http://schemas.microsoft.com/office/drawing/2016/5/9/chartex" xmlns:cx4="http://schemas.microsoft.com/office/drawing/2016/5/10/chartex" xmlns:cx5="http://schemas.microsoft.com/office/drawing/2016/5/11/chartex" xmlns:cx6="http://schemas.microsoft.com/office/drawing/2016/5/12/chartex" xmlns:cx7="http://schemas.microsoft.com/office/drawing/2016/5/13/chartex" xmlns:cx8="http://schemas.microsoft.com/office/drawing/2016/5/14/chartex" xmlns:mc="http://schemas.openxmlformats.org/markup-compatibility/2006" xmlns:aink="http://schemas.microsoft.com/office/drawing/2016/ink" xmlns:am3d="http://schemas.microsoft.com/office/drawing/2017/model3d" xmlns:o="urn:schemas-microsoft-com:office:office" xmlns:oel="http://schemas.microsoft.com/office/2019/extlst" xmlns:r="http://schemas.openxmlformats.org/officeDocument/2006/relationships" xmlns:m="http://schemas.openxmlformats.org/officeDocument/2006/math" xmlns:v="urn:schemas-microsoft-com:vml" xmlns:wp14="http://schemas.microsoft.com/office/word/2010/wordprocessingDrawing" xmlns:wp="http://schemas.openxmlformats.org/drawingml/2006/wordprocessingDrawing" xmlns:w10="urn:schemas-microsoft-com:office:word" xmlns:w="http://schemas.openxmlformats.org/wordprocessingml/2006/main" xmlns:w14="http://schemas.microsoft.com/office/word/2010/wordml" xmlns:w15="http://schemas.microsoft.com/office/word/2012/wordml" xmlns:w16cex="http://schemas.microsoft.com/office/word/2018/wordml/cex" xmlns:w16cid="http://schemas.microsoft.com/office/word/2016/wordml/cid" xmlns:w16="http://schemas.microsoft.com/office/word/2018/wordml" xmlns:w16sdtdh="http://schemas.microsoft.com/office/word/2020/wordml/sdtdatahash" xmlns:w16se="http://schemas.microsoft.com/office/word/2015/wordml/symex" xmlns:wpg="http://schemas.microsoft.com/office/word/2010/wordprocessingGroup" xmlns:wpi="http://schemas.microsoft.com/office/word/2010/wordprocessingInk" xmlns:wne="http://schemas.microsoft.com/office/word/2006/wordml" xmlns:wps="http://schemas.microsoft.com/office/word/2010/wordprocessingShape" mc:Ignorable="w14 w15 w16se w16cid w16 w16cex w16sdtdh wp14">
+<w:endnotes xmlns:wpc="http://schemas.microsoft.com/office/word/2010/wordprocessingCanvas" xmlns:cx="http://schemas.microsoft.com/office/drawing/2014/chartex" xmlns:cx1="http://schemas.microsoft.com/office/drawing/2015/9/8/chartex" xmlns:cx2="http://schemas.microsoft.com/office/drawing/2015/10/21/chartex" xmlns:cx3="http://schemas.microsoft.com/office/drawing/2016/5/9/chartex" xmlns:cx4="http://schemas.microsoft.com/office/drawing/2016/5/10/chartex" xmlns:cx5="http://schemas.microsoft.com/office/drawing/2016/5/11/chartex" xmlns:cx6="http://schemas.microsoft.com/office/drawing/2016/5/12/chartex" xmlns:cx7="http://schemas.microsoft.com/office/drawing/2016/5/13/chartex" xmlns:cx8="http://schemas.microsoft.com/office/drawing/2016/5/14/chartex" xmlns:mc="http://schemas.openxmlformats.org/markup-compatibility/2006" xmlns:aink="http://schemas.microsoft.com/office/drawing/2016/ink" xmlns:am3d="http://schemas.microsoft.com/office/drawing/2017/model3d" xmlns:o="urn:schemas-microsoft-com:office:office" xmlns:oel="http://schemas.microsoft.com/office/2019/extlst" xmlns:r="http://schemas.openxmlformats.org/officeDocument/2006/relationships" xmlns:m="http://schemas.openxmlformats.org/officeDocument/2006/math" xmlns:v="urn:schemas-microsoft-com:vml" xmlns:wp14="http://schemas.microsoft.com/office/word/2010/wordprocessingDrawing" xmlns:wp="http://schemas.openxmlformats.org/drawingml/2006/wordprocessingDrawing" xmlns:w10="urn:schemas-microsoft-com:office:word" xmlns:w="http://schemas.openxmlformats.org/wordprocessingml/2006/main" xmlns:w14="http://schemas.microsoft.com/office/word/2010/wordml" xmlns:w15="http://schemas.microsoft.com/office/word/2012/wordml" xmlns:w16cex="http://schemas.microsoft.com/office/word/2018/wordml/cex" xmlns:w16cid="http://schemas.microsoft.com/office/word/2016/wordml/cid" xmlns:w16="http://schemas.microsoft.com/office/word/2018/wordml" xmlns:w16du="http://schemas.microsoft.com/office/word/2023/wordml/word16du" xmlns:w16sdtdh="http://schemas.microsoft.com/office/word/2020/wordml/sdtdatahash" xmlns:w16se="http://schemas.microsoft.com/office/word/2015/wordml/symex" xmlns:wpg="http://schemas.microsoft.com/office/word/2010/wordprocessingGroup" xmlns:wpi="http://schemas.microsoft.com/office/word/2010/wordprocessingInk" xmlns:wne="http://schemas.microsoft.com/office/word/2006/wordml" xmlns:wps="http://schemas.microsoft.com/office/word/2010/wordprocessingShape" mc:Ignorable="w14 w15 w16se w16cid w16 w16cex w16sdtdh wp14">
   <w:endnote w:type="separator" w:id="-1">
     <w:p>
       <w:pPr>
@@ -38351,7 +38075,7 @@
 </file>
 
 <file path=word/footer1.xml><?xml version="1.0" encoding="utf-8"?>
-<w:ftr xmlns:wpc="http://schemas.microsoft.com/office/word/2010/wordprocessingCanvas" xmlns:cx="http://schemas.microsoft.com/office/drawing/2014/chartex" xmlns:cx1="http://schemas.microsoft.com/office/drawing/2015/9/8/chartex" xmlns:cx2="http://schemas.microsoft.com/office/drawing/2015/10/21/chartex" xmlns:cx3="http://schemas.microsoft.com/office/drawing/2016/5/9/chartex" xmlns:cx4="http://schemas.microsoft.com/office/drawing/2016/5/10/chartex" xmlns:cx5="http://schemas.microsoft.com/office/drawing/2016/5/11/chartex" xmlns:cx6="http://schemas.microsoft.com/office/drawing/2016/5/12/chartex" xmlns:cx7="http://schemas.microsoft.com/office/drawing/2016/5/13/chartex" xmlns:cx8="http://schemas.microsoft.com/office/drawing/2016/5/14/chartex" xmlns:mc="http://schemas.openxmlformats.org/markup-compatibility/2006" xmlns:aink="http://schemas.microsoft.com/office/drawing/2016/ink" xmlns:am3d="http://schemas.microsoft.com/office/drawing/2017/model3d" xmlns:o="urn:schemas-microsoft-com:office:office" xmlns:oel="http://schemas.microsoft.com/office/2019/extlst" xmlns:r="http://schemas.openxmlformats.org/officeDocument/2006/relationships" xmlns:m="http://schemas.openxmlformats.org/officeDocument/2006/math" xmlns:v="urn:schemas-microsoft-com:vml" xmlns:wp14="http://schemas.microsoft.com/office/word/2010/wordprocessingDrawing" xmlns:wp="http://schemas.openxmlformats.org/drawingml/2006/wordprocessingDrawing" xmlns:w10="urn:schemas-microsoft-com:office:word" xmlns:w="http://schemas.openxmlformats.org/wordprocessingml/2006/main" xmlns:w14="http://schemas.microsoft.com/office/word/2010/wordml" xmlns:w15="http://schemas.microsoft.com/office/word/2012/wordml" xmlns:w16cex="http://schemas.microsoft.com/office/word/2018/wordml/cex" xmlns:w16cid="http://schemas.microsoft.com/office/word/2016/wordml/cid" xmlns:w16="http://schemas.microsoft.com/office/word/2018/wordml" xmlns:w16sdtdh="http://schemas.microsoft.com/office/word/2020/wordml/sdtdatahash" xmlns:w16se="http://schemas.microsoft.com/office/word/2015/wordml/symex" xmlns:wpg="http://schemas.microsoft.com/office/word/2010/wordprocessingGroup" xmlns:wpi="http://schemas.microsoft.com/office/word/2010/wordprocessingInk" xmlns:wne="http://schemas.microsoft.com/office/word/2006/wordml" xmlns:wps="http://schemas.microsoft.com/office/word/2010/wordprocessingShape" mc:Ignorable="w14 w15 w16se w16cid w16 w16cex w16sdtdh wp14">
+<w:ftr xmlns:wpc="http://schemas.microsoft.com/office/word/2010/wordprocessingCanvas" xmlns:cx="http://schemas.microsoft.com/office/drawing/2014/chartex" xmlns:cx1="http://schemas.microsoft.com/office/drawing/2015/9/8/chartex" xmlns:cx2="http://schemas.microsoft.com/office/drawing/2015/10/21/chartex" xmlns:cx3="http://schemas.microsoft.com/office/drawing/2016/5/9/chartex" xmlns:cx4="http://schemas.microsoft.com/office/drawing/2016/5/10/chartex" xmlns:cx5="http://schemas.microsoft.com/office/drawing/2016/5/11/chartex" xmlns:cx6="http://schemas.microsoft.com/office/drawing/2016/5/12/chartex" xmlns:cx7="http://schemas.microsoft.com/office/drawing/2016/5/13/chartex" xmlns:cx8="http://schemas.microsoft.com/office/drawing/2016/5/14/chartex" xmlns:mc="http://schemas.openxmlformats.org/markup-compatibility/2006" xmlns:aink="http://schemas.microsoft.com/office/drawing/2016/ink" xmlns:am3d="http://schemas.microsoft.com/office/drawing/2017/model3d" xmlns:o="urn:schemas-microsoft-com:office:office" xmlns:oel="http://schemas.microsoft.com/office/2019/extlst" xmlns:r="http://schemas.openxmlformats.org/officeDocument/2006/relationships" xmlns:m="http://schemas.openxmlformats.org/officeDocument/2006/math" xmlns:v="urn:schemas-microsoft-com:vml" xmlns:wp14="http://schemas.microsoft.com/office/word/2010/wordprocessingDrawing" xmlns:wp="http://schemas.openxmlformats.org/drawingml/2006/wordprocessingDrawing" xmlns:w10="urn:schemas-microsoft-com:office:word" xmlns:w="http://schemas.openxmlformats.org/wordprocessingml/2006/main" xmlns:w14="http://schemas.microsoft.com/office/word/2010/wordml" xmlns:w15="http://schemas.microsoft.com/office/word/2012/wordml" xmlns:w16cex="http://schemas.microsoft.com/office/word/2018/wordml/cex" xmlns:w16cid="http://schemas.microsoft.com/office/word/2016/wordml/cid" xmlns:w16="http://schemas.microsoft.com/office/word/2018/wordml" xmlns:w16du="http://schemas.microsoft.com/office/word/2023/wordml/word16du" xmlns:w16sdtdh="http://schemas.microsoft.com/office/word/2020/wordml/sdtdatahash" xmlns:w16se="http://schemas.microsoft.com/office/word/2015/wordml/symex" xmlns:wpg="http://schemas.microsoft.com/office/word/2010/wordprocessingGroup" xmlns:wpi="http://schemas.microsoft.com/office/word/2010/wordprocessingInk" xmlns:wne="http://schemas.microsoft.com/office/word/2006/wordml" xmlns:wps="http://schemas.microsoft.com/office/word/2010/wordprocessingShape" mc:Ignorable="w14 w15 w16se w16cid w16 w16cex w16sdtdh wp14">
   <w:sdt>
     <w:sdtPr>
       <w:rPr>
@@ -38429,7 +38153,7 @@
 </file>
 
 <file path=word/footer2.xml><?xml version="1.0" encoding="utf-8"?>
-<w:ftr xmlns:wpc="http://schemas.microsoft.com/office/word/2010/wordprocessingCanvas" xmlns:cx="http://schemas.microsoft.com/office/drawing/2014/chartex" xmlns:cx1="http://schemas.microsoft.com/office/drawing/2015/9/8/chartex" xmlns:cx2="http://schemas.microsoft.com/office/drawing/2015/10/21/chartex" xmlns:cx3="http://schemas.microsoft.com/office/drawing/2016/5/9/chartex" xmlns:cx4="http://schemas.microsoft.com/office/drawing/2016/5/10/chartex" xmlns:cx5="http://schemas.microsoft.com/office/drawing/2016/5/11/chartex" xmlns:cx6="http://schemas.microsoft.com/office/drawing/2016/5/12/chartex" xmlns:cx7="http://schemas.microsoft.com/office/drawing/2016/5/13/chartex" xmlns:cx8="http://schemas.microsoft.com/office/drawing/2016/5/14/chartex" xmlns:mc="http://schemas.openxmlformats.org/markup-compatibility/2006" xmlns:aink="http://schemas.microsoft.com/office/drawing/2016/ink" xmlns:am3d="http://schemas.microsoft.com/office/drawing/2017/model3d" xmlns:o="urn:schemas-microsoft-com:office:office" xmlns:oel="http://schemas.microsoft.com/office/2019/extlst" xmlns:r="http://schemas.openxmlformats.org/officeDocument/2006/relationships" xmlns:m="http://schemas.openxmlformats.org/officeDocument/2006/math" xmlns:v="urn:schemas-microsoft-com:vml" xmlns:wp14="http://schemas.microsoft.com/office/word/2010/wordprocessingDrawing" xmlns:wp="http://schemas.openxmlformats.org/drawingml/2006/wordprocessingDrawing" xmlns:w10="urn:schemas-microsoft-com:office:word" xmlns:w="http://schemas.openxmlformats.org/wordprocessingml/2006/main" xmlns:w14="http://schemas.microsoft.com/office/word/2010/wordml" xmlns:w15="http://schemas.microsoft.com/office/word/2012/wordml" xmlns:w16cex="http://schemas.microsoft.com/office/word/2018/wordml/cex" xmlns:w16cid="http://schemas.microsoft.com/office/word/2016/wordml/cid" xmlns:w16="http://schemas.microsoft.com/office/word/2018/wordml" xmlns:w16sdtdh="http://schemas.microsoft.com/office/word/2020/wordml/sdtdatahash" xmlns:w16se="http://schemas.microsoft.com/office/word/2015/wordml/symex" xmlns:wpg="http://schemas.microsoft.com/office/word/2010/wordprocessingGroup" xmlns:wpi="http://schemas.microsoft.com/office/word/2010/wordprocessingInk" xmlns:wne="http://schemas.microsoft.com/office/word/2006/wordml" xmlns:wps="http://schemas.microsoft.com/office/word/2010/wordprocessingShape" mc:Ignorable="w14 w15 w16se w16cid w16 w16cex w16sdtdh wp14">
+<w:ftr xmlns:wpc="http://schemas.microsoft.com/office/word/2010/wordprocessingCanvas" xmlns:cx="http://schemas.microsoft.com/office/drawing/2014/chartex" xmlns:cx1="http://schemas.microsoft.com/office/drawing/2015/9/8/chartex" xmlns:cx2="http://schemas.microsoft.com/office/drawing/2015/10/21/chartex" xmlns:cx3="http://schemas.microsoft.com/office/drawing/2016/5/9/chartex" xmlns:cx4="http://schemas.microsoft.com/office/drawing/2016/5/10/chartex" xmlns:cx5="http://schemas.microsoft.com/office/drawing/2016/5/11/chartex" xmlns:cx6="http://schemas.microsoft.com/office/drawing/2016/5/12/chartex" xmlns:cx7="http://schemas.microsoft.com/office/drawing/2016/5/13/chartex" xmlns:cx8="http://schemas.microsoft.com/office/drawing/2016/5/14/chartex" xmlns:mc="http://schemas.openxmlformats.org/markup-compatibility/2006" xmlns:aink="http://schemas.microsoft.com/office/drawing/2016/ink" xmlns:am3d="http://schemas.microsoft.com/office/drawing/2017/model3d" xmlns:o="urn:schemas-microsoft-com:office:office" xmlns:oel="http://schemas.microsoft.com/office/2019/extlst" xmlns:r="http://schemas.openxmlformats.org/officeDocument/2006/relationships" xmlns:m="http://schemas.openxmlformats.org/officeDocument/2006/math" xmlns:v="urn:schemas-microsoft-com:vml" xmlns:wp14="http://schemas.microsoft.com/office/word/2010/wordprocessingDrawing" xmlns:wp="http://schemas.openxmlformats.org/drawingml/2006/wordprocessingDrawing" xmlns:w10="urn:schemas-microsoft-com:office:word" xmlns:w="http://schemas.openxmlformats.org/wordprocessingml/2006/main" xmlns:w14="http://schemas.microsoft.com/office/word/2010/wordml" xmlns:w15="http://schemas.microsoft.com/office/word/2012/wordml" xmlns:w16cex="http://schemas.microsoft.com/office/word/2018/wordml/cex" xmlns:w16cid="http://schemas.microsoft.com/office/word/2016/wordml/cid" xmlns:w16="http://schemas.microsoft.com/office/word/2018/wordml" xmlns:w16du="http://schemas.microsoft.com/office/word/2023/wordml/word16du" xmlns:w16sdtdh="http://schemas.microsoft.com/office/word/2020/wordml/sdtdatahash" xmlns:w16se="http://schemas.microsoft.com/office/word/2015/wordml/symex" xmlns:wpg="http://schemas.microsoft.com/office/word/2010/wordprocessingGroup" xmlns:wpi="http://schemas.microsoft.com/office/word/2010/wordprocessingInk" xmlns:wne="http://schemas.microsoft.com/office/word/2006/wordml" xmlns:wps="http://schemas.microsoft.com/office/word/2010/wordprocessingShape" mc:Ignorable="w14 w15 w16se w16cid w16 w16cex w16sdtdh wp14">
   <w:p>
     <w:pPr>
       <w:pStyle w:val="a8"/>
@@ -38455,7 +38179,7 @@
 </file>
 
 <file path=word/footnotes.xml><?xml version="1.0" encoding="utf-8"?>
-<w:footnotes xmlns:wpc="http://schemas.microsoft.com/office/word/2010/wordprocessingCanvas" xmlns:cx="http://schemas.microsoft.com/office/drawing/2014/chartex" xmlns:cx1="http://schemas.microsoft.com/office/drawing/2015/9/8/chartex" xmlns:cx2="http://schemas.microsoft.com/office/drawing/2015/10/21/chartex" xmlns:cx3="http://schemas.microsoft.com/office/drawing/2016/5/9/chartex" xmlns:cx4="http://schemas.microsoft.com/office/drawing/2016/5/10/chartex" xmlns:cx5="http://schemas.microsoft.com/office/drawing/2016/5/11/chartex" xmlns:cx6="http://schemas.microsoft.com/office/drawing/2016/5/12/chartex" xmlns:cx7="http://schemas.microsoft.com/office/drawing/2016/5/13/chartex" xmlns:cx8="http://schemas.microsoft.com/office/drawing/2016/5/14/chartex" xmlns:mc="http://schemas.openxmlformats.org/markup-compatibility/2006" xmlns:aink="http://schemas.microsoft.com/office/drawing/2016/ink" xmlns:am3d="http://schemas.microsoft.com/office/drawing/2017/model3d" xmlns:o="urn:schemas-microsoft-com:office:office" xmlns:oel="http://schemas.microsoft.com/office/2019/extlst" xmlns:r="http://schemas.openxmlformats.org/officeDocument/2006/relationships" xmlns:m="http://schemas.openxmlformats.org/officeDocument/2006/math" xmlns:v="urn:schemas-microsoft-com:vml" xmlns:wp14="http://schemas.microsoft.com/office/word/2010/wordprocessingDrawing" xmlns:wp="http://schemas.openxmlformats.org/drawingml/2006/wordprocessingDrawing" xmlns:w10="urn:schemas-microsoft-com:office:word" xmlns:w="http://schemas.openxmlformats.org/wordprocessingml/2006/main" xmlns:w14="http://schemas.microsoft.com/office/word/2010/wordml" xmlns:w15="http://schemas.microsoft.com/office/word/2012/wordml" xmlns:w16cex="http://schemas.microsoft.com/office/word/2018/wordml/cex" xmlns:w16cid="http://schemas.microsoft.com/office/word/2016/wordml/cid" xmlns:w16="http://schemas.microsoft.com/office/word/2018/wordml" xmlns:w16sdtdh="http://schemas.microsoft.com/office/word/2020/wordml/sdtdatahash" xmlns:w16se="http://schemas.microsoft.com/office/word/2015/wordml/symex" xmlns:wpg="http://schemas.microsoft.com/office/word/2010/wordprocessingGroup" xmlns:wpi="http://schemas.microsoft.com/office/word/2010/wordprocessingInk" xmlns:wne="http://schemas.microsoft.com/office/word/2006/wordml" xmlns:wps="http://schemas.microsoft.com/office/word/2010/wordprocessingShape" mc:Ignorable="w14 w15 w16se w16cid w16 w16cex w16sdtdh wp14">
+<w:footnotes xmlns:wpc="http://schemas.microsoft.com/office/word/2010/wordprocessingCanvas" xmlns:cx="http://schemas.microsoft.com/office/drawing/2014/chartex" xmlns:cx1="http://schemas.microsoft.com/office/drawing/2015/9/8/chartex" xmlns:cx2="http://schemas.microsoft.com/office/drawing/2015/10/21/chartex" xmlns:cx3="http://schemas.microsoft.com/office/drawing/2016/5/9/chartex" xmlns:cx4="http://schemas.microsoft.com/office/drawing/2016/5/10/chartex" xmlns:cx5="http://schemas.microsoft.com/office/drawing/2016/5/11/chartex" xmlns:cx6="http://schemas.microsoft.com/office/drawing/2016/5/12/chartex" xmlns:cx7="http://schemas.microsoft.com/office/drawing/2016/5/13/chartex" xmlns:cx8="http://schemas.microsoft.com/office/drawing/2016/5/14/chartex" xmlns:mc="http://schemas.openxmlformats.org/markup-compatibility/2006" xmlns:aink="http://schemas.microsoft.com/office/drawing/2016/ink" xmlns:am3d="http://schemas.microsoft.com/office/drawing/2017/model3d" xmlns:o="urn:schemas-microsoft-com:office:office" xmlns:oel="http://schemas.microsoft.com/office/2019/extlst" xmlns:r="http://schemas.openxmlformats.org/officeDocument/2006/relationships" xmlns:m="http://schemas.openxmlformats.org/officeDocument/2006/math" xmlns:v="urn:schemas-microsoft-com:vml" xmlns:wp14="http://schemas.microsoft.com/office/word/2010/wordprocessingDrawing" xmlns:wp="http://schemas.openxmlformats.org/drawingml/2006/wordprocessingDrawing" xmlns:w10="urn:schemas-microsoft-com:office:word" xmlns:w="http://schemas.openxmlformats.org/wordprocessingml/2006/main" xmlns:w14="http://schemas.microsoft.com/office/word/2010/wordml" xmlns:w15="http://schemas.microsoft.com/office/word/2012/wordml" xmlns:w16cex="http://schemas.microsoft.com/office/word/2018/wordml/cex" xmlns:w16cid="http://schemas.microsoft.com/office/word/2016/wordml/cid" xmlns:w16="http://schemas.microsoft.com/office/word/2018/wordml" xmlns:w16du="http://schemas.microsoft.com/office/word/2023/wordml/word16du" xmlns:w16sdtdh="http://schemas.microsoft.com/office/word/2020/wordml/sdtdatahash" xmlns:w16se="http://schemas.microsoft.com/office/word/2015/wordml/symex" xmlns:wpg="http://schemas.microsoft.com/office/word/2010/wordprocessingGroup" xmlns:wpi="http://schemas.microsoft.com/office/word/2010/wordprocessingInk" xmlns:wne="http://schemas.microsoft.com/office/word/2006/wordml" xmlns:wps="http://schemas.microsoft.com/office/word/2010/wordprocessingShape" mc:Ignorable="w14 w15 w16se w16cid w16 w16cex w16sdtdh wp14">
   <w:footnote w:type="separator" w:id="-1">
     <w:p>
       <w:pPr>
@@ -38480,7 +38204,7 @@
 </file>
 
 <file path=word/numbering.xml><?xml version="1.0" encoding="utf-8"?>
-<w:numbering xmlns:wpc="http://schemas.microsoft.com/office/word/2010/wordprocessingCanvas" xmlns:cx="http://schemas.microsoft.com/office/drawing/2014/chartex" xmlns:cx1="http://schemas.microsoft.com/office/drawing/2015/9/8/chartex" xmlns:cx2="http://schemas.microsoft.com/office/drawing/2015/10/21/chartex" xmlns:cx3="http://schemas.microsoft.com/office/drawing/2016/5/9/chartex" xmlns:cx4="http://schemas.microsoft.com/office/drawing/2016/5/10/chartex" xmlns:cx5="http://schemas.microsoft.com/office/drawing/2016/5/11/chartex" xmlns:cx6="http://schemas.microsoft.com/office/drawing/2016/5/12/chartex" xmlns:cx7="http://schemas.microsoft.com/office/drawing/2016/5/13/chartex" xmlns:cx8="http://schemas.microsoft.com/office/drawing/2016/5/14/chartex" xmlns:mc="http://schemas.openxmlformats.org/markup-compatibility/2006" xmlns:aink="http://schemas.microsoft.com/office/drawing/2016/ink" xmlns:am3d="http://schemas.microsoft.com/office/drawing/2017/model3d" xmlns:o="urn:schemas-microsoft-com:office:office" xmlns:oel="http://schemas.microsoft.com/office/2019/extlst" xmlns:r="http://schemas.openxmlformats.org/officeDocument/2006/relationships" xmlns:m="http://schemas.openxmlformats.org/officeDocument/2006/math" xmlns:v="urn:schemas-microsoft-com:vml" xmlns:wp14="http://schemas.microsoft.com/office/word/2010/wordprocessingDrawing" xmlns:wp="http://schemas.openxmlformats.org/drawingml/2006/wordprocessingDrawing" xmlns:w10="urn:schemas-microsoft-com:office:word" xmlns:w="http://schemas.openxmlformats.org/wordprocessingml/2006/main" xmlns:w14="http://schemas.microsoft.com/office/word/2010/wordml" xmlns:w15="http://schemas.microsoft.com/office/word/2012/wordml" xmlns:w16cex="http://schemas.microsoft.com/office/word/2018/wordml/cex" xmlns:w16cid="http://schemas.microsoft.com/office/word/2016/wordml/cid" xmlns:w16="http://schemas.microsoft.com/office/word/2018/wordml" xmlns:w16sdtdh="http://schemas.microsoft.com/office/word/2020/wordml/sdtdatahash" xmlns:w16se="http://schemas.microsoft.com/office/word/2015/wordml/symex" xmlns:wpg="http://schemas.microsoft.com/office/word/2010/wordprocessingGroup" xmlns:wpi="http://schemas.microsoft.com/office/word/2010/wordprocessingInk" xmlns:wne="http://schemas.microsoft.com/office/word/2006/wordml" xmlns:wps="http://schemas.microsoft.com/office/word/2010/wordprocessingShape" mc:Ignorable="w14 w15 w16se w16cid w16 w16cex w16sdtdh wp14">
+<w:numbering xmlns:wpc="http://schemas.microsoft.com/office/word/2010/wordprocessingCanvas" xmlns:cx="http://schemas.microsoft.com/office/drawing/2014/chartex" xmlns:cx1="http://schemas.microsoft.com/office/drawing/2015/9/8/chartex" xmlns:cx2="http://schemas.microsoft.com/office/drawing/2015/10/21/chartex" xmlns:cx3="http://schemas.microsoft.com/office/drawing/2016/5/9/chartex" xmlns:cx4="http://schemas.microsoft.com/office/drawing/2016/5/10/chartex" xmlns:cx5="http://schemas.microsoft.com/office/drawing/2016/5/11/chartex" xmlns:cx6="http://schemas.microsoft.com/office/drawing/2016/5/12/chartex" xmlns:cx7="http://schemas.microsoft.com/office/drawing/2016/5/13/chartex" xmlns:cx8="http://schemas.microsoft.com/office/drawing/2016/5/14/chartex" xmlns:mc="http://schemas.openxmlformats.org/markup-compatibility/2006" xmlns:aink="http://schemas.microsoft.com/office/drawing/2016/ink" xmlns:am3d="http://schemas.microsoft.com/office/drawing/2017/model3d" xmlns:o="urn:schemas-microsoft-com:office:office" xmlns:oel="http://schemas.microsoft.com/office/2019/extlst" xmlns:r="http://schemas.openxmlformats.org/officeDocument/2006/relationships" xmlns:m="http://schemas.openxmlformats.org/officeDocument/2006/math" xmlns:v="urn:schemas-microsoft-com:vml" xmlns:wp14="http://schemas.microsoft.com/office/word/2010/wordprocessingDrawing" xmlns:wp="http://schemas.openxmlformats.org/drawingml/2006/wordprocessingDrawing" xmlns:w10="urn:schemas-microsoft-com:office:word" xmlns:w="http://schemas.openxmlformats.org/wordprocessingml/2006/main" xmlns:w14="http://schemas.microsoft.com/office/word/2010/wordml" xmlns:w15="http://schemas.microsoft.com/office/word/2012/wordml" xmlns:w16cex="http://schemas.microsoft.com/office/word/2018/wordml/cex" xmlns:w16cid="http://schemas.microsoft.com/office/word/2016/wordml/cid" xmlns:w16="http://schemas.microsoft.com/office/word/2018/wordml" xmlns:w16du="http://schemas.microsoft.com/office/word/2023/wordml/word16du" xmlns:w16sdtdh="http://schemas.microsoft.com/office/word/2020/wordml/sdtdatahash" xmlns:w16se="http://schemas.microsoft.com/office/word/2015/wordml/symex" xmlns:wpg="http://schemas.microsoft.com/office/word/2010/wordprocessingGroup" xmlns:wpi="http://schemas.microsoft.com/office/word/2010/wordprocessingInk" xmlns:wne="http://schemas.microsoft.com/office/word/2006/wordml" xmlns:wps="http://schemas.microsoft.com/office/word/2010/wordprocessingShape" mc:Ignorable="w14 w15 w16se w16cid w16 w16cex w16sdtdh wp14">
   <w:abstractNum w:abstractNumId="0" w15:restartNumberingAfterBreak="0">
     <w:nsid w:val="55347F4E"/>
     <w:multiLevelType w:val="hybridMultilevel"/>

</xml_diff>